<commit_message>
Añadidas cosas otra vez
</commit_message>
<xml_diff>
--- a/Editables/Configuracion_proyecto.docx
+++ b/Editables/Configuracion_proyecto.docx
@@ -224,7 +224,6 @@
         </w:rPr>
         <w:t xml:space="preserve">Asignatura: </w:t>
       </w:r>
-      <w:proofErr w:type="spellStart"/>
       <w:r>
         <w:rPr>
           <w:rFonts w:ascii="Times New Roman" w:eastAsia="Times New Roman" w:hAnsi="Times New Roman" w:cs="Times New Roman"/>
@@ -233,9 +232,8 @@
           <w:szCs w:val="32"/>
           <w:lang w:eastAsia="es-MX"/>
         </w:rPr>
-        <w:t>Lab</w:t>
-      </w:r>
-      <w:proofErr w:type="spellEnd"/>
+        <w:t>C</w:t>
+      </w:r>
       <w:r>
         <w:rPr>
           <w:rFonts w:ascii="Times New Roman" w:eastAsia="Times New Roman" w:hAnsi="Times New Roman" w:cs="Times New Roman"/>
@@ -244,7 +242,7 @@
           <w:szCs w:val="32"/>
           <w:lang w:eastAsia="es-MX"/>
         </w:rPr>
-        <w:t>. C</w:t>
+        <w:t>omputación Gráfica</w:t>
       </w:r>
       <w:r>
         <w:rPr>
@@ -254,7 +252,7 @@
           <w:szCs w:val="32"/>
           <w:lang w:eastAsia="es-MX"/>
         </w:rPr>
-        <w:t>omputación Gráfica</w:t>
+        <w:t xml:space="preserve"> e Interacción Humano Computadora</w:t>
       </w:r>
     </w:p>
     <w:p>
@@ -482,7 +480,7 @@
           <w:szCs w:val="32"/>
           <w:lang w:eastAsia="es-MX"/>
         </w:rPr>
-        <w:t>1</w:t>
+        <w:t>26</w:t>
       </w:r>
       <w:r>
         <w:rPr>
@@ -492,7 +490,7 @@
           <w:szCs w:val="32"/>
           <w:lang w:eastAsia="es-MX"/>
         </w:rPr>
-        <w:t>2</w:t>
+        <w:t>/</w:t>
       </w:r>
       <w:r>
         <w:rPr>
@@ -502,7 +500,7 @@
           <w:szCs w:val="32"/>
           <w:lang w:eastAsia="es-MX"/>
         </w:rPr>
-        <w:t>/</w:t>
+        <w:t>0</w:t>
       </w:r>
       <w:r>
         <w:rPr>
@@ -512,7 +510,7 @@
           <w:szCs w:val="32"/>
           <w:lang w:eastAsia="es-MX"/>
         </w:rPr>
-        <w:t>0</w:t>
+        <w:t>5</w:t>
       </w:r>
       <w:r>
         <w:rPr>
@@ -522,7 +520,7 @@
           <w:szCs w:val="32"/>
           <w:lang w:eastAsia="es-MX"/>
         </w:rPr>
-        <w:t>5</w:t>
+        <w:t>/202</w:t>
       </w:r>
       <w:r>
         <w:rPr>
@@ -532,16 +530,6 @@
           <w:szCs w:val="32"/>
           <w:lang w:eastAsia="es-MX"/>
         </w:rPr>
-        <w:t>/202</w:t>
-      </w:r>
-      <w:r>
-        <w:rPr>
-          <w:rFonts w:ascii="Times New Roman" w:eastAsia="Times New Roman" w:hAnsi="Times New Roman" w:cs="Times New Roman"/>
-          <w:color w:val="000000"/>
-          <w:sz w:val="32"/>
-          <w:szCs w:val="32"/>
-          <w:lang w:eastAsia="es-MX"/>
-        </w:rPr>
         <w:t>2</w:t>
       </w:r>
     </w:p>
@@ -588,7 +576,7 @@
           <w:szCs w:val="34"/>
           <w:lang w:eastAsia="es-MX"/>
         </w:rPr>
-        <w:t>Luis Sergio Valencia Castro</w:t>
+        <w:t>José Roque Román Guadarrama</w:t>
       </w:r>
     </w:p>
     <w:p>
@@ -891,6 +879,19 @@
       </w:r>
       <w:r>
         <w:t xml:space="preserve"> **</w:t>
+      </w:r>
+    </w:p>
+    <w:p>
+      <w:pPr>
+        <w:pStyle w:val="Prrafodelista"/>
+        <w:numPr>
+          <w:ilvl w:val="0"/>
+          <w:numId w:val="1"/>
+        </w:numPr>
+        <w:jc w:val="both"/>
+      </w:pPr>
+      <w:r>
+        <w:t>No es requisito, pero se recomienda tener un procesador AMD de serie Ryzen, pues hemos detectado que hay problemas en algunos procesadores Intel para mostrar el proyecto.</w:t>
       </w:r>
     </w:p>
     <w:p>
@@ -1209,17 +1210,7 @@
         <w:t xml:space="preserve"> y seleccionar una ruta de acceso (el lugar en donde desea guardar el proyecto).</w:t>
       </w:r>
       <w:r>
-        <w:t xml:space="preserve"> Una vez llenados ambos campos, dar </w:t>
-      </w:r>
-      <w:proofErr w:type="spellStart"/>
-      <w:proofErr w:type="gramStart"/>
-      <w:r>
-        <w:t>click</w:t>
-      </w:r>
-      <w:proofErr w:type="spellEnd"/>
-      <w:proofErr w:type="gramEnd"/>
-      <w:r>
-        <w:t xml:space="preserve"> al botón </w:t>
+        <w:t xml:space="preserve"> Una vez llenados ambos campos, dar click al botón </w:t>
       </w:r>
       <w:r>
         <w:rPr>
@@ -1341,17 +1332,7 @@
         <w:jc w:val="both"/>
       </w:pPr>
       <w:r>
-        <w:t xml:space="preserve">En el explorador de soluciones, procedemos a hacer doble </w:t>
-      </w:r>
-      <w:proofErr w:type="spellStart"/>
-      <w:proofErr w:type="gramStart"/>
-      <w:r>
-        <w:t>click</w:t>
-      </w:r>
-      <w:proofErr w:type="spellEnd"/>
-      <w:proofErr w:type="gramEnd"/>
-      <w:r>
-        <w:t xml:space="preserve"> en las letras en negrita </w:t>
+        <w:t xml:space="preserve">En el explorador de soluciones, procedemos a hacer doble click en las letras en negrita </w:t>
       </w:r>
       <w:r>
         <w:rPr>
@@ -1601,17 +1582,7 @@
       </w:pPr>
       <w:r>
         <w:lastRenderedPageBreak/>
-        <w:t xml:space="preserve">Si no es el caso, hacemos </w:t>
-      </w:r>
-      <w:proofErr w:type="spellStart"/>
-      <w:proofErr w:type="gramStart"/>
-      <w:r>
-        <w:t>click</w:t>
-      </w:r>
-      <w:proofErr w:type="spellEnd"/>
-      <w:proofErr w:type="gramEnd"/>
-      <w:r>
-        <w:t xml:space="preserve"> derecho en Archivos de origen&gt;Agregar&gt;Elemento existente…</w:t>
+        <w:t>Si no es el caso, hacemos click derecho en Archivos de origen&gt;Agregar&gt;Elemento existente…</w:t>
       </w:r>
     </w:p>
     <w:p>
@@ -1733,17 +1704,7 @@
         </w:rPr>
       </w:pPr>
       <w:r>
-        <w:t xml:space="preserve">Tras esto, hacemos </w:t>
-      </w:r>
-      <w:proofErr w:type="spellStart"/>
-      <w:proofErr w:type="gramStart"/>
-      <w:r>
-        <w:t>click</w:t>
-      </w:r>
-      <w:proofErr w:type="spellEnd"/>
-      <w:proofErr w:type="gramEnd"/>
-      <w:r>
-        <w:t xml:space="preserve"> derecho en el texto en negrita </w:t>
+        <w:t xml:space="preserve">Tras esto, hacemos click derecho en el texto en negrita </w:t>
       </w:r>
       <w:r>
         <w:rPr>
@@ -1753,7 +1714,6 @@
         </w:rPr>
         <w:t>«</w:t>
       </w:r>
-      <w:proofErr w:type="spellStart"/>
       <w:r>
         <w:rPr>
           <w:rFonts w:cstheme="minorHAnsi"/>
@@ -1762,7 +1722,6 @@
         </w:rPr>
         <w:t>ProyectoCG</w:t>
       </w:r>
-      <w:proofErr w:type="spellEnd"/>
       <w:r>
         <w:rPr>
           <w:rFonts w:cstheme="minorHAnsi"/>
@@ -1859,15 +1818,7 @@
       </w:pPr>
       <w:r>
         <w:lastRenderedPageBreak/>
-        <w:t xml:space="preserve">En la nueva ventana, en la parte de arriba, nos aseguramos de que salga </w:t>
-      </w:r>
-      <w:proofErr w:type="spellStart"/>
-      <w:r>
-        <w:t>Debug</w:t>
-      </w:r>
-      <w:proofErr w:type="spellEnd"/>
-      <w:r>
-        <w:t xml:space="preserve"> en Configuración y Win32 en Plataforma:</w:t>
+        <w:t>En la nueva ventana, en la parte de arriba, nos aseguramos de que salga Debug en Configuración y Win32 en Plataforma:</w:t>
       </w:r>
     </w:p>
     <w:p>
@@ -1926,15 +1877,7 @@
         <w:t xml:space="preserve"> &gt; General</w:t>
       </w:r>
       <w:r>
-        <w:t>. Nos aseguramos de que en “Directorios de inclusión adicionales” diga “</w:t>
-      </w:r>
-      <w:proofErr w:type="spellStart"/>
-      <w:r>
-        <w:t>include</w:t>
-      </w:r>
-      <w:proofErr w:type="spellEnd"/>
-      <w:r>
-        <w:t>”. No mover algún otro parámetro.</w:t>
+        <w:t>. Nos aseguramos de que en “Directorios de inclusión adicionales” diga “include”. No mover algún otro parámetro.</w:t>
       </w:r>
     </w:p>
     <w:p>
@@ -1987,15 +1930,7 @@
         <w:jc w:val="both"/>
       </w:pPr>
       <w:r>
-        <w:t>Vamos hacia Vinculador &gt; General. Nos aseguramos nuevamente de que en “Directorios de bibliotecas adicionales” diga “</w:t>
-      </w:r>
-      <w:proofErr w:type="spellStart"/>
-      <w:r>
-        <w:t>lib</w:t>
-      </w:r>
-      <w:proofErr w:type="spellEnd"/>
-      <w:r>
-        <w:t>”. No mover otro parámetro.</w:t>
+        <w:t>Vamos hacia Vinculador &gt; General. Nos aseguramos nuevamente de que en “Directorios de bibliotecas adicionales” diga “lib”. No mover otro parámetro.</w:t>
       </w:r>
     </w:p>
     <w:p>
@@ -2048,13 +1983,8 @@
         <w:jc w:val="both"/>
       </w:pPr>
       <w:r>
-        <w:t>Vamos a Vinculador &gt; Entrada. Copiamos el siguiente texto entre comillas (NO COPIAR LAS COMILLAS</w:t>
-      </w:r>
-      <w:proofErr w:type="gramStart"/>
-      <w:r>
-        <w:t>):“</w:t>
-      </w:r>
-      <w:proofErr w:type="gramEnd"/>
+        <w:t>Vamos a Vinculador &gt; Entrada. Copiamos el siguiente texto entre comillas (NO COPIAR LAS COMILLAS):“</w:t>
+      </w:r>
       <w:r>
         <w:t>SDL2.lib;SDL2main.lib;assimp-vc141-mtd.lib;opengl32.lib;glfw3.lib;kernel32.lib;user32.lib;gdi32.lib;winspool.lib;comdlg32.lib;advapi32.lib;shell32.lib;ole32.lib;oleaut32.lib;uuid.lib;odbc32.lib;odbccp32.lib;%(AdditionalDependencies)</w:t>
       </w:r>
@@ -2121,17 +2051,7 @@
       </w:pPr>
       <w:r>
         <w:lastRenderedPageBreak/>
-        <w:t xml:space="preserve">Dar </w:t>
-      </w:r>
-      <w:proofErr w:type="spellStart"/>
-      <w:proofErr w:type="gramStart"/>
-      <w:r>
-        <w:t>click</w:t>
-      </w:r>
-      <w:proofErr w:type="spellEnd"/>
-      <w:proofErr w:type="gramEnd"/>
-      <w:r>
-        <w:t xml:space="preserve"> en el botón “Aceptar”.</w:t>
+        <w:t>Dar click en el botón “Aceptar”.</w:t>
       </w:r>
     </w:p>
     <w:p>
@@ -2145,17 +2065,7 @@
         <w:t>r</w:t>
       </w:r>
       <w:r>
-        <w:t xml:space="preserve"> </w:t>
-      </w:r>
-      <w:proofErr w:type="spellStart"/>
-      <w:proofErr w:type="gramStart"/>
-      <w:r>
-        <w:t>click</w:t>
-      </w:r>
-      <w:proofErr w:type="spellEnd"/>
-      <w:proofErr w:type="gramEnd"/>
-      <w:r>
-        <w:t xml:space="preserve"> en </w:t>
+        <w:t xml:space="preserve"> click en </w:t>
       </w:r>
       <w:r>
         <w:rPr>
@@ -2266,25 +2176,7 @@
         <w:t xml:space="preserve">Para ello, </w:t>
       </w:r>
       <w:r>
-        <w:t xml:space="preserve">dentro de la carpeta </w:t>
-      </w:r>
-      <w:proofErr w:type="spellStart"/>
-      <w:r>
-        <w:t>ProyectoCG</w:t>
-      </w:r>
-      <w:proofErr w:type="spellEnd"/>
-      <w:r>
-        <w:t xml:space="preserve"> dar </w:t>
-      </w:r>
-      <w:proofErr w:type="spellStart"/>
-      <w:proofErr w:type="gramStart"/>
-      <w:r>
-        <w:t>click</w:t>
-      </w:r>
-      <w:proofErr w:type="spellEnd"/>
-      <w:proofErr w:type="gramEnd"/>
-      <w:r>
-        <w:t xml:space="preserve"> en ProyectoCG.exe y esperar a que el programa sea ejecutado. Cabe destacar que la música de fondo inicia antes de que sea cargada la vista. </w:t>
+        <w:t xml:space="preserve">dentro de la carpeta ProyectoCG dar click en ProyectoCG.exe y esperar a que el programa sea ejecutado. Cabe destacar que la música de fondo inicia antes de que sea cargada la vista. </w:t>
       </w:r>
     </w:p>
     <w:p>
@@ -2292,6 +2184,9 @@
         <w:jc w:val="center"/>
       </w:pPr>
       <w:r>
+        <w:rPr>
+          <w:noProof/>
+        </w:rPr>
         <w:drawing>
           <wp:inline distT="0" distB="0" distL="0" distR="0" wp14:anchorId="20696C7B" wp14:editId="4C5CDCE9">
             <wp:extent cx="5612130" cy="968375"/>

</xml_diff>

<commit_message>
Se sube el manual de configuracion actualizado
</commit_message>
<xml_diff>
--- a/Editables/Configuracion_proyecto.docx
+++ b/Editables/Configuracion_proyecto.docx
@@ -674,8 +674,22 @@
           <w:szCs w:val="34"/>
           <w:lang w:eastAsia="es-MX"/>
         </w:rPr>
-        <w:t>Colin Santos Luis Froylan</w:t>
-      </w:r>
+        <w:t xml:space="preserve">Colin Santos Luis </w:t>
+      </w:r>
+      <w:proofErr w:type="spellStart"/>
+      <w:r>
+        <w:rPr>
+          <w:rFonts w:ascii="Times New Roman" w:eastAsia="Times New Roman" w:hAnsi="Times New Roman" w:cs="Times New Roman"/>
+          <w:b/>
+          <w:bCs/>
+          <w:color w:val="000000"/>
+          <w:sz w:val="34"/>
+          <w:szCs w:val="34"/>
+          <w:lang w:eastAsia="es-MX"/>
+        </w:rPr>
+        <w:t>Froylan</w:t>
+      </w:r>
+      <w:proofErr w:type="spellEnd"/>
     </w:p>
     <w:p>
       <w:pPr>
@@ -819,22 +833,7 @@
         <w:jc w:val="both"/>
       </w:pPr>
       <w:r>
-        <w:t>Requisitos</w:t>
-      </w:r>
-      <w:r>
-        <w:fldChar w:fldCharType="begin"/>
-      </w:r>
-      <w:r>
-        <w:instrText xml:space="preserve"> XE "</w:instrText>
-      </w:r>
-      <w:r>
-        <w:instrText>Requisitos</w:instrText>
-      </w:r>
-      <w:r>
-        <w:instrText xml:space="preserve">" \i </w:instrText>
-      </w:r>
-      <w:r>
-        <w:fldChar w:fldCharType="end"/>
+        <w:t xml:space="preserve">Requisitos para su instalación a partir de los archivos descargados con Drive </w:t>
       </w:r>
     </w:p>
     <w:p>
@@ -847,22 +846,7 @@
         <w:jc w:val="both"/>
       </w:pPr>
       <w:r>
-        <w:t xml:space="preserve">Una computadora con </w:t>
-      </w:r>
-      <w:r>
-        <w:t>s</w:t>
-      </w:r>
-      <w:r>
-        <w:t xml:space="preserve">istema </w:t>
-      </w:r>
-      <w:r>
-        <w:t>o</w:t>
-      </w:r>
-      <w:r>
-        <w:t>perativo Windows 7 como mínimo (soportado hasta Windows 11</w:t>
-      </w:r>
-      <w:r>
-        <w:t>).</w:t>
+        <w:t>Una computadora con sistema operativo Windows 7 como mínimo (soportado hasta Windows 11).</w:t>
       </w:r>
     </w:p>
     <w:p>
@@ -875,10 +859,882 @@
         <w:jc w:val="both"/>
       </w:pPr>
       <w:r>
-        <w:t>Visual Studio en sus versiones 2017 o 2019.</w:t>
-      </w:r>
-      <w:r>
-        <w:t xml:space="preserve"> **</w:t>
+        <w:t>Visual Studio en sus versiones 2017 o 2019. **</w:t>
+      </w:r>
+    </w:p>
+    <w:p>
+      <w:pPr>
+        <w:jc w:val="both"/>
+      </w:pPr>
+      <w:r>
+        <w:t>**: Puede que en otras versiones de Visual Studio distintas a las mencionadas funcione el programa, pero no se garantiza que así sea, además de que este manual tomará de ejemplo a la versión 2019, por lo que se recomienda ampliamente utilizar esta versión por encima de cualquier otra.</w:t>
+      </w:r>
+    </w:p>
+    <w:p>
+      <w:pPr>
+        <w:pStyle w:val="Ttulo1"/>
+      </w:pPr>
+      <w:r>
+        <w:t>Configuración del entorno</w:t>
+      </w:r>
+    </w:p>
+    <w:p>
+      <w:pPr>
+        <w:jc w:val="both"/>
+      </w:pPr>
+      <w:r>
+        <w:t>Este manual se escribe con la intención de realizar una configuración inicial correcta para que el programa funcione de manera adecuada y que cumpla con los objetivos que fueron pensados al programarlo y probarlo, así como los requisitos y ajustes necesarios para que este programa pueda ser ejecutado en el computador del usuario final.</w:t>
+      </w:r>
+    </w:p>
+    <w:p>
+      <w:pPr>
+        <w:rPr>
+          <w:rFonts w:asciiTheme="majorHAnsi" w:eastAsiaTheme="majorEastAsia" w:hAnsiTheme="majorHAnsi" w:cstheme="majorBidi"/>
+          <w:color w:val="2F5496" w:themeColor="accent1" w:themeShade="BF"/>
+          <w:sz w:val="32"/>
+          <w:szCs w:val="32"/>
+        </w:rPr>
+      </w:pPr>
+      <w:r>
+        <w:t>Abrir VS en su versión 2017 o 2019.</w:t>
+      </w:r>
+    </w:p>
+    <w:p>
+      <w:pPr>
+        <w:jc w:val="both"/>
+      </w:pPr>
+      <w:r>
+        <w:t xml:space="preserve">Seleccionar el recuadro </w:t>
+      </w:r>
+      <w:r>
+        <w:rPr>
+          <w:rFonts w:cstheme="minorHAnsi"/>
+          <w:b/>
+          <w:bCs/>
+        </w:rPr>
+        <w:t>«</w:t>
+      </w:r>
+      <w:r>
+        <w:rPr>
+          <w:b/>
+          <w:bCs/>
+        </w:rPr>
+        <w:t>Crear un nuevo proyecto</w:t>
+      </w:r>
+      <w:r>
+        <w:rPr>
+          <w:rFonts w:cstheme="minorHAnsi"/>
+          <w:b/>
+          <w:bCs/>
+        </w:rPr>
+        <w:t>»</w:t>
+      </w:r>
+      <w:r>
+        <w:t>.</w:t>
+      </w:r>
+    </w:p>
+    <w:p>
+      <w:pPr>
+        <w:jc w:val="center"/>
+      </w:pPr>
+      <w:r>
+        <w:drawing>
+          <wp:inline distT="0" distB="0" distL="0" distR="0" wp14:anchorId="16DAEF16" wp14:editId="4176E01B">
+            <wp:extent cx="2207718" cy="2844000"/>
+            <wp:effectExtent l="0" t="0" r="2540" b="0"/>
+            <wp:docPr id="3" name="Imagen 3" descr="Interfaz de usuario gráfica, Texto, Aplicación&#10;&#10;Descripción generada automáticamente"/>
+            <wp:cNvGraphicFramePr>
+              <a:graphicFrameLocks xmlns:a="http://schemas.openxmlformats.org/drawingml/2006/main" noChangeAspect="1"/>
+            </wp:cNvGraphicFramePr>
+            <a:graphic xmlns:a="http://schemas.openxmlformats.org/drawingml/2006/main">
+              <a:graphicData uri="http://schemas.openxmlformats.org/drawingml/2006/picture">
+                <pic:pic xmlns:pic="http://schemas.openxmlformats.org/drawingml/2006/picture">
+                  <pic:nvPicPr>
+                    <pic:cNvPr id="3" name="Imagen 3" descr="Interfaz de usuario gráfica, Texto, Aplicación&#10;&#10;Descripción generada automáticamente"/>
+                    <pic:cNvPicPr/>
+                  </pic:nvPicPr>
+                  <pic:blipFill>
+                    <a:blip r:embed="rId8"/>
+                    <a:stretch>
+                      <a:fillRect/>
+                    </a:stretch>
+                  </pic:blipFill>
+                  <pic:spPr>
+                    <a:xfrm>
+                      <a:off x="0" y="0"/>
+                      <a:ext cx="2207718" cy="2844000"/>
+                    </a:xfrm>
+                    <a:prstGeom prst="rect">
+                      <a:avLst/>
+                    </a:prstGeom>
+                  </pic:spPr>
+                </pic:pic>
+              </a:graphicData>
+            </a:graphic>
+          </wp:inline>
+        </w:drawing>
+      </w:r>
+    </w:p>
+    <w:p>
+      <w:pPr>
+        <w:jc w:val="both"/>
+      </w:pPr>
+      <w:r>
+        <w:lastRenderedPageBreak/>
+        <w:t xml:space="preserve">Seleccionar </w:t>
+      </w:r>
+      <w:r>
+        <w:rPr>
+          <w:b/>
+          <w:bCs/>
+        </w:rPr>
+        <w:t>proyecto vacío de Visual C++</w:t>
+      </w:r>
+    </w:p>
+    <w:p>
+      <w:pPr>
+        <w:jc w:val="center"/>
+      </w:pPr>
+      <w:r>
+        <w:drawing>
+          <wp:inline distT="0" distB="0" distL="0" distR="0" wp14:anchorId="7EA67093" wp14:editId="2B53E7D4">
+            <wp:extent cx="4524573" cy="900000"/>
+            <wp:effectExtent l="0" t="0" r="0" b="0"/>
+            <wp:docPr id="4" name="Imagen 4" descr="Captura de pantalla de un celular&#10;&#10;Descripción generada automáticamente"/>
+            <wp:cNvGraphicFramePr>
+              <a:graphicFrameLocks xmlns:a="http://schemas.openxmlformats.org/drawingml/2006/main" noChangeAspect="1"/>
+            </wp:cNvGraphicFramePr>
+            <a:graphic xmlns:a="http://schemas.openxmlformats.org/drawingml/2006/main">
+              <a:graphicData uri="http://schemas.openxmlformats.org/drawingml/2006/picture">
+                <pic:pic xmlns:pic="http://schemas.openxmlformats.org/drawingml/2006/picture">
+                  <pic:nvPicPr>
+                    <pic:cNvPr id="4" name="Imagen 4" descr="Captura de pantalla de un celular&#10;&#10;Descripción generada automáticamente"/>
+                    <pic:cNvPicPr/>
+                  </pic:nvPicPr>
+                  <pic:blipFill>
+                    <a:blip r:embed="rId9"/>
+                    <a:stretch>
+                      <a:fillRect/>
+                    </a:stretch>
+                  </pic:blipFill>
+                  <pic:spPr>
+                    <a:xfrm>
+                      <a:off x="0" y="0"/>
+                      <a:ext cx="4524573" cy="900000"/>
+                    </a:xfrm>
+                    <a:prstGeom prst="rect">
+                      <a:avLst/>
+                    </a:prstGeom>
+                  </pic:spPr>
+                </pic:pic>
+              </a:graphicData>
+            </a:graphic>
+          </wp:inline>
+        </w:drawing>
+      </w:r>
+    </w:p>
+    <w:p>
+      <w:pPr>
+        <w:jc w:val="both"/>
+      </w:pPr>
+      <w:r>
+        <w:t xml:space="preserve">Colocar un nombre y la ubicación que se desee y dar clic en </w:t>
+      </w:r>
+      <w:r>
+        <w:rPr>
+          <w:b/>
+          <w:bCs/>
+        </w:rPr>
+        <w:t>&lt;&lt;Crear&gt;&gt;</w:t>
+      </w:r>
+    </w:p>
+    <w:p>
+      <w:pPr>
+        <w:jc w:val="center"/>
+      </w:pPr>
+      <w:r>
+        <w:drawing>
+          <wp:inline distT="0" distB="0" distL="0" distR="0" wp14:anchorId="248066D4" wp14:editId="4A4E8901">
+            <wp:extent cx="3711857" cy="2160000"/>
+            <wp:effectExtent l="0" t="0" r="3175" b="0"/>
+            <wp:docPr id="5" name="Imagen 5" descr="Interfaz de usuario gráfica, Aplicación, Sitio web&#10;&#10;Descripción generada automáticamente"/>
+            <wp:cNvGraphicFramePr>
+              <a:graphicFrameLocks xmlns:a="http://schemas.openxmlformats.org/drawingml/2006/main" noChangeAspect="1"/>
+            </wp:cNvGraphicFramePr>
+            <a:graphic xmlns:a="http://schemas.openxmlformats.org/drawingml/2006/main">
+              <a:graphicData uri="http://schemas.openxmlformats.org/drawingml/2006/picture">
+                <pic:pic xmlns:pic="http://schemas.openxmlformats.org/drawingml/2006/picture">
+                  <pic:nvPicPr>
+                    <pic:cNvPr id="5" name="Imagen 5" descr="Interfaz de usuario gráfica, Aplicación, Sitio web&#10;&#10;Descripción generada automáticamente"/>
+                    <pic:cNvPicPr/>
+                  </pic:nvPicPr>
+                  <pic:blipFill>
+                    <a:blip r:embed="rId10"/>
+                    <a:stretch>
+                      <a:fillRect/>
+                    </a:stretch>
+                  </pic:blipFill>
+                  <pic:spPr>
+                    <a:xfrm>
+                      <a:off x="0" y="0"/>
+                      <a:ext cx="3711857" cy="2160000"/>
+                    </a:xfrm>
+                    <a:prstGeom prst="rect">
+                      <a:avLst/>
+                    </a:prstGeom>
+                  </pic:spPr>
+                </pic:pic>
+              </a:graphicData>
+            </a:graphic>
+          </wp:inline>
+        </w:drawing>
+      </w:r>
+    </w:p>
+    <w:p>
+      <w:r>
+        <w:t>Una vez que se creó la solución, colocar los archivos del zip enviado en la carpeta donde se encuentran los archivos con extensión .</w:t>
+      </w:r>
+      <w:proofErr w:type="spellStart"/>
+      <w:r>
+        <w:t>vcxproj</w:t>
+      </w:r>
+      <w:proofErr w:type="spellEnd"/>
+    </w:p>
+    <w:p>
+      <w:pPr>
+        <w:jc w:val="center"/>
+      </w:pPr>
+      <w:r>
+        <w:drawing>
+          <wp:inline distT="0" distB="0" distL="0" distR="0" wp14:anchorId="7BC8D547" wp14:editId="555D900C">
+            <wp:extent cx="3807544" cy="2880000"/>
+            <wp:effectExtent l="0" t="0" r="2540" b="0"/>
+            <wp:docPr id="6" name="Imagen 6" descr="Interfaz de usuario gráfica, Texto&#10;&#10;Descripción generada automáticamente"/>
+            <wp:cNvGraphicFramePr>
+              <a:graphicFrameLocks xmlns:a="http://schemas.openxmlformats.org/drawingml/2006/main" noChangeAspect="1"/>
+            </wp:cNvGraphicFramePr>
+            <a:graphic xmlns:a="http://schemas.openxmlformats.org/drawingml/2006/main">
+              <a:graphicData uri="http://schemas.openxmlformats.org/drawingml/2006/picture">
+                <pic:pic xmlns:pic="http://schemas.openxmlformats.org/drawingml/2006/picture">
+                  <pic:nvPicPr>
+                    <pic:cNvPr id="6" name="Imagen 6" descr="Interfaz de usuario gráfica, Texto&#10;&#10;Descripción generada automáticamente"/>
+                    <pic:cNvPicPr/>
+                  </pic:nvPicPr>
+                  <pic:blipFill>
+                    <a:blip r:embed="rId11"/>
+                    <a:stretch>
+                      <a:fillRect/>
+                    </a:stretch>
+                  </pic:blipFill>
+                  <pic:spPr>
+                    <a:xfrm>
+                      <a:off x="0" y="0"/>
+                      <a:ext cx="3807544" cy="2880000"/>
+                    </a:xfrm>
+                    <a:prstGeom prst="rect">
+                      <a:avLst/>
+                    </a:prstGeom>
+                  </pic:spPr>
+                </pic:pic>
+              </a:graphicData>
+            </a:graphic>
+          </wp:inline>
+        </w:drawing>
+      </w:r>
+    </w:p>
+    <w:p>
+      <w:r>
+        <w:t xml:space="preserve">En Visual Studio, en la ventana de Explorador de soluciones, agregar elemento en Archivos de origen (dando clic derecho del </w:t>
+      </w:r>
+      <w:proofErr w:type="gramStart"/>
+      <w:r>
+        <w:t>mouse</w:t>
+      </w:r>
+      <w:proofErr w:type="gramEnd"/>
+      <w:r>
+        <w:t xml:space="preserve"> sobre </w:t>
+      </w:r>
+      <w:r>
+        <w:rPr>
+          <w:b/>
+          <w:bCs/>
+        </w:rPr>
+        <w:t>Archivos de origen</w:t>
+      </w:r>
+      <w:r>
+        <w:t>)</w:t>
+      </w:r>
+      <w:r>
+        <w:t>.</w:t>
+      </w:r>
+    </w:p>
+    <w:p>
+      <w:pPr>
+        <w:jc w:val="center"/>
+      </w:pPr>
+      <w:r>
+        <w:lastRenderedPageBreak/>
+        <w:drawing>
+          <wp:inline distT="0" distB="0" distL="0" distR="0" wp14:anchorId="06016200" wp14:editId="2BF083E2">
+            <wp:extent cx="4378096" cy="1980000"/>
+            <wp:effectExtent l="0" t="0" r="3810" b="1270"/>
+            <wp:docPr id="9" name="Imagen 9" descr="Captura de pantalla de computadora&#10;&#10;Descripción generada automáticamente"/>
+            <wp:cNvGraphicFramePr>
+              <a:graphicFrameLocks xmlns:a="http://schemas.openxmlformats.org/drawingml/2006/main" noChangeAspect="1"/>
+            </wp:cNvGraphicFramePr>
+            <a:graphic xmlns:a="http://schemas.openxmlformats.org/drawingml/2006/main">
+              <a:graphicData uri="http://schemas.openxmlformats.org/drawingml/2006/picture">
+                <pic:pic xmlns:pic="http://schemas.openxmlformats.org/drawingml/2006/picture">
+                  <pic:nvPicPr>
+                    <pic:cNvPr id="9" name="Imagen 9" descr="Captura de pantalla de computadora&#10;&#10;Descripción generada automáticamente"/>
+                    <pic:cNvPicPr/>
+                  </pic:nvPicPr>
+                  <pic:blipFill>
+                    <a:blip r:embed="rId12"/>
+                    <a:stretch>
+                      <a:fillRect/>
+                    </a:stretch>
+                  </pic:blipFill>
+                  <pic:spPr>
+                    <a:xfrm>
+                      <a:off x="0" y="0"/>
+                      <a:ext cx="4378096" cy="1980000"/>
+                    </a:xfrm>
+                    <a:prstGeom prst="rect">
+                      <a:avLst/>
+                    </a:prstGeom>
+                  </pic:spPr>
+                </pic:pic>
+              </a:graphicData>
+            </a:graphic>
+          </wp:inline>
+        </w:drawing>
+      </w:r>
+    </w:p>
+    <w:p>
+      <w:r>
+        <w:t>Agregar</w:t>
+      </w:r>
+      <w:r>
+        <w:t xml:space="preserve"> los</w:t>
+      </w:r>
+      <w:r>
+        <w:t xml:space="preserve"> archivo</w:t>
+      </w:r>
+      <w:r>
+        <w:t>s</w:t>
+      </w:r>
+      <w:r>
+        <w:t xml:space="preserve"> de código con nombre </w:t>
+      </w:r>
+      <w:r>
+        <w:t>Final</w:t>
+      </w:r>
+      <w:r>
+        <w:t>.cpp</w:t>
+      </w:r>
+      <w:r>
+        <w:t xml:space="preserve"> y </w:t>
+      </w:r>
+      <w:proofErr w:type="spellStart"/>
+      <w:r>
+        <w:t>glad.c</w:t>
+      </w:r>
+      <w:proofErr w:type="spellEnd"/>
+      <w:r>
+        <w:t xml:space="preserve"> (Si no se encuentra</w:t>
+      </w:r>
+      <w:r>
+        <w:t>n</w:t>
+      </w:r>
+      <w:r>
+        <w:t xml:space="preserve"> </w:t>
+      </w:r>
+      <w:r>
+        <w:t>los</w:t>
+      </w:r>
+      <w:r>
+        <w:t xml:space="preserve"> archivo</w:t>
+      </w:r>
+      <w:r>
+        <w:t>s</w:t>
+      </w:r>
+      <w:r>
+        <w:t xml:space="preserve"> de código en la ventana se cometió el error de colocar los archivos en otra ubicación en los pasos anteriores)</w:t>
+      </w:r>
+      <w:r>
+        <w:t>.</w:t>
+      </w:r>
+    </w:p>
+    <w:p>
+      <w:pPr>
+        <w:jc w:val="center"/>
+      </w:pPr>
+      <w:r>
+        <w:drawing>
+          <wp:inline distT="0" distB="0" distL="0" distR="0" wp14:anchorId="055E021D" wp14:editId="5D0552AE">
+            <wp:extent cx="4271095" cy="2700000"/>
+            <wp:effectExtent l="0" t="0" r="0" b="5715"/>
+            <wp:docPr id="10" name="Imagen 10" descr="Captura de pantalla de computadora&#10;&#10;Descripción generada automáticamente"/>
+            <wp:cNvGraphicFramePr>
+              <a:graphicFrameLocks xmlns:a="http://schemas.openxmlformats.org/drawingml/2006/main" noChangeAspect="1"/>
+            </wp:cNvGraphicFramePr>
+            <a:graphic xmlns:a="http://schemas.openxmlformats.org/drawingml/2006/main">
+              <a:graphicData uri="http://schemas.openxmlformats.org/drawingml/2006/picture">
+                <pic:pic xmlns:pic="http://schemas.openxmlformats.org/drawingml/2006/picture">
+                  <pic:nvPicPr>
+                    <pic:cNvPr id="10" name="Imagen 10" descr="Captura de pantalla de computadora&#10;&#10;Descripción generada automáticamente"/>
+                    <pic:cNvPicPr/>
+                  </pic:nvPicPr>
+                  <pic:blipFill>
+                    <a:blip r:embed="rId13"/>
+                    <a:stretch>
+                      <a:fillRect/>
+                    </a:stretch>
+                  </pic:blipFill>
+                  <pic:spPr>
+                    <a:xfrm>
+                      <a:off x="0" y="0"/>
+                      <a:ext cx="4271095" cy="2700000"/>
+                    </a:xfrm>
+                    <a:prstGeom prst="rect">
+                      <a:avLst/>
+                    </a:prstGeom>
+                  </pic:spPr>
+                </pic:pic>
+              </a:graphicData>
+            </a:graphic>
+          </wp:inline>
+        </w:drawing>
+      </w:r>
+    </w:p>
+    <w:p>
+      <w:r>
+        <w:t xml:space="preserve">Agregar otro elemento, pero ahora en </w:t>
+      </w:r>
+      <w:r>
+        <w:rPr>
+          <w:b/>
+          <w:bCs/>
+        </w:rPr>
+        <w:t>Archivos de encabezado</w:t>
+      </w:r>
+      <w:r>
+        <w:t xml:space="preserve">. En esta ocasión, se añade el </w:t>
+      </w:r>
+      <w:proofErr w:type="gramStart"/>
+      <w:r>
+        <w:t xml:space="preserve">archivo </w:t>
+      </w:r>
+      <w:proofErr w:type="spellStart"/>
+      <w:r>
+        <w:rPr>
+          <w:b/>
+          <w:bCs/>
+        </w:rPr>
+        <w:t>camera</w:t>
+      </w:r>
+      <w:proofErr w:type="gramEnd"/>
+      <w:r>
+        <w:rPr>
+          <w:b/>
+          <w:bCs/>
+        </w:rPr>
+        <w:t>.h</w:t>
+      </w:r>
+      <w:proofErr w:type="spellEnd"/>
+      <w:r>
+        <w:t xml:space="preserve">. Este se encuentra en la carpeta de </w:t>
+      </w:r>
+      <w:proofErr w:type="spellStart"/>
+      <w:r>
+        <w:rPr>
+          <w:b/>
+          <w:bCs/>
+        </w:rPr>
+        <w:t>include</w:t>
+      </w:r>
+      <w:proofErr w:type="spellEnd"/>
+      <w:r>
+        <w:t xml:space="preserve">. </w:t>
+      </w:r>
+    </w:p>
+    <w:p>
+      <w:pPr>
+        <w:jc w:val="center"/>
+      </w:pPr>
+      <w:r>
+        <w:drawing>
+          <wp:inline distT="0" distB="0" distL="0" distR="0" wp14:anchorId="418476DA" wp14:editId="5A3A8DA5">
+            <wp:extent cx="4467502" cy="1980000"/>
+            <wp:effectExtent l="0" t="0" r="9525" b="1270"/>
+            <wp:docPr id="11" name="Imagen 11" descr="Captura de pantalla de un celular&#10;&#10;Descripción generada automáticamente"/>
+            <wp:cNvGraphicFramePr>
+              <a:graphicFrameLocks xmlns:a="http://schemas.openxmlformats.org/drawingml/2006/main" noChangeAspect="1"/>
+            </wp:cNvGraphicFramePr>
+            <a:graphic xmlns:a="http://schemas.openxmlformats.org/drawingml/2006/main">
+              <a:graphicData uri="http://schemas.openxmlformats.org/drawingml/2006/picture">
+                <pic:pic xmlns:pic="http://schemas.openxmlformats.org/drawingml/2006/picture">
+                  <pic:nvPicPr>
+                    <pic:cNvPr id="11" name="Imagen 11" descr="Captura de pantalla de un celular&#10;&#10;Descripción generada automáticamente"/>
+                    <pic:cNvPicPr/>
+                  </pic:nvPicPr>
+                  <pic:blipFill>
+                    <a:blip r:embed="rId14"/>
+                    <a:stretch>
+                      <a:fillRect/>
+                    </a:stretch>
+                  </pic:blipFill>
+                  <pic:spPr>
+                    <a:xfrm>
+                      <a:off x="0" y="0"/>
+                      <a:ext cx="4467502" cy="1980000"/>
+                    </a:xfrm>
+                    <a:prstGeom prst="rect">
+                      <a:avLst/>
+                    </a:prstGeom>
+                  </pic:spPr>
+                </pic:pic>
+              </a:graphicData>
+            </a:graphic>
+          </wp:inline>
+        </w:drawing>
+      </w:r>
+    </w:p>
+    <w:p>
+      <w:pPr>
+        <w:jc w:val="center"/>
+      </w:pPr>
+      <w:r>
+        <w:lastRenderedPageBreak/>
+        <w:drawing>
+          <wp:inline distT="0" distB="0" distL="0" distR="0" wp14:anchorId="39F701F1" wp14:editId="6A3C51D9">
+            <wp:extent cx="4631264" cy="2880000"/>
+            <wp:effectExtent l="0" t="0" r="0" b="0"/>
+            <wp:docPr id="12" name="Imagen 12" descr="Captura de pantalla de computadora&#10;&#10;Descripción generada automáticamente"/>
+            <wp:cNvGraphicFramePr>
+              <a:graphicFrameLocks xmlns:a="http://schemas.openxmlformats.org/drawingml/2006/main" noChangeAspect="1"/>
+            </wp:cNvGraphicFramePr>
+            <a:graphic xmlns:a="http://schemas.openxmlformats.org/drawingml/2006/main">
+              <a:graphicData uri="http://schemas.openxmlformats.org/drawingml/2006/picture">
+                <pic:pic xmlns:pic="http://schemas.openxmlformats.org/drawingml/2006/picture">
+                  <pic:nvPicPr>
+                    <pic:cNvPr id="12" name="Imagen 12" descr="Captura de pantalla de computadora&#10;&#10;Descripción generada automáticamente"/>
+                    <pic:cNvPicPr/>
+                  </pic:nvPicPr>
+                  <pic:blipFill>
+                    <a:blip r:embed="rId15"/>
+                    <a:stretch>
+                      <a:fillRect/>
+                    </a:stretch>
+                  </pic:blipFill>
+                  <pic:spPr>
+                    <a:xfrm>
+                      <a:off x="0" y="0"/>
+                      <a:ext cx="4631264" cy="2880000"/>
+                    </a:xfrm>
+                    <a:prstGeom prst="rect">
+                      <a:avLst/>
+                    </a:prstGeom>
+                  </pic:spPr>
+                </pic:pic>
+              </a:graphicData>
+            </a:graphic>
+          </wp:inline>
+        </w:drawing>
+      </w:r>
+    </w:p>
+    <w:p>
+      <w:r>
+        <w:t xml:space="preserve">Abrir las propiedades del proyecto (dando clic derecho del </w:t>
+      </w:r>
+      <w:proofErr w:type="gramStart"/>
+      <w:r>
+        <w:t>mouse</w:t>
+      </w:r>
+      <w:proofErr w:type="gramEnd"/>
+      <w:r>
+        <w:t xml:space="preserve"> sobre el nombre del proyecto que creamos en el Explorador de Soluciones, en la imagen aparece en azul el nombre de </w:t>
+      </w:r>
+      <w:proofErr w:type="spellStart"/>
+      <w:r>
+        <w:t>ProyectoCompuG</w:t>
+      </w:r>
+      <w:proofErr w:type="spellEnd"/>
+      <w:r>
+        <w:t>)</w:t>
+      </w:r>
+      <w:r>
+        <w:t>.</w:t>
+      </w:r>
+    </w:p>
+    <w:p>
+      <w:pPr>
+        <w:jc w:val="center"/>
+      </w:pPr>
+      <w:r>
+        <w:drawing>
+          <wp:inline distT="0" distB="0" distL="0" distR="0" wp14:anchorId="70417B78" wp14:editId="24C68D99">
+            <wp:extent cx="4204875" cy="3780000"/>
+            <wp:effectExtent l="0" t="0" r="5715" b="0"/>
+            <wp:docPr id="13" name="Imagen 13" descr="Captura de pantalla de computadora&#10;&#10;Descripción generada automáticamente"/>
+            <wp:cNvGraphicFramePr>
+              <a:graphicFrameLocks xmlns:a="http://schemas.openxmlformats.org/drawingml/2006/main" noChangeAspect="1"/>
+            </wp:cNvGraphicFramePr>
+            <a:graphic xmlns:a="http://schemas.openxmlformats.org/drawingml/2006/main">
+              <a:graphicData uri="http://schemas.openxmlformats.org/drawingml/2006/picture">
+                <pic:pic xmlns:pic="http://schemas.openxmlformats.org/drawingml/2006/picture">
+                  <pic:nvPicPr>
+                    <pic:cNvPr id="13" name="Imagen 13" descr="Captura de pantalla de computadora&#10;&#10;Descripción generada automáticamente"/>
+                    <pic:cNvPicPr/>
+                  </pic:nvPicPr>
+                  <pic:blipFill>
+                    <a:blip r:embed="rId16"/>
+                    <a:stretch>
+                      <a:fillRect/>
+                    </a:stretch>
+                  </pic:blipFill>
+                  <pic:spPr>
+                    <a:xfrm>
+                      <a:off x="0" y="0"/>
+                      <a:ext cx="4204875" cy="3780000"/>
+                    </a:xfrm>
+                    <a:prstGeom prst="rect">
+                      <a:avLst/>
+                    </a:prstGeom>
+                  </pic:spPr>
+                </pic:pic>
+              </a:graphicData>
+            </a:graphic>
+          </wp:inline>
+        </w:drawing>
+      </w:r>
+    </w:p>
+    <w:p>
+      <w:r>
+        <w:t xml:space="preserve">En la Ventana de Propiedades, ir a C/C++ &gt; General, del lado derecho ubicar Directorios de inclusión adicionales, y agregar </w:t>
+      </w:r>
+      <w:proofErr w:type="spellStart"/>
+      <w:r>
+        <w:t>include</w:t>
+      </w:r>
+      <w:proofErr w:type="spellEnd"/>
+      <w:r>
+        <w:t>.</w:t>
+      </w:r>
+      <w:r>
+        <w:t xml:space="preserve"> Asimismo, dejar las configuraciones tal como indica la siguiente imagen:</w:t>
+      </w:r>
+    </w:p>
+    <w:p>
+      <w:pPr>
+        <w:jc w:val="center"/>
+      </w:pPr>
+      <w:r>
+        <w:lastRenderedPageBreak/>
+        <w:drawing>
+          <wp:inline distT="0" distB="0" distL="0" distR="0" wp14:anchorId="4BDE5A33" wp14:editId="09D0D05A">
+            <wp:extent cx="5168115" cy="1980000"/>
+            <wp:effectExtent l="0" t="0" r="0" b="1270"/>
+            <wp:docPr id="17" name="Imagen 17" descr="Interfaz de usuario gráfica, Texto, Aplicación, Correo electrónico&#10;&#10;Descripción generada automáticamente"/>
+            <wp:cNvGraphicFramePr>
+              <a:graphicFrameLocks xmlns:a="http://schemas.openxmlformats.org/drawingml/2006/main" noChangeAspect="1"/>
+            </wp:cNvGraphicFramePr>
+            <a:graphic xmlns:a="http://schemas.openxmlformats.org/drawingml/2006/main">
+              <a:graphicData uri="http://schemas.openxmlformats.org/drawingml/2006/picture">
+                <pic:pic xmlns:pic="http://schemas.openxmlformats.org/drawingml/2006/picture">
+                  <pic:nvPicPr>
+                    <pic:cNvPr id="17" name="Imagen 17" descr="Interfaz de usuario gráfica, Texto, Aplicación, Correo electrónico&#10;&#10;Descripción generada automáticamente"/>
+                    <pic:cNvPicPr/>
+                  </pic:nvPicPr>
+                  <pic:blipFill>
+                    <a:blip r:embed="rId17"/>
+                    <a:stretch>
+                      <a:fillRect/>
+                    </a:stretch>
+                  </pic:blipFill>
+                  <pic:spPr>
+                    <a:xfrm>
+                      <a:off x="0" y="0"/>
+                      <a:ext cx="5168115" cy="1980000"/>
+                    </a:xfrm>
+                    <a:prstGeom prst="rect">
+                      <a:avLst/>
+                    </a:prstGeom>
+                  </pic:spPr>
+                </pic:pic>
+              </a:graphicData>
+            </a:graphic>
+          </wp:inline>
+        </w:drawing>
+      </w:r>
+    </w:p>
+    <w:p>
+      <w:r>
+        <w:t>En la Ventana de Propiedades, ir a Vinculador &gt; General, del lado derecho ubicar Directorios de bibliotecas adicionales, y agregar lib.</w:t>
+      </w:r>
+    </w:p>
+    <w:p>
+      <w:pPr>
+        <w:jc w:val="center"/>
+      </w:pPr>
+      <w:r>
+        <w:drawing>
+          <wp:inline distT="0" distB="0" distL="0" distR="0" wp14:anchorId="61313639" wp14:editId="6CC19871">
+            <wp:extent cx="5236158" cy="1980000"/>
+            <wp:effectExtent l="0" t="0" r="3175" b="1270"/>
+            <wp:docPr id="18" name="Imagen 18" descr="Interfaz de usuario gráfica, Texto, Aplicación&#10;&#10;Descripción generada automáticamente"/>
+            <wp:cNvGraphicFramePr>
+              <a:graphicFrameLocks xmlns:a="http://schemas.openxmlformats.org/drawingml/2006/main" noChangeAspect="1"/>
+            </wp:cNvGraphicFramePr>
+            <a:graphic xmlns:a="http://schemas.openxmlformats.org/drawingml/2006/main">
+              <a:graphicData uri="http://schemas.openxmlformats.org/drawingml/2006/picture">
+                <pic:pic xmlns:pic="http://schemas.openxmlformats.org/drawingml/2006/picture">
+                  <pic:nvPicPr>
+                    <pic:cNvPr id="18" name="Imagen 18" descr="Interfaz de usuario gráfica, Texto, Aplicación&#10;&#10;Descripción generada automáticamente"/>
+                    <pic:cNvPicPr/>
+                  </pic:nvPicPr>
+                  <pic:blipFill>
+                    <a:blip r:embed="rId18"/>
+                    <a:stretch>
+                      <a:fillRect/>
+                    </a:stretch>
+                  </pic:blipFill>
+                  <pic:spPr>
+                    <a:xfrm>
+                      <a:off x="0" y="0"/>
+                      <a:ext cx="5236158" cy="1980000"/>
+                    </a:xfrm>
+                    <a:prstGeom prst="rect">
+                      <a:avLst/>
+                    </a:prstGeom>
+                  </pic:spPr>
+                </pic:pic>
+              </a:graphicData>
+            </a:graphic>
+          </wp:inline>
+        </w:drawing>
+      </w:r>
+    </w:p>
+    <w:p>
+      <w:r>
+        <w:t>En la Ventana de Propiedades, ir a Vinculador &gt; Entrada, del lado derecho ubicar Dependencias adicionales, y agregar</w:t>
+      </w:r>
+      <w:r>
+        <w:t xml:space="preserve"> </w:t>
+      </w:r>
+      <w:proofErr w:type="gramStart"/>
+      <w:r>
+        <w:rPr>
+          <w:b/>
+          <w:bCs/>
+        </w:rPr>
+        <w:t>SDL2.lib;SDL2main.lib</w:t>
+      </w:r>
+      <w:proofErr w:type="gramEnd"/>
+      <w:r>
+        <w:rPr>
+          <w:b/>
+          <w:bCs/>
+        </w:rPr>
+        <w:t>;assimp-vc141-mtd.lib;opengl32.lib;glfw3.lib;</w:t>
+      </w:r>
+      <w:r>
+        <w:rPr>
+          <w:b/>
+          <w:bCs/>
+        </w:rPr>
+        <w:t xml:space="preserve"> </w:t>
+      </w:r>
+      <w:r>
+        <w:t xml:space="preserve">(Respetar los elementos que ya existan). No olvides presionar en Aceptar al momento de terminar con estos cambios. </w:t>
+      </w:r>
+    </w:p>
+    <w:p>
+      <w:pPr>
+        <w:jc w:val="center"/>
+      </w:pPr>
+      <w:r>
+        <w:drawing>
+          <wp:inline distT="0" distB="0" distL="0" distR="0" wp14:anchorId="46170169" wp14:editId="021B99DC">
+            <wp:extent cx="5121423" cy="1440000"/>
+            <wp:effectExtent l="0" t="0" r="3175" b="8255"/>
+            <wp:docPr id="19" name="Imagen 19" descr="Interfaz de usuario gráfica, Texto, Aplicación, Correo electrónico&#10;&#10;Descripción generada automáticamente"/>
+            <wp:cNvGraphicFramePr>
+              <a:graphicFrameLocks xmlns:a="http://schemas.openxmlformats.org/drawingml/2006/main" noChangeAspect="1"/>
+            </wp:cNvGraphicFramePr>
+            <a:graphic xmlns:a="http://schemas.openxmlformats.org/drawingml/2006/main">
+              <a:graphicData uri="http://schemas.openxmlformats.org/drawingml/2006/picture">
+                <pic:pic xmlns:pic="http://schemas.openxmlformats.org/drawingml/2006/picture">
+                  <pic:nvPicPr>
+                    <pic:cNvPr id="19" name="Imagen 19" descr="Interfaz de usuario gráfica, Texto, Aplicación, Correo electrónico&#10;&#10;Descripción generada automáticamente"/>
+                    <pic:cNvPicPr/>
+                  </pic:nvPicPr>
+                  <pic:blipFill>
+                    <a:blip r:embed="rId19"/>
+                    <a:stretch>
+                      <a:fillRect/>
+                    </a:stretch>
+                  </pic:blipFill>
+                  <pic:spPr>
+                    <a:xfrm>
+                      <a:off x="0" y="0"/>
+                      <a:ext cx="5121423" cy="1440000"/>
+                    </a:xfrm>
+                    <a:prstGeom prst="rect">
+                      <a:avLst/>
+                    </a:prstGeom>
+                  </pic:spPr>
+                </pic:pic>
+              </a:graphicData>
+            </a:graphic>
+          </wp:inline>
+        </w:drawing>
+      </w:r>
+    </w:p>
+    <w:p>
+      <w:r>
+        <w:t xml:space="preserve">Una vez hecho lo anterior, el archivo debe poderse compilar y ejecutar sin errores. </w:t>
+      </w:r>
+    </w:p>
+    <w:p>
+      <w:pPr>
+        <w:jc w:val="center"/>
+      </w:pPr>
+    </w:p>
+    <w:p>
+      <w:r>
+        <w:br w:type="page"/>
+      </w:r>
+    </w:p>
+    <w:p>
+      <w:pPr>
+        <w:pStyle w:val="Ttulo1"/>
+        <w:jc w:val="both"/>
+      </w:pPr>
+      <w:r>
+        <w:lastRenderedPageBreak/>
+        <w:t xml:space="preserve">Requisitos para su instalación con </w:t>
+      </w:r>
+      <w:proofErr w:type="spellStart"/>
+      <w:r>
+        <w:t>Github</w:t>
+      </w:r>
+      <w:proofErr w:type="spellEnd"/>
+      <w:r>
+        <w:fldChar w:fldCharType="begin"/>
+      </w:r>
+      <w:r>
+        <w:instrText xml:space="preserve"> XE "</w:instrText>
+      </w:r>
+      <w:r>
+        <w:instrText>Requisitos</w:instrText>
+      </w:r>
+      <w:r>
+        <w:instrText xml:space="preserve">" \i </w:instrText>
+      </w:r>
+      <w:r>
+        <w:fldChar w:fldCharType="end"/>
       </w:r>
     </w:p>
     <w:p>
@@ -891,7 +1747,7 @@
         <w:jc w:val="both"/>
       </w:pPr>
       <w:r>
-        <w:t>No es requisito, pero se recomienda tener un procesador AMD de serie Ryzen, pues hemos detectado que hay problemas en algunos procesadores Intel para mostrar el proyecto.</w:t>
+        <w:t>Una computadora con sistema operativo Windows 7 como mínimo (soportado hasta Windows 11).</w:t>
       </w:r>
     </w:p>
     <w:p>
@@ -904,12 +1760,43 @@
         <w:jc w:val="both"/>
       </w:pPr>
       <w:r>
-        <w:t xml:space="preserve">El </w:t>
-      </w:r>
-      <w:r>
-        <w:t xml:space="preserve">enlace al repositorio que contiene todo el proyecto. Este enlace es: </w:t>
-      </w:r>
-      <w:hyperlink r:id="rId8" w:history="1">
+        <w:t>Visual Studio en sus versiones 2017 o 2019. **</w:t>
+      </w:r>
+    </w:p>
+    <w:p>
+      <w:pPr>
+        <w:pStyle w:val="Prrafodelista"/>
+        <w:numPr>
+          <w:ilvl w:val="0"/>
+          <w:numId w:val="1"/>
+        </w:numPr>
+        <w:jc w:val="both"/>
+        <w:rPr>
+          <w:b/>
+          <w:bCs/>
+        </w:rPr>
+      </w:pPr>
+      <w:r>
+        <w:rPr>
+          <w:b/>
+          <w:bCs/>
+        </w:rPr>
+        <w:t>No es requisito, pero se recomienda tener un procesador AMD de serie Ryzen, pues hemos detectado que hay problemas en algunos procesadores Intel para mostrar el proyecto.</w:t>
+      </w:r>
+    </w:p>
+    <w:p>
+      <w:pPr>
+        <w:pStyle w:val="Prrafodelista"/>
+        <w:numPr>
+          <w:ilvl w:val="0"/>
+          <w:numId w:val="1"/>
+        </w:numPr>
+        <w:jc w:val="both"/>
+      </w:pPr>
+      <w:r>
+        <w:t xml:space="preserve">El enlace al repositorio que contiene todo el proyecto. Este enlace es: </w:t>
+      </w:r>
+      <w:hyperlink r:id="rId20" w:history="1">
         <w:r>
           <w:rPr>
             <w:rStyle w:val="Hipervnculo"/>
@@ -926,93 +1813,56 @@
         <w:jc w:val="both"/>
       </w:pPr>
       <w:r>
-        <w:t>**: Puede que en otras versiones de Visual Studio</w:t>
-      </w:r>
-      <w:r>
-        <w:t xml:space="preserve"> distintas a las mencion</w:t>
-      </w:r>
-      <w:r>
-        <w:t>adas</w:t>
-      </w:r>
-      <w:r>
-        <w:t xml:space="preserve"> funcione el programa, pero no se garantiza que así sea</w:t>
-      </w:r>
-      <w:r>
-        <w:t>, además de que este manual tomará de ejemplo a la versión 2019, por lo que se recomienda ampliamente utilizar esta versión por encima de cualquier otra</w:t>
-      </w:r>
-      <w:r>
-        <w:t>.</w:t>
-      </w:r>
-    </w:p>
-    <w:p>
-      <w:pPr>
+        <w:t>**: Puede que en otras versiones de Visual Studio distintas a las mencionadas funcione el programa, pero no se garantiza que así sea, además de que este manual tomará de ejemplo a la versión 2019, por lo que se recomienda ampliamente utilizar esta versión por encima de cualquier otra.</w:t>
+      </w:r>
+    </w:p>
+    <w:p>
+      <w:pPr>
+        <w:pStyle w:val="Ttulo1"/>
         <w:jc w:val="both"/>
+      </w:pPr>
+      <w:r>
+        <w:t>Configuración del entorno</w:t>
+      </w:r>
+      <w:r>
+        <w:fldChar w:fldCharType="begin"/>
+      </w:r>
+      <w:r>
+        <w:instrText xml:space="preserve"> XE "</w:instrText>
+      </w:r>
+      <w:r>
+        <w:instrText>Configuración del entorno</w:instrText>
+      </w:r>
+      <w:r>
+        <w:instrText xml:space="preserve">" \i </w:instrText>
+      </w:r>
+      <w:r>
+        <w:fldChar w:fldCharType="end"/>
+      </w:r>
+    </w:p>
+    <w:p>
+      <w:pPr>
+        <w:jc w:val="both"/>
+      </w:pPr>
+      <w:r>
+        <w:rPr>
+          <w:b/>
+          <w:bCs/>
+        </w:rPr>
+        <w:t>Nota:</w:t>
+      </w:r>
+      <w:r>
+        <w:t xml:space="preserve"> Como referencia, se usarán capturas de pantalla de Visual Studio 2019 (en adelante, VS) en idioma español.</w:t>
+      </w:r>
+    </w:p>
+    <w:p>
+      <w:pPr>
         <w:rPr>
           <w:rFonts w:asciiTheme="majorHAnsi" w:eastAsiaTheme="majorEastAsia" w:hAnsiTheme="majorHAnsi" w:cstheme="majorBidi"/>
           <w:color w:val="2F5496" w:themeColor="accent1" w:themeShade="BF"/>
           <w:sz w:val="32"/>
           <w:szCs w:val="32"/>
         </w:rPr>
-      </w:pPr>
-      <w:r>
-        <w:br w:type="page"/>
-      </w:r>
-    </w:p>
-    <w:p>
-      <w:pPr>
-        <w:pStyle w:val="Ttulo1"/>
-        <w:jc w:val="both"/>
-      </w:pPr>
-      <w:r>
-        <w:lastRenderedPageBreak/>
-        <w:t>Configuración del entorno</w:t>
-      </w:r>
-      <w:r>
-        <w:fldChar w:fldCharType="begin"/>
-      </w:r>
-      <w:r>
-        <w:instrText xml:space="preserve"> XE "</w:instrText>
-      </w:r>
-      <w:r>
-        <w:instrText>Configuración del entorno</w:instrText>
-      </w:r>
-      <w:r>
-        <w:instrText xml:space="preserve">" \i </w:instrText>
-      </w:r>
-      <w:r>
-        <w:fldChar w:fldCharType="end"/>
-      </w:r>
-    </w:p>
-    <w:p>
-      <w:pPr>
-        <w:jc w:val="both"/>
-      </w:pPr>
-      <w:r>
-        <w:rPr>
-          <w:b/>
-          <w:bCs/>
-        </w:rPr>
-        <w:t>Nota:</w:t>
-      </w:r>
-      <w:r>
-        <w:t xml:space="preserve"> Como referencia, se usarán capturas de pantalla de Visual Studio 2019</w:t>
-      </w:r>
-      <w:r>
-        <w:t xml:space="preserve"> (en adelante, VS)</w:t>
-      </w:r>
-      <w:r>
-        <w:t xml:space="preserve"> en idioma </w:t>
-      </w:r>
-      <w:r>
-        <w:t>español</w:t>
-      </w:r>
-      <w:r>
-        <w:t>.</w:t>
-      </w:r>
-    </w:p>
-    <w:p>
-      <w:pPr>
-        <w:jc w:val="both"/>
       </w:pPr>
       <w:r>
         <w:t>Abrir V</w:t>
@@ -1095,7 +1945,7 @@
                     <pic:cNvPicPr/>
                   </pic:nvPicPr>
                   <pic:blipFill rotWithShape="1">
-                    <a:blip r:embed="rId9"/>
+                    <a:blip r:embed="rId21"/>
                     <a:srcRect l="59064" t="15686" r="4141" b="13095"/>
                     <a:stretch/>
                   </pic:blipFill>
@@ -1139,6 +1989,7 @@
         <w:rPr>
           <w:noProof/>
         </w:rPr>
+        <w:lastRenderedPageBreak/>
         <w:drawing>
           <wp:inline distT="0" distB="0" distL="0" distR="0" wp14:anchorId="27E8A009" wp14:editId="13E50EC6">
             <wp:extent cx="5036820" cy="2577110"/>
@@ -1155,7 +2006,7 @@
                     <pic:cNvPicPr/>
                   </pic:nvPicPr>
                   <pic:blipFill>
-                    <a:blip r:embed="rId10"/>
+                    <a:blip r:embed="rId22"/>
                     <a:stretch>
                       <a:fillRect/>
                     </a:stretch>
@@ -1210,7 +2061,17 @@
         <w:t xml:space="preserve"> y seleccionar una ruta de acceso (el lugar en donde desea guardar el proyecto).</w:t>
       </w:r>
       <w:r>
-        <w:t xml:space="preserve"> Una vez llenados ambos campos, dar click al botón </w:t>
+        <w:t xml:space="preserve"> Una vez llenados ambos campos, dar </w:t>
+      </w:r>
+      <w:proofErr w:type="spellStart"/>
+      <w:proofErr w:type="gramStart"/>
+      <w:r>
+        <w:t>click</w:t>
+      </w:r>
+      <w:proofErr w:type="spellEnd"/>
+      <w:proofErr w:type="gramEnd"/>
+      <w:r>
+        <w:t xml:space="preserve"> al botón </w:t>
       </w:r>
       <w:r>
         <w:rPr>
@@ -1246,7 +2107,7 @@
       <w:r>
         <w:t xml:space="preserve">El enlace del repositorio es </w:t>
       </w:r>
-      <w:hyperlink r:id="rId11" w:history="1">
+      <w:hyperlink r:id="rId23" w:history="1">
         <w:r>
           <w:rPr>
             <w:rStyle w:val="Hipervnculo"/>
@@ -1278,7 +2139,6 @@
         <w:rPr>
           <w:noProof/>
         </w:rPr>
-        <w:lastRenderedPageBreak/>
         <w:drawing>
           <wp:inline distT="0" distB="0" distL="0" distR="0" wp14:anchorId="07EE7DDE" wp14:editId="679B73B5">
             <wp:extent cx="5044440" cy="2676327"/>
@@ -1295,7 +2155,7 @@
                     <pic:cNvPicPr/>
                   </pic:nvPicPr>
                   <pic:blipFill>
-                    <a:blip r:embed="rId12"/>
+                    <a:blip r:embed="rId24"/>
                     <a:stretch>
                       <a:fillRect/>
                     </a:stretch>
@@ -1332,7 +2192,17 @@
         <w:jc w:val="both"/>
       </w:pPr>
       <w:r>
-        <w:t xml:space="preserve">En el explorador de soluciones, procedemos a hacer doble click en las letras en negrita </w:t>
+        <w:t xml:space="preserve">En el explorador de soluciones, procedemos a hacer doble </w:t>
+      </w:r>
+      <w:proofErr w:type="spellStart"/>
+      <w:proofErr w:type="gramStart"/>
+      <w:r>
+        <w:t>click</w:t>
+      </w:r>
+      <w:proofErr w:type="spellEnd"/>
+      <w:proofErr w:type="gramEnd"/>
+      <w:r>
+        <w:t xml:space="preserve"> en las letras en negrita </w:t>
       </w:r>
       <w:r>
         <w:rPr>
@@ -1373,6 +2243,7 @@
         <w:rPr>
           <w:noProof/>
         </w:rPr>
+        <w:lastRenderedPageBreak/>
         <w:drawing>
           <wp:inline distT="0" distB="0" distL="0" distR="0" wp14:anchorId="360354BA" wp14:editId="3075D25E">
             <wp:extent cx="1546860" cy="1120140"/>
@@ -1389,7 +2260,7 @@
                     <pic:cNvPicPr/>
                   </pic:nvPicPr>
                   <pic:blipFill rotWithShape="1">
-                    <a:blip r:embed="rId13"/>
+                    <a:blip r:embed="rId25"/>
                     <a:srcRect b="64481"/>
                     <a:stretch/>
                   </pic:blipFill>
@@ -1449,7 +2320,7 @@
                     <pic:cNvPicPr/>
                   </pic:nvPicPr>
                   <pic:blipFill rotWithShape="1">
-                    <a:blip r:embed="rId14"/>
+                    <a:blip r:embed="rId26"/>
                     <a:srcRect b="50614"/>
                     <a:stretch/>
                   </pic:blipFill>
@@ -1504,7 +2375,7 @@
                     <pic:cNvPicPr/>
                   </pic:nvPicPr>
                   <pic:blipFill>
-                    <a:blip r:embed="rId15"/>
+                    <a:blip r:embed="rId27"/>
                     <a:stretch>
                       <a:fillRect/>
                     </a:stretch>
@@ -1555,7 +2426,7 @@
                     <pic:cNvPicPr/>
                   </pic:nvPicPr>
                   <pic:blipFill>
-                    <a:blip r:embed="rId16"/>
+                    <a:blip r:embed="rId28"/>
                     <a:stretch>
                       <a:fillRect/>
                     </a:stretch>
@@ -1581,8 +2452,17 @@
         <w:jc w:val="both"/>
       </w:pPr>
       <w:r>
-        <w:lastRenderedPageBreak/>
-        <w:t>Si no es el caso, hacemos click derecho en Archivos de origen&gt;Agregar&gt;Elemento existente…</w:t>
+        <w:t xml:space="preserve">Si no es el caso, hacemos </w:t>
+      </w:r>
+      <w:proofErr w:type="spellStart"/>
+      <w:proofErr w:type="gramStart"/>
+      <w:r>
+        <w:t>click</w:t>
+      </w:r>
+      <w:proofErr w:type="spellEnd"/>
+      <w:proofErr w:type="gramEnd"/>
+      <w:r>
+        <w:t xml:space="preserve"> derecho en Archivos de origen&gt;Agregar&gt;Elemento existente…</w:t>
       </w:r>
     </w:p>
     <w:p>
@@ -1609,7 +2489,7 @@
                     <pic:cNvPicPr/>
                   </pic:nvPicPr>
                   <pic:blipFill>
-                    <a:blip r:embed="rId17"/>
+                    <a:blip r:embed="rId29"/>
                     <a:stretch>
                       <a:fillRect/>
                     </a:stretch>
@@ -1668,7 +2548,7 @@
                     <pic:cNvPicPr/>
                   </pic:nvPicPr>
                   <pic:blipFill rotWithShape="1">
-                    <a:blip r:embed="rId18"/>
+                    <a:blip r:embed="rId30"/>
                     <a:srcRect t="40931"/>
                     <a:stretch/>
                   </pic:blipFill>
@@ -1704,7 +2584,17 @@
         </w:rPr>
       </w:pPr>
       <w:r>
-        <w:t xml:space="preserve">Tras esto, hacemos click derecho en el texto en negrita </w:t>
+        <w:t xml:space="preserve">Tras esto, hacemos </w:t>
+      </w:r>
+      <w:proofErr w:type="spellStart"/>
+      <w:proofErr w:type="gramStart"/>
+      <w:r>
+        <w:t>click</w:t>
+      </w:r>
+      <w:proofErr w:type="spellEnd"/>
+      <w:proofErr w:type="gramEnd"/>
+      <w:r>
+        <w:t xml:space="preserve"> derecho en el texto en negrita </w:t>
       </w:r>
       <w:r>
         <w:rPr>
@@ -1714,6 +2604,7 @@
         </w:rPr>
         <w:t>«</w:t>
       </w:r>
+      <w:proofErr w:type="spellStart"/>
       <w:r>
         <w:rPr>
           <w:rFonts w:cstheme="minorHAnsi"/>
@@ -1722,6 +2613,7 @@
         </w:rPr>
         <w:t>ProyectoCG</w:t>
       </w:r>
+      <w:proofErr w:type="spellEnd"/>
       <w:r>
         <w:rPr>
           <w:rFonts w:cstheme="minorHAnsi"/>
@@ -1775,6 +2667,7 @@
         <w:rPr>
           <w:noProof/>
         </w:rPr>
+        <w:lastRenderedPageBreak/>
         <w:drawing>
           <wp:inline distT="0" distB="0" distL="0" distR="0" wp14:anchorId="011F7127" wp14:editId="7898EC21">
             <wp:extent cx="4366008" cy="5187043"/>
@@ -1791,7 +2684,7 @@
                     <pic:cNvPicPr/>
                   </pic:nvPicPr>
                   <pic:blipFill>
-                    <a:blip r:embed="rId19"/>
+                    <a:blip r:embed="rId31"/>
                     <a:stretch>
                       <a:fillRect/>
                     </a:stretch>
@@ -1817,8 +2710,15 @@
         <w:jc w:val="both"/>
       </w:pPr>
       <w:r>
-        <w:lastRenderedPageBreak/>
-        <w:t>En la nueva ventana, en la parte de arriba, nos aseguramos de que salga Debug en Configuración y Win32 en Plataforma:</w:t>
+        <w:t xml:space="preserve">En la nueva ventana, en la parte de arriba, nos aseguramos de que salga </w:t>
+      </w:r>
+      <w:proofErr w:type="spellStart"/>
+      <w:r>
+        <w:t>Debug</w:t>
+      </w:r>
+      <w:proofErr w:type="spellEnd"/>
+      <w:r>
+        <w:t xml:space="preserve"> en Configuración y Win32 en Plataforma:</w:t>
       </w:r>
     </w:p>
     <w:p>
@@ -1845,7 +2745,7 @@
                     <pic:cNvPicPr/>
                   </pic:nvPicPr>
                   <pic:blipFill>
-                    <a:blip r:embed="rId20"/>
+                    <a:blip r:embed="rId32"/>
                     <a:stretch>
                       <a:fillRect/>
                     </a:stretch>
@@ -1877,7 +2777,15 @@
         <w:t xml:space="preserve"> &gt; General</w:t>
       </w:r>
       <w:r>
-        <w:t>. Nos aseguramos de que en “Directorios de inclusión adicionales” diga “include”. No mover algún otro parámetro.</w:t>
+        <w:t>. Nos aseguramos de que en “Directorios de inclusión adicionales” diga “</w:t>
+      </w:r>
+      <w:proofErr w:type="spellStart"/>
+      <w:r>
+        <w:t>include</w:t>
+      </w:r>
+      <w:proofErr w:type="spellEnd"/>
+      <w:r>
+        <w:t>”. No mover algún otro parámetro.</w:t>
       </w:r>
     </w:p>
     <w:p>
@@ -1888,6 +2796,7 @@
         <w:rPr>
           <w:noProof/>
         </w:rPr>
+        <w:lastRenderedPageBreak/>
         <w:drawing>
           <wp:inline distT="0" distB="0" distL="0" distR="0" wp14:anchorId="0F9673C6" wp14:editId="19E43F82">
             <wp:extent cx="5364945" cy="1569856"/>
@@ -1904,7 +2813,7 @@
                     <pic:cNvPicPr/>
                   </pic:nvPicPr>
                   <pic:blipFill>
-                    <a:blip r:embed="rId21"/>
+                    <a:blip r:embed="rId33"/>
                     <a:stretch>
                       <a:fillRect/>
                     </a:stretch>
@@ -1930,7 +2839,15 @@
         <w:jc w:val="both"/>
       </w:pPr>
       <w:r>
-        <w:t>Vamos hacia Vinculador &gt; General. Nos aseguramos nuevamente de que en “Directorios de bibliotecas adicionales” diga “lib”. No mover otro parámetro.</w:t>
+        <w:t>Vamos hacia Vinculador &gt; General. Nos aseguramos nuevamente de que en “Directorios de bibliotecas adicionales” diga “</w:t>
+      </w:r>
+      <w:proofErr w:type="spellStart"/>
+      <w:r>
+        <w:t>lib</w:t>
+      </w:r>
+      <w:proofErr w:type="spellEnd"/>
+      <w:r>
+        <w:t>”. No mover otro parámetro.</w:t>
       </w:r>
     </w:p>
     <w:p>
@@ -1957,7 +2874,7 @@
                     <pic:cNvPicPr/>
                   </pic:nvPicPr>
                   <pic:blipFill>
-                    <a:blip r:embed="rId22"/>
+                    <a:blip r:embed="rId34"/>
                     <a:stretch>
                       <a:fillRect/>
                     </a:stretch>
@@ -1983,8 +2900,13 @@
         <w:jc w:val="both"/>
       </w:pPr>
       <w:r>
-        <w:t>Vamos a Vinculador &gt; Entrada. Copiamos el siguiente texto entre comillas (NO COPIAR LAS COMILLAS):“</w:t>
-      </w:r>
+        <w:t>Vamos a Vinculador &gt; Entrada. Copiamos el siguiente texto entre comillas (NO COPIAR LAS COMILLAS</w:t>
+      </w:r>
+      <w:proofErr w:type="gramStart"/>
+      <w:r>
+        <w:t>):“</w:t>
+      </w:r>
+      <w:proofErr w:type="gramEnd"/>
       <w:r>
         <w:t>SDL2.lib;SDL2main.lib;assimp-vc141-mtd.lib;opengl32.lib;glfw3.lib;kernel32.lib;user32.lib;gdi32.lib;winspool.lib;comdlg32.lib;advapi32.lib;shell32.lib;ole32.lib;oleaut32.lib;uuid.lib;odbc32.lib;odbccp32.lib;%(AdditionalDependencies)</w:t>
       </w:r>
@@ -2009,9 +2931,9 @@
           <w:noProof/>
         </w:rPr>
         <w:drawing>
-          <wp:inline distT="0" distB="0" distL="0" distR="0" wp14:anchorId="7ACE5D51" wp14:editId="44F5EDC7">
-            <wp:extent cx="5612130" cy="1226820"/>
-            <wp:effectExtent l="0" t="0" r="7620" b="0"/>
+          <wp:inline distT="0" distB="0" distL="0" distR="0" wp14:anchorId="7ACE5D51" wp14:editId="0B01FD80">
+            <wp:extent cx="4940498" cy="1080000"/>
+            <wp:effectExtent l="0" t="0" r="0" b="6350"/>
             <wp:docPr id="31" name="Imagen 31" descr="Interfaz de usuario gráfica, Texto&#10;&#10;Descripción generada automáticamente"/>
             <wp:cNvGraphicFramePr>
               <a:graphicFrameLocks xmlns:a="http://schemas.openxmlformats.org/drawingml/2006/main" noChangeAspect="1"/>
@@ -2024,7 +2946,7 @@
                     <pic:cNvPicPr/>
                   </pic:nvPicPr>
                   <pic:blipFill>
-                    <a:blip r:embed="rId23"/>
+                    <a:blip r:embed="rId35"/>
                     <a:stretch>
                       <a:fillRect/>
                     </a:stretch>
@@ -2032,7 +2954,7 @@
                   <pic:spPr>
                     <a:xfrm>
                       <a:off x="0" y="0"/>
-                      <a:ext cx="5612130" cy="1226820"/>
+                      <a:ext cx="4940498" cy="1080000"/>
                     </a:xfrm>
                     <a:prstGeom prst="rect">
                       <a:avLst/>
@@ -2050,8 +2972,17 @@
         <w:jc w:val="both"/>
       </w:pPr>
       <w:r>
-        <w:lastRenderedPageBreak/>
-        <w:t>Dar click en el botón “Aceptar”.</w:t>
+        <w:t xml:space="preserve">Dar </w:t>
+      </w:r>
+      <w:proofErr w:type="spellStart"/>
+      <w:proofErr w:type="gramStart"/>
+      <w:r>
+        <w:t>click</w:t>
+      </w:r>
+      <w:proofErr w:type="spellEnd"/>
+      <w:proofErr w:type="gramEnd"/>
+      <w:r>
+        <w:t xml:space="preserve"> en el botón “Aceptar”.</w:t>
       </w:r>
     </w:p>
     <w:p>
@@ -2065,7 +2996,17 @@
         <w:t>r</w:t>
       </w:r>
       <w:r>
-        <w:t xml:space="preserve"> click en </w:t>
+        <w:t xml:space="preserve"> </w:t>
+      </w:r>
+      <w:proofErr w:type="spellStart"/>
+      <w:proofErr w:type="gramStart"/>
+      <w:r>
+        <w:t>click</w:t>
+      </w:r>
+      <w:proofErr w:type="spellEnd"/>
+      <w:proofErr w:type="gramEnd"/>
+      <w:r>
+        <w:t xml:space="preserve"> en </w:t>
       </w:r>
       <w:r>
         <w:rPr>
@@ -2110,7 +3051,7 @@
                     <pic:cNvPicPr/>
                   </pic:nvPicPr>
                   <pic:blipFill>
-                    <a:blip r:embed="rId24"/>
+                    <a:blip r:embed="rId36"/>
                     <a:stretch>
                       <a:fillRect/>
                     </a:stretch>
@@ -2157,6 +3098,7 @@
         <w:jc w:val="both"/>
       </w:pPr>
       <w:r>
+        <w:lastRenderedPageBreak/>
         <w:t>Ejecución desde el archivo .exe</w:t>
       </w:r>
     </w:p>
@@ -2165,7 +3107,13 @@
         <w:jc w:val="both"/>
       </w:pPr>
       <w:r>
-        <w:t xml:space="preserve">Una vez descargado todo el repositorio desde GitHub, es posible correr simplemente el ejecutable del proyecto. </w:t>
+        <w:t>Una vez descargado todo el repositorio desde GitHub</w:t>
+      </w:r>
+      <w:r>
+        <w:t xml:space="preserve"> o Drive</w:t>
+      </w:r>
+      <w:r>
+        <w:t xml:space="preserve">, es posible correr simplemente el ejecutable del proyecto. </w:t>
       </w:r>
     </w:p>
     <w:p>
@@ -2176,7 +3124,23 @@
         <w:t xml:space="preserve">Para ello, </w:t>
       </w:r>
       <w:r>
-        <w:t xml:space="preserve">dentro de la carpeta ProyectoCG dar click en ProyectoCG.exe y esperar a que el programa sea ejecutado. Cabe destacar que la música de fondo inicia antes de que sea cargada la vista. </w:t>
+        <w:t xml:space="preserve">dentro de la carpeta </w:t>
+      </w:r>
+      <w:r>
+        <w:t>de los elementos del proyecto</w:t>
+      </w:r>
+      <w:r>
+        <w:t xml:space="preserve"> dar </w:t>
+      </w:r>
+      <w:proofErr w:type="spellStart"/>
+      <w:proofErr w:type="gramStart"/>
+      <w:r>
+        <w:t>click</w:t>
+      </w:r>
+      <w:proofErr w:type="spellEnd"/>
+      <w:proofErr w:type="gramEnd"/>
+      <w:r>
+        <w:t xml:space="preserve"> en ProyectoCG.exe y esperar a que el programa sea ejecutado. Cabe destacar que la música de fondo inicia antes de que sea cargada la vista. </w:t>
       </w:r>
     </w:p>
     <w:p>
@@ -2203,7 +3167,7 @@
                     <pic:cNvPicPr/>
                   </pic:nvPicPr>
                   <pic:blipFill>
-                    <a:blip r:embed="rId25"/>
+                    <a:blip r:embed="rId37"/>
                     <a:stretch>
                       <a:fillRect/>
                     </a:stretch>
@@ -2223,6 +3187,11 @@
           </wp:inline>
         </w:drawing>
       </w:r>
+    </w:p>
+    <w:p>
+      <w:pPr>
+        <w:jc w:val="center"/>
+      </w:pPr>
     </w:p>
     <w:sectPr>
       <w:type w:val="continuous"/>

</xml_diff>

<commit_message>
SE termina en inglés la configuración del proyecto
</commit_message>
<xml_diff>
--- a/Editables/Configuracion_proyecto.docx
+++ b/Editables/Configuracion_proyecto.docx
@@ -674,8 +674,22 @@
           <w:szCs w:val="34"/>
           <w:lang w:eastAsia="es-MX"/>
         </w:rPr>
-        <w:t>Colin Santos Luis Froylan</w:t>
-      </w:r>
+        <w:t xml:space="preserve">Colin Santos Luis </w:t>
+      </w:r>
+      <w:proofErr w:type="spellStart"/>
+      <w:r>
+        <w:rPr>
+          <w:rFonts w:ascii="Times New Roman" w:eastAsia="Times New Roman" w:hAnsi="Times New Roman" w:cs="Times New Roman"/>
+          <w:b/>
+          <w:bCs/>
+          <w:color w:val="000000"/>
+          <w:sz w:val="34"/>
+          <w:szCs w:val="34"/>
+          <w:lang w:eastAsia="es-MX"/>
+        </w:rPr>
+        <w:t>Froylan</w:t>
+      </w:r>
+      <w:proofErr w:type="spellEnd"/>
     </w:p>
     <w:p>
       <w:pPr>
@@ -1087,8 +1101,13 @@
     </w:p>
     <w:p>
       <w:r>
-        <w:t>Una vez que se creó la solución, colocar los archivos del zip enviado en la carpeta donde se encuentran los archivos con extensión .vcxproj</w:t>
-      </w:r>
+        <w:t>Una vez que se creó la solución, colocar los archivos del zip enviado en la carpeta donde se encuentran los archivos con extensión .</w:t>
+      </w:r>
+      <w:proofErr w:type="spellStart"/>
+      <w:r>
+        <w:t>vcxproj</w:t>
+      </w:r>
+      <w:proofErr w:type="spellEnd"/>
     </w:p>
     <w:p>
       <w:pPr>
@@ -1137,7 +1156,13 @@
     </w:p>
     <w:p>
       <w:r>
-        <w:t xml:space="preserve">En Visual Studio, en la ventana de Explorador de soluciones, agregar elemento en Archivos de origen (dando clic derecho del mouse sobre </w:t>
+        <w:t xml:space="preserve">En Visual Studio, en la ventana de Explorador de soluciones, agregar elemento en Archivos de origen (dando clic derecho del </w:t>
+      </w:r>
+      <w:r>
+        <w:t>ratón</w:t>
+      </w:r>
+      <w:r>
+        <w:t xml:space="preserve"> sobre </w:t>
       </w:r>
       <w:r>
         <w:rPr>
@@ -1216,14 +1241,24 @@
         <w:t xml:space="preserve"> de código con nombre </w:t>
       </w:r>
       <w:r>
-        <w:t>Final</w:t>
-      </w:r>
-      <w:r>
-        <w:t>.cpp</w:t>
-      </w:r>
-      <w:r>
-        <w:t xml:space="preserve"> y glad.c</w:t>
-      </w:r>
+        <w:rPr>
+          <w:b/>
+          <w:bCs/>
+        </w:rPr>
+        <w:t>Final.cpp</w:t>
+      </w:r>
+      <w:r>
+        <w:t xml:space="preserve"> y </w:t>
+      </w:r>
+      <w:proofErr w:type="spellStart"/>
+      <w:r>
+        <w:rPr>
+          <w:b/>
+          <w:bCs/>
+        </w:rPr>
+        <w:t>glad.c</w:t>
+      </w:r>
+      <w:proofErr w:type="spellEnd"/>
       <w:r>
         <w:t xml:space="preserve"> (Si no se encuentra</w:t>
       </w:r>
@@ -1306,18 +1341,33 @@
         <w:t>Archivos de encabezado</w:t>
       </w:r>
       <w:r>
-        <w:t xml:space="preserve">. En esta ocasión, se añade el archivo </w:t>
-      </w:r>
-      <w:r>
-        <w:rPr>
-          <w:b/>
-          <w:bCs/>
-        </w:rPr>
-        <w:t>camera.h</w:t>
-      </w:r>
+        <w:t xml:space="preserve">. En esta ocasión, se añade el </w:t>
+      </w:r>
+      <w:proofErr w:type="gramStart"/>
+      <w:r>
+        <w:t xml:space="preserve">archivo </w:t>
+      </w:r>
+      <w:proofErr w:type="spellStart"/>
+      <w:r>
+        <w:rPr>
+          <w:b/>
+          <w:bCs/>
+        </w:rPr>
+        <w:t>camera</w:t>
+      </w:r>
+      <w:proofErr w:type="gramEnd"/>
+      <w:r>
+        <w:rPr>
+          <w:b/>
+          <w:bCs/>
+        </w:rPr>
+        <w:t>.h</w:t>
+      </w:r>
+      <w:proofErr w:type="spellEnd"/>
       <w:r>
         <w:t xml:space="preserve">. Este se encuentra en la carpeta de </w:t>
       </w:r>
+      <w:proofErr w:type="spellStart"/>
       <w:r>
         <w:rPr>
           <w:b/>
@@ -1325,6 +1375,7 @@
         </w:rPr>
         <w:t>include</w:t>
       </w:r>
+      <w:proofErr w:type="spellEnd"/>
       <w:r>
         <w:t xml:space="preserve">. </w:t>
       </w:r>
@@ -1422,11 +1473,21 @@
     </w:p>
     <w:p>
       <w:r>
-        <w:t xml:space="preserve">Abrir las propiedades del proyecto (dando clic derecho del mouse sobre el nombre del proyecto que creamos en el Explorador de Soluciones, en la imagen aparece en azul el nombre de </w:t>
-      </w:r>
+        <w:t xml:space="preserve">Abrir las propiedades del proyecto (dando clic derecho del </w:t>
+      </w:r>
+      <w:proofErr w:type="gramStart"/>
+      <w:r>
+        <w:t>mouse</w:t>
+      </w:r>
+      <w:proofErr w:type="gramEnd"/>
+      <w:r>
+        <w:t xml:space="preserve"> sobre el nombre del proyecto que creamos en el Explorador de Soluciones, en la imagen aparece en azul el nombre de </w:t>
+      </w:r>
+      <w:proofErr w:type="spellStart"/>
       <w:r>
         <w:t>ProyectoCompuG</w:t>
       </w:r>
+      <w:proofErr w:type="spellEnd"/>
       <w:r>
         <w:t>)</w:t>
       </w:r>
@@ -1481,8 +1542,19 @@
     </w:p>
     <w:p>
       <w:r>
-        <w:t>En la Ventana de Propiedades, ir a C/C++ &gt; General, del lado derecho ubicar Directorios de inclusión adicionales, y agregar include</w:t>
-      </w:r>
+        <w:t xml:space="preserve">En la Ventana de Propiedades, ir a C/C++ &gt; General, del lado </w:t>
+      </w:r>
+      <w:r>
+        <w:t>izquierdo</w:t>
+      </w:r>
+      <w:r>
+        <w:t xml:space="preserve"> ubicar Directorios de inclusión adicionales, y agregar </w:t>
+      </w:r>
+      <w:proofErr w:type="spellStart"/>
+      <w:r>
+        <w:t>include</w:t>
+      </w:r>
+      <w:proofErr w:type="spellEnd"/>
       <w:r>
         <w:t>.</w:t>
       </w:r>
@@ -1593,12 +1665,21 @@
       <w:r>
         <w:t xml:space="preserve"> </w:t>
       </w:r>
-      <w:r>
-        <w:rPr>
-          <w:b/>
-          <w:bCs/>
-        </w:rPr>
-        <w:t>SDL2.lib;SDL2main.lib;assimp-vc141-mtd.lib;opengl32.lib;glfw3.lib;</w:t>
+      <w:proofErr w:type="gramStart"/>
+      <w:r>
+        <w:rPr>
+          <w:b/>
+          <w:bCs/>
+        </w:rPr>
+        <w:t>SDL2.lib;SDL2main.lib</w:t>
+      </w:r>
+      <w:proofErr w:type="gramEnd"/>
+      <w:r>
+        <w:rPr>
+          <w:b/>
+          <w:bCs/>
+        </w:rPr>
+        <w:t>;assimp-vc141-mtd.lib;opengl32.lib;glfw3.lib;</w:t>
       </w:r>
       <w:r>
         <w:rPr>
@@ -1678,8 +1759,13 @@
       </w:pPr>
       <w:r>
         <w:lastRenderedPageBreak/>
-        <w:t>Requisitos para su instalación con Github</w:t>
-      </w:r>
+        <w:t xml:space="preserve">Requisitos para su instalación con </w:t>
+      </w:r>
+      <w:proofErr w:type="spellStart"/>
+      <w:r>
+        <w:t>Github</w:t>
+      </w:r>
+      <w:proofErr w:type="spellEnd"/>
       <w:r>
         <w:fldChar w:fldCharType="begin"/>
       </w:r>
@@ -2020,7 +2106,17 @@
         <w:t xml:space="preserve"> y seleccionar una ruta de acceso (el lugar en donde desea guardar el proyecto).</w:t>
       </w:r>
       <w:r>
-        <w:t xml:space="preserve"> Una vez llenados ambos campos, dar click al botón </w:t>
+        <w:t xml:space="preserve"> Una vez llenados ambos campos, dar </w:t>
+      </w:r>
+      <w:proofErr w:type="spellStart"/>
+      <w:proofErr w:type="gramStart"/>
+      <w:r>
+        <w:t>click</w:t>
+      </w:r>
+      <w:proofErr w:type="spellEnd"/>
+      <w:proofErr w:type="gramEnd"/>
+      <w:r>
+        <w:t xml:space="preserve"> al botón </w:t>
       </w:r>
       <w:r>
         <w:rPr>
@@ -2141,7 +2237,17 @@
         <w:jc w:val="both"/>
       </w:pPr>
       <w:r>
-        <w:t xml:space="preserve">En el explorador de soluciones, procedemos a hacer doble click en las letras en negrita </w:t>
+        <w:t xml:space="preserve">En el explorador de soluciones, procedemos a hacer doble </w:t>
+      </w:r>
+      <w:proofErr w:type="spellStart"/>
+      <w:proofErr w:type="gramStart"/>
+      <w:r>
+        <w:t>click</w:t>
+      </w:r>
+      <w:proofErr w:type="spellEnd"/>
+      <w:proofErr w:type="gramEnd"/>
+      <w:r>
+        <w:t xml:space="preserve"> en las letras en negrita </w:t>
       </w:r>
       <w:r>
         <w:rPr>
@@ -2391,7 +2497,17 @@
         <w:jc w:val="both"/>
       </w:pPr>
       <w:r>
-        <w:t>Si no es el caso, hacemos click derecho en Archivos de origen&gt;Agregar&gt;Elemento existente…</w:t>
+        <w:t xml:space="preserve">Si no es el caso, hacemos </w:t>
+      </w:r>
+      <w:proofErr w:type="spellStart"/>
+      <w:proofErr w:type="gramStart"/>
+      <w:r>
+        <w:t>click</w:t>
+      </w:r>
+      <w:proofErr w:type="spellEnd"/>
+      <w:proofErr w:type="gramEnd"/>
+      <w:r>
+        <w:t xml:space="preserve"> derecho en Archivos de origen&gt;Agregar&gt;Elemento existente…</w:t>
       </w:r>
     </w:p>
     <w:p>
@@ -2513,7 +2629,17 @@
         </w:rPr>
       </w:pPr>
       <w:r>
-        <w:t xml:space="preserve">Tras esto, hacemos click derecho en el texto en negrita </w:t>
+        <w:t xml:space="preserve">Tras esto, hacemos </w:t>
+      </w:r>
+      <w:proofErr w:type="spellStart"/>
+      <w:proofErr w:type="gramStart"/>
+      <w:r>
+        <w:t>click</w:t>
+      </w:r>
+      <w:proofErr w:type="spellEnd"/>
+      <w:proofErr w:type="gramEnd"/>
+      <w:r>
+        <w:t xml:space="preserve"> derecho en el texto en negrita </w:t>
       </w:r>
       <w:r>
         <w:rPr>
@@ -2523,6 +2649,7 @@
         </w:rPr>
         <w:t>«</w:t>
       </w:r>
+      <w:proofErr w:type="spellStart"/>
       <w:r>
         <w:rPr>
           <w:rFonts w:cstheme="minorHAnsi"/>
@@ -2531,6 +2658,7 @@
         </w:rPr>
         <w:t>ProyectoCG</w:t>
       </w:r>
+      <w:proofErr w:type="spellEnd"/>
       <w:r>
         <w:rPr>
           <w:rFonts w:cstheme="minorHAnsi"/>
@@ -2627,7 +2755,15 @@
         <w:jc w:val="both"/>
       </w:pPr>
       <w:r>
-        <w:t>En la nueva ventana, en la parte de arriba, nos aseguramos de que salga Debug en Configuración y Win32 en Plataforma:</w:t>
+        <w:t xml:space="preserve">En la nueva ventana, en la parte de arriba, nos aseguramos de que salga </w:t>
+      </w:r>
+      <w:proofErr w:type="spellStart"/>
+      <w:r>
+        <w:t>Debug</w:t>
+      </w:r>
+      <w:proofErr w:type="spellEnd"/>
+      <w:r>
+        <w:t xml:space="preserve"> en Configuración y Win32 en Plataforma:</w:t>
       </w:r>
     </w:p>
     <w:p>
@@ -2686,7 +2822,15 @@
         <w:t xml:space="preserve"> &gt; General</w:t>
       </w:r>
       <w:r>
-        <w:t>. Nos aseguramos de que en “Directorios de inclusión adicionales” diga “include”. No mover algún otro parámetro.</w:t>
+        <w:t>. Nos aseguramos de que en “Directorios de inclusión adicionales” diga “</w:t>
+      </w:r>
+      <w:proofErr w:type="spellStart"/>
+      <w:r>
+        <w:t>include</w:t>
+      </w:r>
+      <w:proofErr w:type="spellEnd"/>
+      <w:r>
+        <w:t>”. No mover algún otro parámetro.</w:t>
       </w:r>
     </w:p>
     <w:p>
@@ -2740,7 +2884,15 @@
         <w:jc w:val="both"/>
       </w:pPr>
       <w:r>
-        <w:t>Vamos hacia Vinculador &gt; General. Nos aseguramos nuevamente de que en “Directorios de bibliotecas adicionales” diga “lib”. No mover otro parámetro.</w:t>
+        <w:t>Vamos hacia Vinculador &gt; General. Nos aseguramos nuevamente de que en “Directorios de bibliotecas adicionales” diga “</w:t>
+      </w:r>
+      <w:proofErr w:type="spellStart"/>
+      <w:r>
+        <w:t>lib</w:t>
+      </w:r>
+      <w:proofErr w:type="spellEnd"/>
+      <w:r>
+        <w:t>”. No mover otro parámetro.</w:t>
       </w:r>
     </w:p>
     <w:p>
@@ -2752,9 +2904,9 @@
           <w:noProof/>
         </w:rPr>
         <w:drawing>
-          <wp:inline distT="0" distB="0" distL="0" distR="0" wp14:anchorId="774AE6E9" wp14:editId="0F895E2D">
-            <wp:extent cx="4244708" cy="2042337"/>
-            <wp:effectExtent l="0" t="0" r="3810" b="0"/>
+          <wp:inline distT="0" distB="0" distL="0" distR="0" wp14:anchorId="774AE6E9" wp14:editId="301AFD13">
+            <wp:extent cx="3921955" cy="1887045"/>
+            <wp:effectExtent l="0" t="0" r="2540" b="0"/>
             <wp:docPr id="32" name="Imagen 32" descr="Interfaz de usuario gráfica, Aplicación&#10;&#10;Descripción generada automáticamente"/>
             <wp:cNvGraphicFramePr>
               <a:graphicFrameLocks xmlns:a="http://schemas.openxmlformats.org/drawingml/2006/main" noChangeAspect="1"/>
@@ -2775,7 +2927,7 @@
                   <pic:spPr>
                     <a:xfrm>
                       <a:off x="0" y="0"/>
-                      <a:ext cx="4244708" cy="2042337"/>
+                      <a:ext cx="3929327" cy="1890592"/>
                     </a:xfrm>
                     <a:prstGeom prst="rect">
                       <a:avLst/>
@@ -2793,9 +2945,18 @@
         <w:jc w:val="both"/>
       </w:pPr>
       <w:r>
-        <w:t>Vamos a Vinculador &gt; Entrada. Copiamos el siguiente texto entre comillas (NO COPIAR LAS COMILLAS):“</w:t>
-      </w:r>
-      <w:r>
+        <w:t>Vamos a Vinculador &gt; Entrada. Copiamos el siguiente texto entre comillas (NO COPIAR LAS COMILLAS</w:t>
+      </w:r>
+      <w:proofErr w:type="gramStart"/>
+      <w:r>
+        <w:t>):“</w:t>
+      </w:r>
+      <w:proofErr w:type="gramEnd"/>
+      <w:r>
+        <w:rPr>
+          <w:b/>
+          <w:bCs/>
+        </w:rPr>
         <w:t>SDL2.lib;SDL2main.lib;assimp-vc141-mtd.lib;opengl32.lib;glfw3.lib;kernel32.lib;user32.lib;gdi32.lib;winspool.lib;comdlg32.lib;advapi32.lib;shell32.lib;ole32.lib;oleaut32.lib;uuid.lib;odbc32.lib;odbccp32.lib;%(AdditionalDependencies)</w:t>
       </w:r>
       <w:r>
@@ -2819,9 +2980,9 @@
           <w:noProof/>
         </w:rPr>
         <w:drawing>
-          <wp:inline distT="0" distB="0" distL="0" distR="0" wp14:anchorId="7ACE5D51" wp14:editId="0B01FD80">
-            <wp:extent cx="4940498" cy="1080000"/>
-            <wp:effectExtent l="0" t="0" r="0" b="6350"/>
+          <wp:inline distT="0" distB="0" distL="0" distR="0" wp14:anchorId="7ACE5D51" wp14:editId="62CCA34F">
+            <wp:extent cx="4750641" cy="1038497"/>
+            <wp:effectExtent l="0" t="0" r="0" b="9525"/>
             <wp:docPr id="31" name="Imagen 31" descr="Interfaz de usuario gráfica, Texto&#10;&#10;Descripción generada automáticamente"/>
             <wp:cNvGraphicFramePr>
               <a:graphicFrameLocks xmlns:a="http://schemas.openxmlformats.org/drawingml/2006/main" noChangeAspect="1"/>
@@ -2842,7 +3003,7 @@
                   <pic:spPr>
                     <a:xfrm>
                       <a:off x="0" y="0"/>
-                      <a:ext cx="4940498" cy="1080000"/>
+                      <a:ext cx="4771580" cy="1043074"/>
                     </a:xfrm>
                     <a:prstGeom prst="rect">
                       <a:avLst/>
@@ -2860,7 +3021,17 @@
         <w:jc w:val="both"/>
       </w:pPr>
       <w:r>
-        <w:t>Dar click en el botón “Aceptar”.</w:t>
+        <w:t xml:space="preserve">Dar </w:t>
+      </w:r>
+      <w:proofErr w:type="spellStart"/>
+      <w:proofErr w:type="gramStart"/>
+      <w:r>
+        <w:t>click</w:t>
+      </w:r>
+      <w:proofErr w:type="spellEnd"/>
+      <w:proofErr w:type="gramEnd"/>
+      <w:r>
+        <w:t xml:space="preserve"> en el botón “Aceptar”.</w:t>
       </w:r>
     </w:p>
     <w:p>
@@ -2874,7 +3045,17 @@
         <w:t>r</w:t>
       </w:r>
       <w:r>
-        <w:t xml:space="preserve"> click en </w:t>
+        <w:t xml:space="preserve"> </w:t>
+      </w:r>
+      <w:proofErr w:type="spellStart"/>
+      <w:proofErr w:type="gramStart"/>
+      <w:r>
+        <w:t>click</w:t>
+      </w:r>
+      <w:proofErr w:type="spellEnd"/>
+      <w:proofErr w:type="gramEnd"/>
+      <w:r>
+        <w:t xml:space="preserve"> en </w:t>
       </w:r>
       <w:r>
         <w:rPr>
@@ -2998,14 +3179,32 @@
         <w:t>de los elementos del proyecto</w:t>
       </w:r>
       <w:r>
-        <w:t xml:space="preserve"> dar click en ProyectoCG.exe y esperar a que el programa sea ejecutado. Cabe destacar que la música de fondo inicia antes de que sea cargada la vista. </w:t>
-      </w:r>
-    </w:p>
-    <w:p>
-      <w:pPr>
-        <w:jc w:val="both"/>
-      </w:pPr>
-      <w:r>
+        <w:t xml:space="preserve"> dar </w:t>
+      </w:r>
+      <w:proofErr w:type="spellStart"/>
+      <w:proofErr w:type="gramStart"/>
+      <w:r>
+        <w:t>click</w:t>
+      </w:r>
+      <w:proofErr w:type="spellEnd"/>
+      <w:proofErr w:type="gramEnd"/>
+      <w:r>
+        <w:t xml:space="preserve"> en ProyectoCG.exe y esperar a que el programa sea ejecutado. Cabe destacar que la música de fondo inicia antes de que sea cargada la vista. </w:t>
+      </w:r>
+    </w:p>
+    <w:p>
+      <w:pPr>
+        <w:jc w:val="both"/>
+        <w:rPr>
+          <w:b/>
+          <w:bCs/>
+        </w:rPr>
+      </w:pPr>
+      <w:r>
+        <w:rPr>
+          <w:b/>
+          <w:bCs/>
+        </w:rPr>
         <w:t>Nota: Es posible que en un procesador Intel pueda haber errores en este paso. Si es el caso, hay que usar el primer método para configurar el entorno de compilación.</w:t>
       </w:r>
     </w:p>
@@ -3055,9 +3254,2642 @@
       </w:r>
     </w:p>
     <w:p>
+      <w:r>
+        <w:br w:type="page"/>
+      </w:r>
+    </w:p>
+    <w:p>
+      <w:pPr>
+        <w:pStyle w:val="Ttulo1"/>
+        <w:rPr>
+          <w:lang w:val="en-US"/>
+        </w:rPr>
+      </w:pPr>
+      <w:r>
+        <w:rPr>
+          <w:lang w:val="en-US"/>
+        </w:rPr>
+        <w:lastRenderedPageBreak/>
+        <w:t>What is this manual for?</w:t>
+      </w:r>
+    </w:p>
+    <w:p>
+      <w:pPr>
+        <w:jc w:val="both"/>
+        <w:rPr>
+          <w:lang w:val="en-US"/>
+        </w:rPr>
+      </w:pPr>
+      <w:r>
+        <w:rPr>
+          <w:lang w:val="en-US"/>
+        </w:rPr>
+        <w:t>This manual is written with the intention of carrying out a correct initial configuration so that the program works properly and that it meets the objectives that were intended when programming and testing it, as well as the requirements and definitions necessary for this program to be able to be executed in the end user's computer.</w:t>
+      </w:r>
+    </w:p>
+    <w:p>
+      <w:pPr>
+        <w:jc w:val="both"/>
+        <w:rPr>
+          <w:lang w:val="en-US"/>
+        </w:rPr>
+      </w:pPr>
+      <w:r>
+        <w:rPr>
+          <w:lang w:val="en-US"/>
+        </w:rPr>
+        <w:t>This manual is NOT designed to solve doubts or problems regarding the behavior of the program or its operation; That's what the user manual is for, which covers those topics.</w:t>
+      </w:r>
+    </w:p>
+    <w:p>
+      <w:pPr>
+        <w:pStyle w:val="Ttulo1"/>
+        <w:rPr>
+          <w:lang w:val="en-US"/>
+        </w:rPr>
+      </w:pPr>
+      <w:r>
+        <w:rPr>
+          <w:lang w:val="en-US"/>
+        </w:rPr>
+        <w:t>Requirements for installation from files downloaded with Drive</w:t>
+      </w:r>
+    </w:p>
+    <w:p>
+      <w:pPr>
+        <w:pStyle w:val="Prrafodelista"/>
+        <w:numPr>
+          <w:ilvl w:val="0"/>
+          <w:numId w:val="6"/>
+        </w:numPr>
+        <w:jc w:val="both"/>
+        <w:rPr>
+          <w:lang w:val="en-US"/>
+        </w:rPr>
+      </w:pPr>
+      <w:r>
+        <w:rPr>
+          <w:lang w:val="en-US"/>
+        </w:rPr>
+        <w:t>A computer with a minimum Windows 7 operating system (supported up to Windows 11).</w:t>
+      </w:r>
+    </w:p>
+    <w:p>
+      <w:pPr>
+        <w:pStyle w:val="Prrafodelista"/>
+        <w:numPr>
+          <w:ilvl w:val="0"/>
+          <w:numId w:val="6"/>
+        </w:numPr>
+        <w:jc w:val="both"/>
+        <w:rPr>
+          <w:lang w:val="en-US"/>
+        </w:rPr>
+      </w:pPr>
+      <w:r>
+        <w:rPr>
+          <w:lang w:val="en-US"/>
+        </w:rPr>
+        <w:t>Visual Studio in its 2017 or 2019 versions. **</w:t>
+      </w:r>
+    </w:p>
+    <w:p>
+      <w:pPr>
+        <w:jc w:val="both"/>
+        <w:rPr>
+          <w:lang w:val="en-US"/>
+        </w:rPr>
+      </w:pPr>
+      <w:r>
+        <w:rPr>
+          <w:lang w:val="en-US"/>
+        </w:rPr>
+        <w:t>**: The program may work in other versions of Visual Studio than those mentioned, but this is not guaranteed, in addition to the fact that this manual will take the 2019 version as an example, so it is highly recommended to use this version by above any other.</w:t>
+      </w:r>
+    </w:p>
+    <w:p>
+      <w:pPr>
+        <w:pStyle w:val="Ttulo1"/>
+        <w:rPr>
+          <w:lang w:val="en-US"/>
+        </w:rPr>
+      </w:pPr>
+      <w:r>
+        <w:rPr>
+          <w:lang w:val="en-US"/>
+        </w:rPr>
+        <w:t>Environment settings</w:t>
+      </w:r>
+    </w:p>
+    <w:p>
+      <w:pPr>
+        <w:jc w:val="both"/>
+        <w:rPr>
+          <w:lang w:val="en-US"/>
+        </w:rPr>
+      </w:pPr>
+      <w:r>
+        <w:rPr>
+          <w:lang w:val="en-US"/>
+        </w:rPr>
+        <w:t>This manual is written with the intention of carrying out a correct initial configuration so that the program works properly and that it meets the objectives that were intended when programming and testing it, as well as the requirements and necessary adjustments so that this program can be executed in the end user's computer.</w:t>
+      </w:r>
+    </w:p>
+    <w:p>
+      <w:pPr>
+        <w:jc w:val="both"/>
+        <w:rPr>
+          <w:lang w:val="en-US"/>
+        </w:rPr>
+      </w:pPr>
+      <w:r>
+        <w:rPr>
+          <w:lang w:val="en-US"/>
+        </w:rPr>
+        <w:t>Open VS in its 2017 or 2019 version.</w:t>
+      </w:r>
+    </w:p>
+    <w:p>
+      <w:pPr>
+        <w:jc w:val="both"/>
+        <w:rPr>
+          <w:b/>
+          <w:bCs/>
+          <w:lang w:val="en-US"/>
+        </w:rPr>
+      </w:pPr>
+      <w:r>
+        <w:rPr>
+          <w:lang w:val="en-US"/>
+        </w:rPr>
+        <w:t xml:space="preserve">Select the box </w:t>
+      </w:r>
+      <w:r>
+        <w:rPr>
+          <w:b/>
+          <w:bCs/>
+          <w:lang w:val="en-US"/>
+        </w:rPr>
+        <w:t>«Create a new project».</w:t>
+      </w:r>
+    </w:p>
+    <w:p>
       <w:pPr>
         <w:jc w:val="center"/>
-      </w:pPr>
+        <w:rPr>
+          <w:lang w:val="en-US"/>
+        </w:rPr>
+      </w:pPr>
+      <w:r>
+        <w:rPr>
+          <w:noProof/>
+        </w:rPr>
+        <w:drawing>
+          <wp:inline distT="0" distB="0" distL="0" distR="0" wp14:anchorId="6B1D4420" wp14:editId="5CCB6779">
+            <wp:extent cx="2207718" cy="2844000"/>
+            <wp:effectExtent l="0" t="0" r="2540" b="0"/>
+            <wp:docPr id="20" name="Imagen 20" descr="Interfaz de usuario gráfica, Texto, Aplicación&#10;&#10;Descripción generada automáticamente"/>
+            <wp:cNvGraphicFramePr>
+              <a:graphicFrameLocks xmlns:a="http://schemas.openxmlformats.org/drawingml/2006/main" noChangeAspect="1"/>
+            </wp:cNvGraphicFramePr>
+            <a:graphic xmlns:a="http://schemas.openxmlformats.org/drawingml/2006/main">
+              <a:graphicData uri="http://schemas.openxmlformats.org/drawingml/2006/picture">
+                <pic:pic xmlns:pic="http://schemas.openxmlformats.org/drawingml/2006/picture">
+                  <pic:nvPicPr>
+                    <pic:cNvPr id="3" name="Imagen 3" descr="Interfaz de usuario gráfica, Texto, Aplicación&#10;&#10;Descripción generada automáticamente"/>
+                    <pic:cNvPicPr/>
+                  </pic:nvPicPr>
+                  <pic:blipFill>
+                    <a:blip r:embed="rId8"/>
+                    <a:stretch>
+                      <a:fillRect/>
+                    </a:stretch>
+                  </pic:blipFill>
+                  <pic:spPr>
+                    <a:xfrm>
+                      <a:off x="0" y="0"/>
+                      <a:ext cx="2207718" cy="2844000"/>
+                    </a:xfrm>
+                    <a:prstGeom prst="rect">
+                      <a:avLst/>
+                    </a:prstGeom>
+                  </pic:spPr>
+                </pic:pic>
+              </a:graphicData>
+            </a:graphic>
+          </wp:inline>
+        </w:drawing>
+      </w:r>
+    </w:p>
+    <w:p>
+      <w:pPr>
+        <w:jc w:val="both"/>
+        <w:rPr>
+          <w:lang w:val="en-US"/>
+        </w:rPr>
+      </w:pPr>
+      <w:r>
+        <w:rPr>
+          <w:lang w:val="en-US"/>
+        </w:rPr>
+        <w:t>Select Empty Visual C++ Project</w:t>
+      </w:r>
+    </w:p>
+    <w:p>
+      <w:pPr>
+        <w:jc w:val="center"/>
+        <w:rPr>
+          <w:lang w:val="en-US"/>
+        </w:rPr>
+      </w:pPr>
+      <w:r>
+        <w:rPr>
+          <w:noProof/>
+        </w:rPr>
+        <w:lastRenderedPageBreak/>
+        <w:drawing>
+          <wp:inline distT="0" distB="0" distL="0" distR="0" wp14:anchorId="3E72BE6A" wp14:editId="52FFCCE9">
+            <wp:extent cx="4524573" cy="900000"/>
+            <wp:effectExtent l="0" t="0" r="0" b="0"/>
+            <wp:docPr id="22" name="Imagen 22" descr="Captura de pantalla de un celular&#10;&#10;Descripción generada automáticamente"/>
+            <wp:cNvGraphicFramePr>
+              <a:graphicFrameLocks xmlns:a="http://schemas.openxmlformats.org/drawingml/2006/main" noChangeAspect="1"/>
+            </wp:cNvGraphicFramePr>
+            <a:graphic xmlns:a="http://schemas.openxmlformats.org/drawingml/2006/main">
+              <a:graphicData uri="http://schemas.openxmlformats.org/drawingml/2006/picture">
+                <pic:pic xmlns:pic="http://schemas.openxmlformats.org/drawingml/2006/picture">
+                  <pic:nvPicPr>
+                    <pic:cNvPr id="4" name="Imagen 4" descr="Captura de pantalla de un celular&#10;&#10;Descripción generada automáticamente"/>
+                    <pic:cNvPicPr/>
+                  </pic:nvPicPr>
+                  <pic:blipFill>
+                    <a:blip r:embed="rId9"/>
+                    <a:stretch>
+                      <a:fillRect/>
+                    </a:stretch>
+                  </pic:blipFill>
+                  <pic:spPr>
+                    <a:xfrm>
+                      <a:off x="0" y="0"/>
+                      <a:ext cx="4524573" cy="900000"/>
+                    </a:xfrm>
+                    <a:prstGeom prst="rect">
+                      <a:avLst/>
+                    </a:prstGeom>
+                  </pic:spPr>
+                </pic:pic>
+              </a:graphicData>
+            </a:graphic>
+          </wp:inline>
+        </w:drawing>
+      </w:r>
+    </w:p>
+    <w:p>
+      <w:pPr>
+        <w:jc w:val="both"/>
+        <w:rPr>
+          <w:lang w:val="en-US"/>
+        </w:rPr>
+      </w:pPr>
+      <w:r>
+        <w:rPr>
+          <w:lang w:val="en-US"/>
+        </w:rPr>
+        <w:t xml:space="preserve">Place a name and the location you want and click </w:t>
+      </w:r>
+      <w:r>
+        <w:rPr>
+          <w:b/>
+          <w:bCs/>
+          <w:lang w:val="en-US"/>
+        </w:rPr>
+        <w:t>&lt;&lt;Create&gt;&gt;</w:t>
+      </w:r>
+      <w:r>
+        <w:rPr>
+          <w:b/>
+          <w:bCs/>
+          <w:lang w:val="en-US"/>
+        </w:rPr>
+        <w:t>.</w:t>
+      </w:r>
+    </w:p>
+    <w:p>
+      <w:pPr>
+        <w:jc w:val="center"/>
+        <w:rPr>
+          <w:lang w:val="en-US"/>
+        </w:rPr>
+      </w:pPr>
+      <w:r>
+        <w:rPr>
+          <w:noProof/>
+        </w:rPr>
+        <w:drawing>
+          <wp:inline distT="0" distB="0" distL="0" distR="0" wp14:anchorId="3D325331" wp14:editId="4EAE40D0">
+            <wp:extent cx="3711857" cy="2160000"/>
+            <wp:effectExtent l="0" t="0" r="3175" b="0"/>
+            <wp:docPr id="33" name="Imagen 33" descr="Interfaz de usuario gráfica, Aplicación, Sitio web&#10;&#10;Descripción generada automáticamente"/>
+            <wp:cNvGraphicFramePr>
+              <a:graphicFrameLocks xmlns:a="http://schemas.openxmlformats.org/drawingml/2006/main" noChangeAspect="1"/>
+            </wp:cNvGraphicFramePr>
+            <a:graphic xmlns:a="http://schemas.openxmlformats.org/drawingml/2006/main">
+              <a:graphicData uri="http://schemas.openxmlformats.org/drawingml/2006/picture">
+                <pic:pic xmlns:pic="http://schemas.openxmlformats.org/drawingml/2006/picture">
+                  <pic:nvPicPr>
+                    <pic:cNvPr id="5" name="Imagen 5" descr="Interfaz de usuario gráfica, Aplicación, Sitio web&#10;&#10;Descripción generada automáticamente"/>
+                    <pic:cNvPicPr/>
+                  </pic:nvPicPr>
+                  <pic:blipFill>
+                    <a:blip r:embed="rId10"/>
+                    <a:stretch>
+                      <a:fillRect/>
+                    </a:stretch>
+                  </pic:blipFill>
+                  <pic:spPr>
+                    <a:xfrm>
+                      <a:off x="0" y="0"/>
+                      <a:ext cx="3711857" cy="2160000"/>
+                    </a:xfrm>
+                    <a:prstGeom prst="rect">
+                      <a:avLst/>
+                    </a:prstGeom>
+                  </pic:spPr>
+                </pic:pic>
+              </a:graphicData>
+            </a:graphic>
+          </wp:inline>
+        </w:drawing>
+      </w:r>
+    </w:p>
+    <w:p>
+      <w:pPr>
+        <w:jc w:val="both"/>
+        <w:rPr>
+          <w:lang w:val="en-US"/>
+        </w:rPr>
+      </w:pPr>
+      <w:r>
+        <w:rPr>
+          <w:lang w:val="en-US"/>
+        </w:rPr>
+        <w:t>Once the solution is created, place the sent zip files in the folder where the files with the .</w:t>
+      </w:r>
+      <w:proofErr w:type="spellStart"/>
+      <w:r>
+        <w:rPr>
+          <w:lang w:val="en-US"/>
+        </w:rPr>
+        <w:t>vcxproj</w:t>
+      </w:r>
+      <w:proofErr w:type="spellEnd"/>
+      <w:r>
+        <w:rPr>
+          <w:lang w:val="en-US"/>
+        </w:rPr>
+        <w:t xml:space="preserve"> extension are located</w:t>
+      </w:r>
+    </w:p>
+    <w:p>
+      <w:pPr>
+        <w:jc w:val="center"/>
+        <w:rPr>
+          <w:lang w:val="en-US"/>
+        </w:rPr>
+      </w:pPr>
+      <w:r>
+        <w:rPr>
+          <w:noProof/>
+        </w:rPr>
+        <w:drawing>
+          <wp:inline distT="0" distB="0" distL="0" distR="0" wp14:anchorId="2176F196" wp14:editId="6B1ED258">
+            <wp:extent cx="3807544" cy="2880000"/>
+            <wp:effectExtent l="0" t="0" r="2540" b="0"/>
+            <wp:docPr id="34" name="Imagen 34" descr="Interfaz de usuario gráfica, Texto&#10;&#10;Descripción generada automáticamente"/>
+            <wp:cNvGraphicFramePr>
+              <a:graphicFrameLocks xmlns:a="http://schemas.openxmlformats.org/drawingml/2006/main" noChangeAspect="1"/>
+            </wp:cNvGraphicFramePr>
+            <a:graphic xmlns:a="http://schemas.openxmlformats.org/drawingml/2006/main">
+              <a:graphicData uri="http://schemas.openxmlformats.org/drawingml/2006/picture">
+                <pic:pic xmlns:pic="http://schemas.openxmlformats.org/drawingml/2006/picture">
+                  <pic:nvPicPr>
+                    <pic:cNvPr id="6" name="Imagen 6" descr="Interfaz de usuario gráfica, Texto&#10;&#10;Descripción generada automáticamente"/>
+                    <pic:cNvPicPr/>
+                  </pic:nvPicPr>
+                  <pic:blipFill>
+                    <a:blip r:embed="rId11"/>
+                    <a:stretch>
+                      <a:fillRect/>
+                    </a:stretch>
+                  </pic:blipFill>
+                  <pic:spPr>
+                    <a:xfrm>
+                      <a:off x="0" y="0"/>
+                      <a:ext cx="3807544" cy="2880000"/>
+                    </a:xfrm>
+                    <a:prstGeom prst="rect">
+                      <a:avLst/>
+                    </a:prstGeom>
+                  </pic:spPr>
+                </pic:pic>
+              </a:graphicData>
+            </a:graphic>
+          </wp:inline>
+        </w:drawing>
+      </w:r>
+    </w:p>
+    <w:p>
+      <w:pPr>
+        <w:jc w:val="both"/>
+        <w:rPr>
+          <w:lang w:val="en-US"/>
+        </w:rPr>
+      </w:pPr>
+      <w:r>
+        <w:rPr>
+          <w:lang w:val="en-US"/>
+        </w:rPr>
+        <w:t xml:space="preserve">In Visual Studio, in the Solution Explorer window, add item in Source Files (by right-clicking on </w:t>
+      </w:r>
+      <w:r>
+        <w:rPr>
+          <w:b/>
+          <w:bCs/>
+          <w:lang w:val="en-US"/>
+        </w:rPr>
+        <w:t>Source Files</w:t>
+      </w:r>
+      <w:r>
+        <w:rPr>
+          <w:lang w:val="en-US"/>
+        </w:rPr>
+        <w:t>).</w:t>
+      </w:r>
+    </w:p>
+    <w:p>
+      <w:pPr>
+        <w:jc w:val="center"/>
+        <w:rPr>
+          <w:lang w:val="en-US"/>
+        </w:rPr>
+      </w:pPr>
+      <w:r>
+        <w:rPr>
+          <w:noProof/>
+        </w:rPr>
+        <w:lastRenderedPageBreak/>
+        <w:drawing>
+          <wp:inline distT="0" distB="0" distL="0" distR="0" wp14:anchorId="24344194" wp14:editId="03C49FAA">
+            <wp:extent cx="4378096" cy="1980000"/>
+            <wp:effectExtent l="0" t="0" r="3810" b="1270"/>
+            <wp:docPr id="35" name="Imagen 35" descr="Captura de pantalla de computadora&#10;&#10;Descripción generada automáticamente"/>
+            <wp:cNvGraphicFramePr>
+              <a:graphicFrameLocks xmlns:a="http://schemas.openxmlformats.org/drawingml/2006/main" noChangeAspect="1"/>
+            </wp:cNvGraphicFramePr>
+            <a:graphic xmlns:a="http://schemas.openxmlformats.org/drawingml/2006/main">
+              <a:graphicData uri="http://schemas.openxmlformats.org/drawingml/2006/picture">
+                <pic:pic xmlns:pic="http://schemas.openxmlformats.org/drawingml/2006/picture">
+                  <pic:nvPicPr>
+                    <pic:cNvPr id="9" name="Imagen 9" descr="Captura de pantalla de computadora&#10;&#10;Descripción generada automáticamente"/>
+                    <pic:cNvPicPr/>
+                  </pic:nvPicPr>
+                  <pic:blipFill>
+                    <a:blip r:embed="rId12"/>
+                    <a:stretch>
+                      <a:fillRect/>
+                    </a:stretch>
+                  </pic:blipFill>
+                  <pic:spPr>
+                    <a:xfrm>
+                      <a:off x="0" y="0"/>
+                      <a:ext cx="4378096" cy="1980000"/>
+                    </a:xfrm>
+                    <a:prstGeom prst="rect">
+                      <a:avLst/>
+                    </a:prstGeom>
+                  </pic:spPr>
+                </pic:pic>
+              </a:graphicData>
+            </a:graphic>
+          </wp:inline>
+        </w:drawing>
+      </w:r>
+    </w:p>
+    <w:p>
+      <w:pPr>
+        <w:jc w:val="both"/>
+        <w:rPr>
+          <w:lang w:val="en-US"/>
+        </w:rPr>
+      </w:pPr>
+      <w:r>
+        <w:rPr>
+          <w:lang w:val="en-US"/>
+        </w:rPr>
+        <w:t xml:space="preserve">Add the code files named </w:t>
+      </w:r>
+      <w:r>
+        <w:rPr>
+          <w:b/>
+          <w:bCs/>
+          <w:lang w:val="en-US"/>
+        </w:rPr>
+        <w:t>Final.cpp</w:t>
+      </w:r>
+      <w:r>
+        <w:rPr>
+          <w:lang w:val="en-US"/>
+        </w:rPr>
+        <w:t xml:space="preserve"> and </w:t>
+      </w:r>
+      <w:proofErr w:type="spellStart"/>
+      <w:r>
+        <w:rPr>
+          <w:b/>
+          <w:bCs/>
+          <w:lang w:val="en-US"/>
+        </w:rPr>
+        <w:t>glad.c</w:t>
+      </w:r>
+      <w:proofErr w:type="spellEnd"/>
+      <w:r>
+        <w:rPr>
+          <w:lang w:val="en-US"/>
+        </w:rPr>
+        <w:t xml:space="preserve"> (If the code files are not found in the window, you made the mistake of putting the files in a different location in the previous steps)</w:t>
+      </w:r>
+      <w:r>
+        <w:rPr>
+          <w:lang w:val="en-US"/>
+        </w:rPr>
+        <w:t>.</w:t>
+      </w:r>
+    </w:p>
+    <w:p>
+      <w:pPr>
+        <w:jc w:val="center"/>
+        <w:rPr>
+          <w:lang w:val="en-US"/>
+        </w:rPr>
+      </w:pPr>
+      <w:r>
+        <w:rPr>
+          <w:noProof/>
+        </w:rPr>
+        <w:drawing>
+          <wp:inline distT="0" distB="0" distL="0" distR="0" wp14:anchorId="11F7BA1C" wp14:editId="67AB758C">
+            <wp:extent cx="4271095" cy="2700000"/>
+            <wp:effectExtent l="0" t="0" r="0" b="5715"/>
+            <wp:docPr id="36" name="Imagen 36" descr="Captura de pantalla de computadora&#10;&#10;Descripción generada automáticamente"/>
+            <wp:cNvGraphicFramePr>
+              <a:graphicFrameLocks xmlns:a="http://schemas.openxmlformats.org/drawingml/2006/main" noChangeAspect="1"/>
+            </wp:cNvGraphicFramePr>
+            <a:graphic xmlns:a="http://schemas.openxmlformats.org/drawingml/2006/main">
+              <a:graphicData uri="http://schemas.openxmlformats.org/drawingml/2006/picture">
+                <pic:pic xmlns:pic="http://schemas.openxmlformats.org/drawingml/2006/picture">
+                  <pic:nvPicPr>
+                    <pic:cNvPr id="10" name="Imagen 10" descr="Captura de pantalla de computadora&#10;&#10;Descripción generada automáticamente"/>
+                    <pic:cNvPicPr/>
+                  </pic:nvPicPr>
+                  <pic:blipFill>
+                    <a:blip r:embed="rId13"/>
+                    <a:stretch>
+                      <a:fillRect/>
+                    </a:stretch>
+                  </pic:blipFill>
+                  <pic:spPr>
+                    <a:xfrm>
+                      <a:off x="0" y="0"/>
+                      <a:ext cx="4271095" cy="2700000"/>
+                    </a:xfrm>
+                    <a:prstGeom prst="rect">
+                      <a:avLst/>
+                    </a:prstGeom>
+                  </pic:spPr>
+                </pic:pic>
+              </a:graphicData>
+            </a:graphic>
+          </wp:inline>
+        </w:drawing>
+      </w:r>
+    </w:p>
+    <w:p>
+      <w:pPr>
+        <w:jc w:val="both"/>
+        <w:rPr>
+          <w:lang w:val="en-US"/>
+        </w:rPr>
+      </w:pPr>
+      <w:r>
+        <w:rPr>
+          <w:lang w:val="en-US"/>
+        </w:rPr>
+        <w:t xml:space="preserve">Add another element, but now in </w:t>
+      </w:r>
+      <w:r>
+        <w:rPr>
+          <w:b/>
+          <w:bCs/>
+          <w:lang w:val="en-US"/>
+        </w:rPr>
+        <w:t>Header Files</w:t>
+      </w:r>
+      <w:r>
+        <w:rPr>
+          <w:lang w:val="en-US"/>
+        </w:rPr>
+        <w:t xml:space="preserve">. This time, the </w:t>
+      </w:r>
+      <w:proofErr w:type="spellStart"/>
+      <w:r>
+        <w:rPr>
+          <w:b/>
+          <w:bCs/>
+          <w:lang w:val="en-US"/>
+        </w:rPr>
+        <w:t>camera.h</w:t>
+      </w:r>
+      <w:proofErr w:type="spellEnd"/>
+      <w:r>
+        <w:rPr>
+          <w:lang w:val="en-US"/>
+        </w:rPr>
+        <w:t xml:space="preserve"> file is added. This </w:t>
+      </w:r>
+      <w:r>
+        <w:rPr>
+          <w:lang w:val="en-US"/>
+        </w:rPr>
+        <w:t>is in</w:t>
+      </w:r>
+      <w:r>
+        <w:rPr>
+          <w:lang w:val="en-US"/>
+        </w:rPr>
+        <w:t xml:space="preserve"> the </w:t>
+      </w:r>
+      <w:r>
+        <w:rPr>
+          <w:b/>
+          <w:bCs/>
+          <w:lang w:val="en-US"/>
+        </w:rPr>
+        <w:t>include</w:t>
+      </w:r>
+      <w:r>
+        <w:rPr>
+          <w:lang w:val="en-US"/>
+        </w:rPr>
+        <w:t xml:space="preserve"> folder.</w:t>
+      </w:r>
+    </w:p>
+    <w:p>
+      <w:pPr>
+        <w:jc w:val="center"/>
+        <w:rPr>
+          <w:lang w:val="en-US"/>
+        </w:rPr>
+      </w:pPr>
+      <w:r>
+        <w:rPr>
+          <w:noProof/>
+        </w:rPr>
+        <w:drawing>
+          <wp:inline distT="0" distB="0" distL="0" distR="0" wp14:anchorId="449EFEB7" wp14:editId="229E78FD">
+            <wp:extent cx="4467502" cy="1980000"/>
+            <wp:effectExtent l="0" t="0" r="9525" b="1270"/>
+            <wp:docPr id="37" name="Imagen 37" descr="Captura de pantalla de un celular&#10;&#10;Descripción generada automáticamente"/>
+            <wp:cNvGraphicFramePr>
+              <a:graphicFrameLocks xmlns:a="http://schemas.openxmlformats.org/drawingml/2006/main" noChangeAspect="1"/>
+            </wp:cNvGraphicFramePr>
+            <a:graphic xmlns:a="http://schemas.openxmlformats.org/drawingml/2006/main">
+              <a:graphicData uri="http://schemas.openxmlformats.org/drawingml/2006/picture">
+                <pic:pic xmlns:pic="http://schemas.openxmlformats.org/drawingml/2006/picture">
+                  <pic:nvPicPr>
+                    <pic:cNvPr id="11" name="Imagen 11" descr="Captura de pantalla de un celular&#10;&#10;Descripción generada automáticamente"/>
+                    <pic:cNvPicPr/>
+                  </pic:nvPicPr>
+                  <pic:blipFill>
+                    <a:blip r:embed="rId14"/>
+                    <a:stretch>
+                      <a:fillRect/>
+                    </a:stretch>
+                  </pic:blipFill>
+                  <pic:spPr>
+                    <a:xfrm>
+                      <a:off x="0" y="0"/>
+                      <a:ext cx="4467502" cy="1980000"/>
+                    </a:xfrm>
+                    <a:prstGeom prst="rect">
+                      <a:avLst/>
+                    </a:prstGeom>
+                  </pic:spPr>
+                </pic:pic>
+              </a:graphicData>
+            </a:graphic>
+          </wp:inline>
+        </w:drawing>
+      </w:r>
+    </w:p>
+    <w:p>
+      <w:pPr>
+        <w:jc w:val="center"/>
+        <w:rPr>
+          <w:lang w:val="en-US"/>
+        </w:rPr>
+      </w:pPr>
+      <w:r>
+        <w:rPr>
+          <w:noProof/>
+        </w:rPr>
+        <w:lastRenderedPageBreak/>
+        <w:drawing>
+          <wp:inline distT="0" distB="0" distL="0" distR="0" wp14:anchorId="79C6C890" wp14:editId="5A0936F8">
+            <wp:extent cx="4631264" cy="2880000"/>
+            <wp:effectExtent l="0" t="0" r="0" b="0"/>
+            <wp:docPr id="38" name="Imagen 38" descr="Captura de pantalla de computadora&#10;&#10;Descripción generada automáticamente"/>
+            <wp:cNvGraphicFramePr>
+              <a:graphicFrameLocks xmlns:a="http://schemas.openxmlformats.org/drawingml/2006/main" noChangeAspect="1"/>
+            </wp:cNvGraphicFramePr>
+            <a:graphic xmlns:a="http://schemas.openxmlformats.org/drawingml/2006/main">
+              <a:graphicData uri="http://schemas.openxmlformats.org/drawingml/2006/picture">
+                <pic:pic xmlns:pic="http://schemas.openxmlformats.org/drawingml/2006/picture">
+                  <pic:nvPicPr>
+                    <pic:cNvPr id="12" name="Imagen 12" descr="Captura de pantalla de computadora&#10;&#10;Descripción generada automáticamente"/>
+                    <pic:cNvPicPr/>
+                  </pic:nvPicPr>
+                  <pic:blipFill>
+                    <a:blip r:embed="rId15"/>
+                    <a:stretch>
+                      <a:fillRect/>
+                    </a:stretch>
+                  </pic:blipFill>
+                  <pic:spPr>
+                    <a:xfrm>
+                      <a:off x="0" y="0"/>
+                      <a:ext cx="4631264" cy="2880000"/>
+                    </a:xfrm>
+                    <a:prstGeom prst="rect">
+                      <a:avLst/>
+                    </a:prstGeom>
+                  </pic:spPr>
+                </pic:pic>
+              </a:graphicData>
+            </a:graphic>
+          </wp:inline>
+        </w:drawing>
+      </w:r>
+    </w:p>
+    <w:p>
+      <w:pPr>
+        <w:jc w:val="both"/>
+        <w:rPr>
+          <w:lang w:val="en-US"/>
+        </w:rPr>
+      </w:pPr>
+      <w:r>
+        <w:rPr>
+          <w:lang w:val="en-US"/>
+        </w:rPr>
+        <w:t xml:space="preserve">Open the properties of the project (by right-clicking on the name of the project that we created in the Solution Explorer, the name of </w:t>
+      </w:r>
+      <w:proofErr w:type="spellStart"/>
+      <w:r>
+        <w:rPr>
+          <w:lang w:val="en-US"/>
+        </w:rPr>
+        <w:t>ProyectoCompuG</w:t>
+      </w:r>
+      <w:proofErr w:type="spellEnd"/>
+      <w:r>
+        <w:rPr>
+          <w:lang w:val="en-US"/>
+        </w:rPr>
+        <w:t xml:space="preserve"> appears in blue in the image).</w:t>
+      </w:r>
+    </w:p>
+    <w:p>
+      <w:pPr>
+        <w:jc w:val="center"/>
+        <w:rPr>
+          <w:lang w:val="en-US"/>
+        </w:rPr>
+      </w:pPr>
+      <w:r>
+        <w:rPr>
+          <w:noProof/>
+        </w:rPr>
+        <w:drawing>
+          <wp:inline distT="0" distB="0" distL="0" distR="0" wp14:anchorId="0A122690" wp14:editId="755E2944">
+            <wp:extent cx="4204875" cy="3780000"/>
+            <wp:effectExtent l="0" t="0" r="5715" b="0"/>
+            <wp:docPr id="39" name="Imagen 39" descr="Captura de pantalla de computadora&#10;&#10;Descripción generada automáticamente"/>
+            <wp:cNvGraphicFramePr>
+              <a:graphicFrameLocks xmlns:a="http://schemas.openxmlformats.org/drawingml/2006/main" noChangeAspect="1"/>
+            </wp:cNvGraphicFramePr>
+            <a:graphic xmlns:a="http://schemas.openxmlformats.org/drawingml/2006/main">
+              <a:graphicData uri="http://schemas.openxmlformats.org/drawingml/2006/picture">
+                <pic:pic xmlns:pic="http://schemas.openxmlformats.org/drawingml/2006/picture">
+                  <pic:nvPicPr>
+                    <pic:cNvPr id="13" name="Imagen 13" descr="Captura de pantalla de computadora&#10;&#10;Descripción generada automáticamente"/>
+                    <pic:cNvPicPr/>
+                  </pic:nvPicPr>
+                  <pic:blipFill>
+                    <a:blip r:embed="rId16"/>
+                    <a:stretch>
+                      <a:fillRect/>
+                    </a:stretch>
+                  </pic:blipFill>
+                  <pic:spPr>
+                    <a:xfrm>
+                      <a:off x="0" y="0"/>
+                      <a:ext cx="4204875" cy="3780000"/>
+                    </a:xfrm>
+                    <a:prstGeom prst="rect">
+                      <a:avLst/>
+                    </a:prstGeom>
+                  </pic:spPr>
+                </pic:pic>
+              </a:graphicData>
+            </a:graphic>
+          </wp:inline>
+        </w:drawing>
+      </w:r>
+    </w:p>
+    <w:p>
+      <w:pPr>
+        <w:jc w:val="both"/>
+        <w:rPr>
+          <w:lang w:val="en-US"/>
+        </w:rPr>
+      </w:pPr>
+      <w:r>
+        <w:rPr>
+          <w:lang w:val="en-US"/>
+        </w:rPr>
+        <w:t xml:space="preserve">In the Properties Window, go to C/C++ &gt; General, on the </w:t>
+      </w:r>
+      <w:r>
+        <w:rPr>
+          <w:lang w:val="en-US"/>
+        </w:rPr>
+        <w:t>left</w:t>
+      </w:r>
+      <w:r>
+        <w:rPr>
+          <w:lang w:val="en-US"/>
+        </w:rPr>
+        <w:t xml:space="preserve"> side locate Additional Include Directories, and add include. Also, leave the settings as indicated in the following image:</w:t>
+      </w:r>
+    </w:p>
+    <w:p>
+      <w:pPr>
+        <w:jc w:val="center"/>
+        <w:rPr>
+          <w:lang w:val="en-US"/>
+        </w:rPr>
+      </w:pPr>
+      <w:r>
+        <w:rPr>
+          <w:noProof/>
+        </w:rPr>
+        <w:lastRenderedPageBreak/>
+        <w:drawing>
+          <wp:inline distT="0" distB="0" distL="0" distR="0" wp14:anchorId="08B09A5C" wp14:editId="7A1E7F01">
+            <wp:extent cx="5168115" cy="1980000"/>
+            <wp:effectExtent l="0" t="0" r="0" b="1270"/>
+            <wp:docPr id="40" name="Imagen 40" descr="Interfaz de usuario gráfica, Texto, Aplicación, Correo electrónico&#10;&#10;Descripción generada automáticamente"/>
+            <wp:cNvGraphicFramePr>
+              <a:graphicFrameLocks xmlns:a="http://schemas.openxmlformats.org/drawingml/2006/main" noChangeAspect="1"/>
+            </wp:cNvGraphicFramePr>
+            <a:graphic xmlns:a="http://schemas.openxmlformats.org/drawingml/2006/main">
+              <a:graphicData uri="http://schemas.openxmlformats.org/drawingml/2006/picture">
+                <pic:pic xmlns:pic="http://schemas.openxmlformats.org/drawingml/2006/picture">
+                  <pic:nvPicPr>
+                    <pic:cNvPr id="17" name="Imagen 17" descr="Interfaz de usuario gráfica, Texto, Aplicación, Correo electrónico&#10;&#10;Descripción generada automáticamente"/>
+                    <pic:cNvPicPr/>
+                  </pic:nvPicPr>
+                  <pic:blipFill>
+                    <a:blip r:embed="rId17"/>
+                    <a:stretch>
+                      <a:fillRect/>
+                    </a:stretch>
+                  </pic:blipFill>
+                  <pic:spPr>
+                    <a:xfrm>
+                      <a:off x="0" y="0"/>
+                      <a:ext cx="5168115" cy="1980000"/>
+                    </a:xfrm>
+                    <a:prstGeom prst="rect">
+                      <a:avLst/>
+                    </a:prstGeom>
+                  </pic:spPr>
+                </pic:pic>
+              </a:graphicData>
+            </a:graphic>
+          </wp:inline>
+        </w:drawing>
+      </w:r>
+    </w:p>
+    <w:p>
+      <w:pPr>
+        <w:jc w:val="both"/>
+        <w:rPr>
+          <w:lang w:val="en-US"/>
+        </w:rPr>
+      </w:pPr>
+      <w:r>
+        <w:rPr>
+          <w:lang w:val="en-US"/>
+        </w:rPr>
+        <w:t xml:space="preserve">In the Properties Window, go to Linker &gt; General, on the </w:t>
+      </w:r>
+      <w:proofErr w:type="gramStart"/>
+      <w:r>
+        <w:rPr>
+          <w:lang w:val="en-US"/>
+        </w:rPr>
+        <w:t>right hand</w:t>
+      </w:r>
+      <w:proofErr w:type="gramEnd"/>
+      <w:r>
+        <w:rPr>
+          <w:lang w:val="en-US"/>
+        </w:rPr>
+        <w:t xml:space="preserve"> side locate Additional Library Directories, and add lib.</w:t>
+      </w:r>
+    </w:p>
+    <w:p>
+      <w:pPr>
+        <w:jc w:val="center"/>
+        <w:rPr>
+          <w:lang w:val="en-US"/>
+        </w:rPr>
+      </w:pPr>
+      <w:r>
+        <w:rPr>
+          <w:noProof/>
+        </w:rPr>
+        <w:drawing>
+          <wp:inline distT="0" distB="0" distL="0" distR="0" wp14:anchorId="0DD75414" wp14:editId="18C14C19">
+            <wp:extent cx="5236158" cy="1980000"/>
+            <wp:effectExtent l="0" t="0" r="3175" b="1270"/>
+            <wp:docPr id="41" name="Imagen 41" descr="Interfaz de usuario gráfica, Texto, Aplicación&#10;&#10;Descripción generada automáticamente"/>
+            <wp:cNvGraphicFramePr>
+              <a:graphicFrameLocks xmlns:a="http://schemas.openxmlformats.org/drawingml/2006/main" noChangeAspect="1"/>
+            </wp:cNvGraphicFramePr>
+            <a:graphic xmlns:a="http://schemas.openxmlformats.org/drawingml/2006/main">
+              <a:graphicData uri="http://schemas.openxmlformats.org/drawingml/2006/picture">
+                <pic:pic xmlns:pic="http://schemas.openxmlformats.org/drawingml/2006/picture">
+                  <pic:nvPicPr>
+                    <pic:cNvPr id="18" name="Imagen 18" descr="Interfaz de usuario gráfica, Texto, Aplicación&#10;&#10;Descripción generada automáticamente"/>
+                    <pic:cNvPicPr/>
+                  </pic:nvPicPr>
+                  <pic:blipFill>
+                    <a:blip r:embed="rId18"/>
+                    <a:stretch>
+                      <a:fillRect/>
+                    </a:stretch>
+                  </pic:blipFill>
+                  <pic:spPr>
+                    <a:xfrm>
+                      <a:off x="0" y="0"/>
+                      <a:ext cx="5236158" cy="1980000"/>
+                    </a:xfrm>
+                    <a:prstGeom prst="rect">
+                      <a:avLst/>
+                    </a:prstGeom>
+                  </pic:spPr>
+                </pic:pic>
+              </a:graphicData>
+            </a:graphic>
+          </wp:inline>
+        </w:drawing>
+      </w:r>
+    </w:p>
+    <w:p>
+      <w:pPr>
+        <w:jc w:val="both"/>
+        <w:rPr>
+          <w:lang w:val="en-US"/>
+        </w:rPr>
+      </w:pPr>
+      <w:r>
+        <w:rPr>
+          <w:lang w:val="en-US"/>
+        </w:rPr>
+        <w:t xml:space="preserve">In the Properties Window, go to Linker &gt; Input, on the right hand side locate Additional Dependencies, and add </w:t>
+      </w:r>
+      <w:proofErr w:type="gramStart"/>
+      <w:r>
+        <w:rPr>
+          <w:b/>
+          <w:bCs/>
+          <w:lang w:val="en-US"/>
+        </w:rPr>
+        <w:t>SDL2.lib;SDL2main.lib</w:t>
+      </w:r>
+      <w:proofErr w:type="gramEnd"/>
+      <w:r>
+        <w:rPr>
+          <w:b/>
+          <w:bCs/>
+          <w:lang w:val="en-US"/>
+        </w:rPr>
+        <w:t xml:space="preserve">;assimp-vc141-mtd.lib;opengl32.lib;glfw3.lib; </w:t>
+      </w:r>
+      <w:r>
+        <w:rPr>
+          <w:lang w:val="en-US"/>
+        </w:rPr>
+        <w:t>(Respect the elements that already exist). Don't forget to click OK when you're done with these changes.</w:t>
+      </w:r>
+    </w:p>
+    <w:p>
+      <w:pPr>
+        <w:jc w:val="center"/>
+        <w:rPr>
+          <w:lang w:val="en-US"/>
+        </w:rPr>
+      </w:pPr>
+      <w:r>
+        <w:rPr>
+          <w:noProof/>
+        </w:rPr>
+        <w:drawing>
+          <wp:inline distT="0" distB="0" distL="0" distR="0" wp14:anchorId="1CE4C2D2" wp14:editId="0F12C2D7">
+            <wp:extent cx="5121423" cy="1440000"/>
+            <wp:effectExtent l="0" t="0" r="3175" b="8255"/>
+            <wp:docPr id="42" name="Imagen 42" descr="Interfaz de usuario gráfica, Texto, Aplicación, Correo electrónico&#10;&#10;Descripción generada automáticamente"/>
+            <wp:cNvGraphicFramePr>
+              <a:graphicFrameLocks xmlns:a="http://schemas.openxmlformats.org/drawingml/2006/main" noChangeAspect="1"/>
+            </wp:cNvGraphicFramePr>
+            <a:graphic xmlns:a="http://schemas.openxmlformats.org/drawingml/2006/main">
+              <a:graphicData uri="http://schemas.openxmlformats.org/drawingml/2006/picture">
+                <pic:pic xmlns:pic="http://schemas.openxmlformats.org/drawingml/2006/picture">
+                  <pic:nvPicPr>
+                    <pic:cNvPr id="19" name="Imagen 19" descr="Interfaz de usuario gráfica, Texto, Aplicación, Correo electrónico&#10;&#10;Descripción generada automáticamente"/>
+                    <pic:cNvPicPr/>
+                  </pic:nvPicPr>
+                  <pic:blipFill>
+                    <a:blip r:embed="rId19"/>
+                    <a:stretch>
+                      <a:fillRect/>
+                    </a:stretch>
+                  </pic:blipFill>
+                  <pic:spPr>
+                    <a:xfrm>
+                      <a:off x="0" y="0"/>
+                      <a:ext cx="5121423" cy="1440000"/>
+                    </a:xfrm>
+                    <a:prstGeom prst="rect">
+                      <a:avLst/>
+                    </a:prstGeom>
+                  </pic:spPr>
+                </pic:pic>
+              </a:graphicData>
+            </a:graphic>
+          </wp:inline>
+        </w:drawing>
+      </w:r>
+    </w:p>
+    <w:p>
+      <w:pPr>
+        <w:jc w:val="both"/>
+        <w:rPr>
+          <w:lang w:val="en-US"/>
+        </w:rPr>
+      </w:pPr>
+      <w:r>
+        <w:rPr>
+          <w:lang w:val="en-US"/>
+        </w:rPr>
+        <w:t>Once this is done, the file should be able to compile and run without errors.</w:t>
+      </w:r>
+    </w:p>
+    <w:p>
+      <w:pPr>
+        <w:rPr>
+          <w:lang w:val="en-US"/>
+        </w:rPr>
+      </w:pPr>
+      <w:r>
+        <w:rPr>
+          <w:lang w:val="en-US"/>
+        </w:rPr>
+        <w:br w:type="page"/>
+      </w:r>
+    </w:p>
+    <w:p>
+      <w:pPr>
+        <w:pStyle w:val="Ttulo1"/>
+        <w:rPr>
+          <w:lang w:val="en-US"/>
+        </w:rPr>
+      </w:pPr>
+      <w:r>
+        <w:rPr>
+          <w:lang w:val="en-US"/>
+        </w:rPr>
+        <w:lastRenderedPageBreak/>
+        <w:t xml:space="preserve">Requirements for installation with </w:t>
+      </w:r>
+      <w:proofErr w:type="spellStart"/>
+      <w:r>
+        <w:rPr>
+          <w:lang w:val="en-US"/>
+        </w:rPr>
+        <w:t>Github</w:t>
+      </w:r>
+      <w:proofErr w:type="spellEnd"/>
+    </w:p>
+    <w:p>
+      <w:pPr>
+        <w:pStyle w:val="Prrafodelista"/>
+        <w:numPr>
+          <w:ilvl w:val="0"/>
+          <w:numId w:val="6"/>
+        </w:numPr>
+        <w:jc w:val="both"/>
+        <w:rPr>
+          <w:lang w:val="en-US"/>
+        </w:rPr>
+      </w:pPr>
+      <w:r>
+        <w:rPr>
+          <w:lang w:val="en-US"/>
+        </w:rPr>
+        <w:t>A computer with a minimum Windows 7 operating system (supported up to Windows 11).</w:t>
+      </w:r>
+    </w:p>
+    <w:p>
+      <w:pPr>
+        <w:pStyle w:val="Prrafodelista"/>
+        <w:numPr>
+          <w:ilvl w:val="0"/>
+          <w:numId w:val="6"/>
+        </w:numPr>
+        <w:jc w:val="both"/>
+        <w:rPr>
+          <w:lang w:val="en-US"/>
+        </w:rPr>
+      </w:pPr>
+      <w:r>
+        <w:rPr>
+          <w:lang w:val="en-US"/>
+        </w:rPr>
+        <w:t>Visual Studio in its 2017 or 2019 versions. **</w:t>
+      </w:r>
+    </w:p>
+    <w:p>
+      <w:pPr>
+        <w:pStyle w:val="Prrafodelista"/>
+        <w:numPr>
+          <w:ilvl w:val="0"/>
+          <w:numId w:val="6"/>
+        </w:numPr>
+        <w:jc w:val="both"/>
+        <w:rPr>
+          <w:b/>
+          <w:bCs/>
+          <w:lang w:val="en-US"/>
+        </w:rPr>
+      </w:pPr>
+      <w:r>
+        <w:rPr>
+          <w:b/>
+          <w:bCs/>
+          <w:lang w:val="en-US"/>
+        </w:rPr>
+        <w:t>It is not a requirement, but it is recommended to have an AMD Ryzen series processor, since we have detected that there are problems in some Intel processors to show the project.</w:t>
+      </w:r>
+    </w:p>
+    <w:p>
+      <w:pPr>
+        <w:pStyle w:val="Prrafodelista"/>
+        <w:numPr>
+          <w:ilvl w:val="0"/>
+          <w:numId w:val="6"/>
+        </w:numPr>
+        <w:jc w:val="both"/>
+        <w:rPr>
+          <w:lang w:val="en-US"/>
+        </w:rPr>
+      </w:pPr>
+      <w:r>
+        <w:rPr>
+          <w:lang w:val="en-US"/>
+        </w:rPr>
+        <w:t xml:space="preserve">The link to the repository that contains the entire project. This link is: </w:t>
+      </w:r>
+      <w:hyperlink r:id="rId38" w:history="1">
+        <w:r>
+          <w:rPr>
+            <w:rStyle w:val="Hipervnculo"/>
+            <w:lang w:val="en-US"/>
+          </w:rPr>
+          <w:t>https://github.com/suadero99/ProyectoCG</w:t>
+        </w:r>
+      </w:hyperlink>
+      <w:r>
+        <w:rPr>
+          <w:lang w:val="en-US"/>
+        </w:rPr>
+        <w:t xml:space="preserve"> </w:t>
+      </w:r>
+      <w:r>
+        <w:rPr>
+          <w:lang w:val="en-US"/>
+        </w:rPr>
+        <w:t xml:space="preserve"> and also be a collaborator to have access to said repository.</w:t>
+      </w:r>
+    </w:p>
+    <w:p>
+      <w:pPr>
+        <w:jc w:val="both"/>
+        <w:rPr>
+          <w:lang w:val="en-US"/>
+        </w:rPr>
+      </w:pPr>
+      <w:r>
+        <w:rPr>
+          <w:lang w:val="en-US"/>
+        </w:rPr>
+        <w:t>**: The program may work in other versions of Visual Studio other than those mentioned, but this is not guaranteed, in addition to the fact that this manual will take the 2019 version as an example, so it is highly recommended to use this version by above any other.</w:t>
+      </w:r>
+    </w:p>
+    <w:p>
+      <w:pPr>
+        <w:pStyle w:val="Ttulo1"/>
+        <w:rPr>
+          <w:lang w:val="en-US"/>
+        </w:rPr>
+      </w:pPr>
+      <w:r>
+        <w:rPr>
+          <w:lang w:val="en-US"/>
+        </w:rPr>
+        <w:t>Environment settings</w:t>
+      </w:r>
+    </w:p>
+    <w:p>
+      <w:pPr>
+        <w:jc w:val="both"/>
+        <w:rPr>
+          <w:lang w:val="en-US"/>
+        </w:rPr>
+      </w:pPr>
+      <w:r>
+        <w:rPr>
+          <w:lang w:val="en-US"/>
+        </w:rPr>
+        <w:t>Note: For reference, screenshots of Visual Studio 2019 (hereinafter referred to as VS) in Spanish will be used.</w:t>
+      </w:r>
+    </w:p>
+    <w:p>
+      <w:pPr>
+        <w:jc w:val="both"/>
+        <w:rPr>
+          <w:lang w:val="en-US"/>
+        </w:rPr>
+      </w:pPr>
+      <w:r>
+        <w:rPr>
+          <w:lang w:val="en-US"/>
+        </w:rPr>
+        <w:t>Open VS in its 2017 or 2019 version.</w:t>
+      </w:r>
+    </w:p>
+    <w:p>
+      <w:pPr>
+        <w:jc w:val="both"/>
+        <w:rPr>
+          <w:lang w:val="en-US"/>
+        </w:rPr>
+      </w:pPr>
+      <w:r>
+        <w:rPr>
+          <w:lang w:val="en-US"/>
+        </w:rPr>
+        <w:t>Select the “</w:t>
+      </w:r>
+      <w:r>
+        <w:rPr>
+          <w:b/>
+          <w:bCs/>
+          <w:lang w:val="en-US"/>
+        </w:rPr>
+        <w:t>Clone a repository</w:t>
+      </w:r>
+      <w:r>
+        <w:rPr>
+          <w:lang w:val="en-US"/>
+        </w:rPr>
+        <w:t xml:space="preserve">” </w:t>
+      </w:r>
+      <w:r>
+        <w:rPr>
+          <w:lang w:val="en-US"/>
+        </w:rPr>
+        <w:t>option</w:t>
+      </w:r>
+      <w:r>
+        <w:rPr>
+          <w:lang w:val="en-US"/>
+        </w:rPr>
+        <w:t>.</w:t>
+      </w:r>
+    </w:p>
+    <w:p>
+      <w:pPr>
+        <w:jc w:val="center"/>
+        <w:rPr>
+          <w:lang w:val="en-US"/>
+        </w:rPr>
+      </w:pPr>
+      <w:r>
+        <w:rPr>
+          <w:noProof/>
+        </w:rPr>
+        <w:drawing>
+          <wp:inline distT="0" distB="0" distL="0" distR="0" wp14:anchorId="41DD5B3A" wp14:editId="2316F9EB">
+            <wp:extent cx="1441938" cy="1861902"/>
+            <wp:effectExtent l="0" t="0" r="6350" b="5080"/>
+            <wp:docPr id="43" name="Imagen 43" descr="Captura de pantalla de un celular&#10;&#10;Descripción generada automáticamente"/>
+            <wp:cNvGraphicFramePr>
+              <a:graphicFrameLocks xmlns:a="http://schemas.openxmlformats.org/drawingml/2006/main" noChangeAspect="1"/>
+            </wp:cNvGraphicFramePr>
+            <a:graphic xmlns:a="http://schemas.openxmlformats.org/drawingml/2006/main">
+              <a:graphicData uri="http://schemas.openxmlformats.org/drawingml/2006/picture">
+                <pic:pic xmlns:pic="http://schemas.openxmlformats.org/drawingml/2006/picture">
+                  <pic:nvPicPr>
+                    <pic:cNvPr id="1" name="Imagen 1" descr="Captura de pantalla de un celular&#10;&#10;Descripción generada automáticamente"/>
+                    <pic:cNvPicPr/>
+                  </pic:nvPicPr>
+                  <pic:blipFill rotWithShape="1">
+                    <a:blip r:embed="rId21"/>
+                    <a:srcRect l="59064" t="15686" r="4141" b="13095"/>
+                    <a:stretch/>
+                  </pic:blipFill>
+                  <pic:spPr bwMode="auto">
+                    <a:xfrm>
+                      <a:off x="0" y="0"/>
+                      <a:ext cx="1460287" cy="1885595"/>
+                    </a:xfrm>
+                    <a:prstGeom prst="rect">
+                      <a:avLst/>
+                    </a:prstGeom>
+                    <a:ln>
+                      <a:noFill/>
+                    </a:ln>
+                    <a:extLst>
+                      <a:ext uri="{53640926-AAD7-44D8-BBD7-CCE9431645EC}">
+                        <a14:shadowObscured xmlns:a14="http://schemas.microsoft.com/office/drawing/2010/main"/>
+                      </a:ext>
+                    </a:extLst>
+                  </pic:spPr>
+                </pic:pic>
+              </a:graphicData>
+            </a:graphic>
+          </wp:inline>
+        </w:drawing>
+      </w:r>
+    </w:p>
+    <w:p>
+      <w:pPr>
+        <w:jc w:val="both"/>
+        <w:rPr>
+          <w:lang w:val="en-US"/>
+        </w:rPr>
+      </w:pPr>
+      <w:r>
+        <w:rPr>
+          <w:lang w:val="en-US"/>
+        </w:rPr>
+        <w:t>The following screen is displayed.</w:t>
+      </w:r>
+    </w:p>
+    <w:p>
+      <w:pPr>
+        <w:jc w:val="center"/>
+        <w:rPr>
+          <w:lang w:val="en-US"/>
+        </w:rPr>
+      </w:pPr>
+      <w:r>
+        <w:rPr>
+          <w:noProof/>
+        </w:rPr>
+        <w:drawing>
+          <wp:inline distT="0" distB="0" distL="0" distR="0" wp14:anchorId="17F43E76" wp14:editId="0D1A5C42">
+            <wp:extent cx="4145319" cy="2120970"/>
+            <wp:effectExtent l="0" t="0" r="7620" b="0"/>
+            <wp:docPr id="44" name="Imagen 44" descr="Interfaz de usuario gráfica, Aplicación&#10;&#10;Descripción generada automáticamente"/>
+            <wp:cNvGraphicFramePr>
+              <a:graphicFrameLocks xmlns:a="http://schemas.openxmlformats.org/drawingml/2006/main" noChangeAspect="1"/>
+            </wp:cNvGraphicFramePr>
+            <a:graphic xmlns:a="http://schemas.openxmlformats.org/drawingml/2006/main">
+              <a:graphicData uri="http://schemas.openxmlformats.org/drawingml/2006/picture">
+                <pic:pic xmlns:pic="http://schemas.openxmlformats.org/drawingml/2006/picture">
+                  <pic:nvPicPr>
+                    <pic:cNvPr id="14" name="Imagen 14" descr="Interfaz de usuario gráfica, Aplicación&#10;&#10;Descripción generada automáticamente"/>
+                    <pic:cNvPicPr/>
+                  </pic:nvPicPr>
+                  <pic:blipFill>
+                    <a:blip r:embed="rId22"/>
+                    <a:stretch>
+                      <a:fillRect/>
+                    </a:stretch>
+                  </pic:blipFill>
+                  <pic:spPr>
+                    <a:xfrm>
+                      <a:off x="0" y="0"/>
+                      <a:ext cx="4148864" cy="2122784"/>
+                    </a:xfrm>
+                    <a:prstGeom prst="rect">
+                      <a:avLst/>
+                    </a:prstGeom>
+                  </pic:spPr>
+                </pic:pic>
+              </a:graphicData>
+            </a:graphic>
+          </wp:inline>
+        </w:drawing>
+      </w:r>
+    </w:p>
+    <w:p>
+      <w:pPr>
+        <w:jc w:val="both"/>
+        <w:rPr>
+          <w:lang w:val="en-US"/>
+        </w:rPr>
+      </w:pPr>
+      <w:r>
+        <w:rPr>
+          <w:lang w:val="en-US"/>
+        </w:rPr>
+        <w:lastRenderedPageBreak/>
+        <w:t xml:space="preserve">Copy the repository link into the box that </w:t>
+      </w:r>
+      <w:proofErr w:type="gramStart"/>
+      <w:r>
+        <w:rPr>
+          <w:lang w:val="en-US"/>
+        </w:rPr>
+        <w:t>says</w:t>
+      </w:r>
+      <w:proofErr w:type="gramEnd"/>
+      <w:r>
+        <w:rPr>
+          <w:lang w:val="en-US"/>
+        </w:rPr>
+        <w:t xml:space="preserve"> “</w:t>
+      </w:r>
+      <w:r>
+        <w:rPr>
+          <w:b/>
+          <w:bCs/>
+          <w:lang w:val="en-US"/>
+        </w:rPr>
+        <w:t>Repository location</w:t>
+      </w:r>
+      <w:r>
+        <w:rPr>
+          <w:lang w:val="en-US"/>
+        </w:rPr>
+        <w:t>” and select a path (where you want to save the project). Once both fields are filled in, click the “Clone” button.</w:t>
+      </w:r>
+    </w:p>
+    <w:p>
+      <w:pPr>
+        <w:jc w:val="both"/>
+        <w:rPr>
+          <w:lang w:val="en-US"/>
+        </w:rPr>
+      </w:pPr>
+      <w:r>
+        <w:rPr>
+          <w:lang w:val="en-US"/>
+        </w:rPr>
+        <w:t xml:space="preserve">The repository link is </w:t>
+      </w:r>
+      <w:hyperlink r:id="rId39" w:history="1">
+        <w:r>
+          <w:rPr>
+            <w:rStyle w:val="Hipervnculo"/>
+            <w:b/>
+            <w:bCs/>
+            <w:i/>
+            <w:iCs/>
+            <w:lang w:val="en-US"/>
+          </w:rPr>
+          <w:t>https://github.com/suadero99/ProyectoCG</w:t>
+        </w:r>
+      </w:hyperlink>
+      <w:r>
+        <w:rPr>
+          <w:lang w:val="en-US"/>
+        </w:rPr>
+        <w:t xml:space="preserve"> </w:t>
+      </w:r>
+    </w:p>
+    <w:p>
+      <w:pPr>
+        <w:jc w:val="both"/>
+        <w:rPr>
+          <w:lang w:val="en-US"/>
+        </w:rPr>
+      </w:pPr>
+      <w:r>
+        <w:rPr>
+          <w:lang w:val="en-US"/>
+        </w:rPr>
+        <w:t>If everything was entered correctly, you will have a screen like the following:</w:t>
+      </w:r>
+    </w:p>
+    <w:p>
+      <w:pPr>
+        <w:jc w:val="center"/>
+        <w:rPr>
+          <w:lang w:val="en-US"/>
+        </w:rPr>
+      </w:pPr>
+      <w:r>
+        <w:rPr>
+          <w:noProof/>
+        </w:rPr>
+        <w:drawing>
+          <wp:inline distT="0" distB="0" distL="0" distR="0" wp14:anchorId="166BCEAB" wp14:editId="40E43F7A">
+            <wp:extent cx="5044440" cy="2676327"/>
+            <wp:effectExtent l="0" t="0" r="3810" b="0"/>
+            <wp:docPr id="45" name="Imagen 45" descr="Captura de pantalla de computadora&#10;&#10;Descripción generada automáticamente"/>
+            <wp:cNvGraphicFramePr>
+              <a:graphicFrameLocks xmlns:a="http://schemas.openxmlformats.org/drawingml/2006/main" noChangeAspect="1"/>
+            </wp:cNvGraphicFramePr>
+            <a:graphic xmlns:a="http://schemas.openxmlformats.org/drawingml/2006/main">
+              <a:graphicData uri="http://schemas.openxmlformats.org/drawingml/2006/picture">
+                <pic:pic xmlns:pic="http://schemas.openxmlformats.org/drawingml/2006/picture">
+                  <pic:nvPicPr>
+                    <pic:cNvPr id="15" name="Imagen 15" descr="Captura de pantalla de computadora&#10;&#10;Descripción generada automáticamente"/>
+                    <pic:cNvPicPr/>
+                  </pic:nvPicPr>
+                  <pic:blipFill>
+                    <a:blip r:embed="rId24"/>
+                    <a:stretch>
+                      <a:fillRect/>
+                    </a:stretch>
+                  </pic:blipFill>
+                  <pic:spPr>
+                    <a:xfrm>
+                      <a:off x="0" y="0"/>
+                      <a:ext cx="5045893" cy="2677098"/>
+                    </a:xfrm>
+                    <a:prstGeom prst="rect">
+                      <a:avLst/>
+                    </a:prstGeom>
+                  </pic:spPr>
+                </pic:pic>
+              </a:graphicData>
+            </a:graphic>
+          </wp:inline>
+        </w:drawing>
+      </w:r>
+    </w:p>
+    <w:p>
+      <w:pPr>
+        <w:jc w:val="both"/>
+        <w:rPr>
+          <w:lang w:val="en-US"/>
+        </w:rPr>
+      </w:pPr>
+      <w:r>
+        <w:rPr>
+          <w:lang w:val="en-US"/>
+        </w:rPr>
+        <w:t>After waiting for the download of the project, we proceed to make the initial configuration.</w:t>
+      </w:r>
+    </w:p>
+    <w:p>
+      <w:pPr>
+        <w:jc w:val="both"/>
+        <w:rPr>
+          <w:lang w:val="en-US"/>
+        </w:rPr>
+      </w:pPr>
+      <w:r>
+        <w:rPr>
+          <w:lang w:val="en-US"/>
+        </w:rPr>
+        <w:t>In the solution explorer, we proceed to double-click on the bold letters “</w:t>
+      </w:r>
+      <w:r>
+        <w:rPr>
+          <w:b/>
+          <w:bCs/>
+          <w:lang w:val="en-US"/>
+        </w:rPr>
+        <w:t>ProyectoCG.sln</w:t>
+      </w:r>
+      <w:r>
+        <w:rPr>
+          <w:lang w:val="en-US"/>
+        </w:rPr>
+        <w:t>”.</w:t>
+      </w:r>
+    </w:p>
+    <w:p>
+      <w:pPr>
+        <w:jc w:val="center"/>
+        <w:rPr>
+          <w:lang w:val="en-US"/>
+        </w:rPr>
+      </w:pPr>
+      <w:r>
+        <w:rPr>
+          <w:noProof/>
+        </w:rPr>
+        <w:drawing>
+          <wp:inline distT="0" distB="0" distL="0" distR="0" wp14:anchorId="1710DE53" wp14:editId="7D2DE679">
+            <wp:extent cx="1546860" cy="1120140"/>
+            <wp:effectExtent l="0" t="0" r="0" b="3810"/>
+            <wp:docPr id="46" name="Imagen 46" descr="Interfaz de usuario gráfica, Texto, Aplicación&#10;&#10;Descripción generada automáticamente"/>
+            <wp:cNvGraphicFramePr>
+              <a:graphicFrameLocks xmlns:a="http://schemas.openxmlformats.org/drawingml/2006/main" noChangeAspect="1"/>
+            </wp:cNvGraphicFramePr>
+            <a:graphic xmlns:a="http://schemas.openxmlformats.org/drawingml/2006/main">
+              <a:graphicData uri="http://schemas.openxmlformats.org/drawingml/2006/picture">
+                <pic:pic xmlns:pic="http://schemas.openxmlformats.org/drawingml/2006/picture">
+                  <pic:nvPicPr>
+                    <pic:cNvPr id="16" name="Imagen 16" descr="Interfaz de usuario gráfica, Texto, Aplicación&#10;&#10;Descripción generada automáticamente"/>
+                    <pic:cNvPicPr/>
+                  </pic:nvPicPr>
+                  <pic:blipFill rotWithShape="1">
+                    <a:blip r:embed="rId25"/>
+                    <a:srcRect b="64481"/>
+                    <a:stretch/>
+                  </pic:blipFill>
+                  <pic:spPr bwMode="auto">
+                    <a:xfrm>
+                      <a:off x="0" y="0"/>
+                      <a:ext cx="1550508" cy="1122782"/>
+                    </a:xfrm>
+                    <a:prstGeom prst="rect">
+                      <a:avLst/>
+                    </a:prstGeom>
+                    <a:ln>
+                      <a:noFill/>
+                    </a:ln>
+                    <a:extLst>
+                      <a:ext uri="{53640926-AAD7-44D8-BBD7-CCE9431645EC}">
+                        <a14:shadowObscured xmlns:a14="http://schemas.microsoft.com/office/drawing/2010/main"/>
+                      </a:ext>
+                    </a:extLst>
+                  </pic:spPr>
+                </pic:pic>
+              </a:graphicData>
+            </a:graphic>
+          </wp:inline>
+        </w:drawing>
+      </w:r>
+    </w:p>
+    <w:p>
+      <w:pPr>
+        <w:jc w:val="both"/>
+        <w:rPr>
+          <w:lang w:val="en-US"/>
+        </w:rPr>
+      </w:pPr>
+      <w:r>
+        <w:rPr>
+          <w:lang w:val="en-US"/>
+        </w:rPr>
+        <w:t>You will have the following screen in the solution explorer:</w:t>
+      </w:r>
+    </w:p>
+    <w:p>
+      <w:pPr>
+        <w:jc w:val="center"/>
+        <w:rPr>
+          <w:lang w:val="en-US"/>
+        </w:rPr>
+      </w:pPr>
+      <w:r>
+        <w:rPr>
+          <w:noProof/>
+        </w:rPr>
+        <w:drawing>
+          <wp:inline distT="0" distB="0" distL="0" distR="0" wp14:anchorId="43C98B2A" wp14:editId="25EC98B6">
+            <wp:extent cx="1691640" cy="1697510"/>
+            <wp:effectExtent l="0" t="0" r="3810" b="0"/>
+            <wp:docPr id="47" name="Imagen 47" descr="Interfaz de usuario gráfica, Texto&#10;&#10;Descripción generada automáticamente con confianza media"/>
+            <wp:cNvGraphicFramePr>
+              <a:graphicFrameLocks xmlns:a="http://schemas.openxmlformats.org/drawingml/2006/main" noChangeAspect="1"/>
+            </wp:cNvGraphicFramePr>
+            <a:graphic xmlns:a="http://schemas.openxmlformats.org/drawingml/2006/main">
+              <a:graphicData uri="http://schemas.openxmlformats.org/drawingml/2006/picture">
+                <pic:pic xmlns:pic="http://schemas.openxmlformats.org/drawingml/2006/picture">
+                  <pic:nvPicPr>
+                    <pic:cNvPr id="23" name="Imagen 23" descr="Interfaz de usuario gráfica, Texto&#10;&#10;Descripción generada automáticamente con confianza media"/>
+                    <pic:cNvPicPr/>
+                  </pic:nvPicPr>
+                  <pic:blipFill rotWithShape="1">
+                    <a:blip r:embed="rId26"/>
+                    <a:srcRect b="50614"/>
+                    <a:stretch/>
+                  </pic:blipFill>
+                  <pic:spPr bwMode="auto">
+                    <a:xfrm>
+                      <a:off x="0" y="0"/>
+                      <a:ext cx="1700244" cy="1706144"/>
+                    </a:xfrm>
+                    <a:prstGeom prst="rect">
+                      <a:avLst/>
+                    </a:prstGeom>
+                    <a:ln>
+                      <a:noFill/>
+                    </a:ln>
+                    <a:extLst>
+                      <a:ext uri="{53640926-AAD7-44D8-BBD7-CCE9431645EC}">
+                        <a14:shadowObscured xmlns:a14="http://schemas.microsoft.com/office/drawing/2010/main"/>
+                      </a:ext>
+                    </a:extLst>
+                  </pic:spPr>
+                </pic:pic>
+              </a:graphicData>
+            </a:graphic>
+          </wp:inline>
+        </w:drawing>
+      </w:r>
+    </w:p>
+    <w:p>
+      <w:pPr>
+        <w:jc w:val="both"/>
+        <w:rPr>
+          <w:lang w:val="en-US"/>
+        </w:rPr>
+      </w:pPr>
+      <w:r>
+        <w:rPr>
+          <w:lang w:val="en-US"/>
+        </w:rPr>
+        <w:t xml:space="preserve">We make sure that at the top it says </w:t>
+      </w:r>
+      <w:r>
+        <w:rPr>
+          <w:noProof/>
+        </w:rPr>
+        <w:drawing>
+          <wp:inline distT="0" distB="0" distL="0" distR="0" wp14:anchorId="37E595BC" wp14:editId="7DAE1826">
+            <wp:extent cx="1447800" cy="271077"/>
+            <wp:effectExtent l="0" t="0" r="0" b="0"/>
+            <wp:docPr id="48" name="Imagen 48"/>
+            <wp:cNvGraphicFramePr>
+              <a:graphicFrameLocks xmlns:a="http://schemas.openxmlformats.org/drawingml/2006/main" noChangeAspect="1"/>
+            </wp:cNvGraphicFramePr>
+            <a:graphic xmlns:a="http://schemas.openxmlformats.org/drawingml/2006/main">
+              <a:graphicData uri="http://schemas.openxmlformats.org/drawingml/2006/picture">
+                <pic:pic xmlns:pic="http://schemas.openxmlformats.org/drawingml/2006/picture">
+                  <pic:nvPicPr>
+                    <pic:cNvPr id="1" name=""/>
+                    <pic:cNvPicPr/>
+                  </pic:nvPicPr>
+                  <pic:blipFill>
+                    <a:blip r:embed="rId27"/>
+                    <a:stretch>
+                      <a:fillRect/>
+                    </a:stretch>
+                  </pic:blipFill>
+                  <pic:spPr>
+                    <a:xfrm>
+                      <a:off x="0" y="0"/>
+                      <a:ext cx="1452868" cy="272026"/>
+                    </a:xfrm>
+                    <a:prstGeom prst="rect">
+                      <a:avLst/>
+                    </a:prstGeom>
+                  </pic:spPr>
+                </pic:pic>
+              </a:graphicData>
+            </a:graphic>
+          </wp:inline>
+        </w:drawing>
+      </w:r>
+      <w:r>
+        <w:rPr>
+          <w:lang w:val="en-US"/>
+        </w:rPr>
+        <w:t>. Just as we make sure that in Source Files the following 2 files appear:</w:t>
+      </w:r>
+    </w:p>
+    <w:p>
+      <w:pPr>
+        <w:jc w:val="center"/>
+        <w:rPr>
+          <w:lang w:val="en-US"/>
+        </w:rPr>
+      </w:pPr>
+      <w:r>
+        <w:rPr>
+          <w:noProof/>
+        </w:rPr>
+        <w:lastRenderedPageBreak/>
+        <w:drawing>
+          <wp:inline distT="0" distB="0" distL="0" distR="0" wp14:anchorId="752182FB" wp14:editId="21AABC7D">
+            <wp:extent cx="1501270" cy="571550"/>
+            <wp:effectExtent l="0" t="0" r="3810" b="0"/>
+            <wp:docPr id="49" name="Imagen 49" descr="Interfaz de usuario gráfica, Texto&#10;&#10;Descripción generada automáticamente"/>
+            <wp:cNvGraphicFramePr>
+              <a:graphicFrameLocks xmlns:a="http://schemas.openxmlformats.org/drawingml/2006/main" noChangeAspect="1"/>
+            </wp:cNvGraphicFramePr>
+            <a:graphic xmlns:a="http://schemas.openxmlformats.org/drawingml/2006/main">
+              <a:graphicData uri="http://schemas.openxmlformats.org/drawingml/2006/picture">
+                <pic:pic xmlns:pic="http://schemas.openxmlformats.org/drawingml/2006/picture">
+                  <pic:nvPicPr>
+                    <pic:cNvPr id="27" name="Imagen 27" descr="Interfaz de usuario gráfica, Texto&#10;&#10;Descripción generada automáticamente"/>
+                    <pic:cNvPicPr/>
+                  </pic:nvPicPr>
+                  <pic:blipFill>
+                    <a:blip r:embed="rId28"/>
+                    <a:stretch>
+                      <a:fillRect/>
+                    </a:stretch>
+                  </pic:blipFill>
+                  <pic:spPr>
+                    <a:xfrm>
+                      <a:off x="0" y="0"/>
+                      <a:ext cx="1501270" cy="571550"/>
+                    </a:xfrm>
+                    <a:prstGeom prst="rect">
+                      <a:avLst/>
+                    </a:prstGeom>
+                  </pic:spPr>
+                </pic:pic>
+              </a:graphicData>
+            </a:graphic>
+          </wp:inline>
+        </w:drawing>
+      </w:r>
+    </w:p>
+    <w:p>
+      <w:pPr>
+        <w:jc w:val="both"/>
+        <w:rPr>
+          <w:lang w:val="en-US"/>
+        </w:rPr>
+      </w:pPr>
+      <w:r>
+        <w:rPr>
+          <w:lang w:val="en-US"/>
+        </w:rPr>
+        <w:t>If this is not the case, we right-click on Source Files&gt;Add&gt;Existing Item…</w:t>
+      </w:r>
+    </w:p>
+    <w:p>
+      <w:pPr>
+        <w:jc w:val="center"/>
+        <w:rPr>
+          <w:lang w:val="en-US"/>
+        </w:rPr>
+      </w:pPr>
+      <w:r>
+        <w:rPr>
+          <w:noProof/>
+        </w:rPr>
+        <w:drawing>
+          <wp:inline distT="0" distB="0" distL="0" distR="0" wp14:anchorId="1E245D23" wp14:editId="7415B784">
+            <wp:extent cx="5288280" cy="417055"/>
+            <wp:effectExtent l="0" t="0" r="0" b="2540"/>
+            <wp:docPr id="50" name="Imagen 50"/>
+            <wp:cNvGraphicFramePr>
+              <a:graphicFrameLocks xmlns:a="http://schemas.openxmlformats.org/drawingml/2006/main" noChangeAspect="1"/>
+            </wp:cNvGraphicFramePr>
+            <a:graphic xmlns:a="http://schemas.openxmlformats.org/drawingml/2006/main">
+              <a:graphicData uri="http://schemas.openxmlformats.org/drawingml/2006/picture">
+                <pic:pic xmlns:pic="http://schemas.openxmlformats.org/drawingml/2006/picture">
+                  <pic:nvPicPr>
+                    <pic:cNvPr id="1" name=""/>
+                    <pic:cNvPicPr/>
+                  </pic:nvPicPr>
+                  <pic:blipFill>
+                    <a:blip r:embed="rId29"/>
+                    <a:stretch>
+                      <a:fillRect/>
+                    </a:stretch>
+                  </pic:blipFill>
+                  <pic:spPr>
+                    <a:xfrm>
+                      <a:off x="0" y="0"/>
+                      <a:ext cx="5301064" cy="418063"/>
+                    </a:xfrm>
+                    <a:prstGeom prst="rect">
+                      <a:avLst/>
+                    </a:prstGeom>
+                  </pic:spPr>
+                </pic:pic>
+              </a:graphicData>
+            </a:graphic>
+          </wp:inline>
+        </w:drawing>
+      </w:r>
+    </w:p>
+    <w:p>
+      <w:pPr>
+        <w:jc w:val="both"/>
+        <w:rPr>
+          <w:lang w:val="en-US"/>
+        </w:rPr>
+      </w:pPr>
+      <w:r>
+        <w:rPr>
+          <w:lang w:val="en-US"/>
+        </w:rPr>
+        <w:t xml:space="preserve">And we proceed to search for the files mentioned before, select </w:t>
+      </w:r>
+      <w:proofErr w:type="gramStart"/>
+      <w:r>
+        <w:rPr>
+          <w:lang w:val="en-US"/>
+        </w:rPr>
+        <w:t>them</w:t>
+      </w:r>
+      <w:proofErr w:type="gramEnd"/>
+      <w:r>
+        <w:rPr>
+          <w:lang w:val="en-US"/>
+        </w:rPr>
+        <w:t xml:space="preserve"> and add them. If they are not found, make sure you have successfully downloaded the project from the repository.</w:t>
+      </w:r>
+    </w:p>
+    <w:p>
+      <w:pPr>
+        <w:jc w:val="center"/>
+        <w:rPr>
+          <w:lang w:val="en-US"/>
+        </w:rPr>
+      </w:pPr>
+      <w:r>
+        <w:rPr>
+          <w:noProof/>
+        </w:rPr>
+        <w:drawing>
+          <wp:inline distT="0" distB="0" distL="0" distR="0" wp14:anchorId="1A1CE103" wp14:editId="60F0EAC2">
+            <wp:extent cx="4304131" cy="1176655"/>
+            <wp:effectExtent l="0" t="0" r="1270" b="4445"/>
+            <wp:docPr id="51" name="Imagen 51" descr="Captura de pantalla de un celular&#10;&#10;Descripción generada automáticamente"/>
+            <wp:cNvGraphicFramePr>
+              <a:graphicFrameLocks xmlns:a="http://schemas.openxmlformats.org/drawingml/2006/main" noChangeAspect="1"/>
+            </wp:cNvGraphicFramePr>
+            <a:graphic xmlns:a="http://schemas.openxmlformats.org/drawingml/2006/main">
+              <a:graphicData uri="http://schemas.openxmlformats.org/drawingml/2006/picture">
+                <pic:pic xmlns:pic="http://schemas.openxmlformats.org/drawingml/2006/picture">
+                  <pic:nvPicPr>
+                    <pic:cNvPr id="28" name="Imagen 28" descr="Captura de pantalla de un celular&#10;&#10;Descripción generada automáticamente"/>
+                    <pic:cNvPicPr/>
+                  </pic:nvPicPr>
+                  <pic:blipFill rotWithShape="1">
+                    <a:blip r:embed="rId30"/>
+                    <a:srcRect t="40931"/>
+                    <a:stretch/>
+                  </pic:blipFill>
+                  <pic:spPr bwMode="auto">
+                    <a:xfrm>
+                      <a:off x="0" y="0"/>
+                      <a:ext cx="4311393" cy="1178640"/>
+                    </a:xfrm>
+                    <a:prstGeom prst="rect">
+                      <a:avLst/>
+                    </a:prstGeom>
+                    <a:ln>
+                      <a:noFill/>
+                    </a:ln>
+                    <a:extLst>
+                      <a:ext uri="{53640926-AAD7-44D8-BBD7-CCE9431645EC}">
+                        <a14:shadowObscured xmlns:a14="http://schemas.microsoft.com/office/drawing/2010/main"/>
+                      </a:ext>
+                    </a:extLst>
+                  </pic:spPr>
+                </pic:pic>
+              </a:graphicData>
+            </a:graphic>
+          </wp:inline>
+        </w:drawing>
+      </w:r>
+    </w:p>
+    <w:p>
+      <w:pPr>
+        <w:jc w:val="both"/>
+        <w:rPr>
+          <w:b/>
+          <w:bCs/>
+          <w:lang w:val="en-US"/>
+        </w:rPr>
+      </w:pPr>
+      <w:r>
+        <w:rPr>
+          <w:lang w:val="en-US"/>
+        </w:rPr>
+        <w:t xml:space="preserve">After this, we right click on the bold text </w:t>
+      </w:r>
+      <w:r>
+        <w:rPr>
+          <w:rFonts w:cstheme="minorHAnsi"/>
+          <w:b/>
+          <w:bCs/>
+          <w:lang w:val="en-US"/>
+        </w:rPr>
+        <w:t>«</w:t>
+      </w:r>
+      <w:proofErr w:type="spellStart"/>
+      <w:r>
+        <w:rPr>
+          <w:rFonts w:cstheme="minorHAnsi"/>
+          <w:b/>
+          <w:bCs/>
+          <w:lang w:val="en-US"/>
+        </w:rPr>
+        <w:t>ProyectoCG</w:t>
+      </w:r>
+      <w:proofErr w:type="spellEnd"/>
+      <w:r>
+        <w:rPr>
+          <w:rFonts w:cstheme="minorHAnsi"/>
+          <w:b/>
+          <w:bCs/>
+          <w:lang w:val="en-US"/>
+        </w:rPr>
+        <w:t>»</w:t>
+      </w:r>
+      <w:r>
+        <w:rPr>
+          <w:rFonts w:cstheme="minorHAnsi"/>
+          <w:lang w:val="en-US"/>
+        </w:rPr>
+        <w:t xml:space="preserve"> </w:t>
+      </w:r>
+      <w:r>
+        <w:rPr>
+          <w:lang w:val="en-US"/>
+        </w:rPr>
+        <w:t xml:space="preserve">in the solution explorer. We select </w:t>
+      </w:r>
+      <w:r>
+        <w:rPr>
+          <w:b/>
+          <w:bCs/>
+          <w:lang w:val="en-US"/>
+        </w:rPr>
+        <w:t>“Properties”.</w:t>
+      </w:r>
+    </w:p>
+    <w:p>
+      <w:pPr>
+        <w:jc w:val="center"/>
+        <w:rPr>
+          <w:lang w:val="en-US"/>
+        </w:rPr>
+      </w:pPr>
+      <w:r>
+        <w:rPr>
+          <w:noProof/>
+        </w:rPr>
+        <w:drawing>
+          <wp:inline distT="0" distB="0" distL="0" distR="0" wp14:anchorId="12232A5D" wp14:editId="379395AA">
+            <wp:extent cx="3794046" cy="4507524"/>
+            <wp:effectExtent l="0" t="0" r="0" b="7620"/>
+            <wp:docPr id="52" name="Imagen 52" descr="Captura de pantalla de un celular&#10;&#10;Descripción generada automáticamente"/>
+            <wp:cNvGraphicFramePr>
+              <a:graphicFrameLocks xmlns:a="http://schemas.openxmlformats.org/drawingml/2006/main" noChangeAspect="1"/>
+            </wp:cNvGraphicFramePr>
+            <a:graphic xmlns:a="http://schemas.openxmlformats.org/drawingml/2006/main">
+              <a:graphicData uri="http://schemas.openxmlformats.org/drawingml/2006/picture">
+                <pic:pic xmlns:pic="http://schemas.openxmlformats.org/drawingml/2006/picture">
+                  <pic:nvPicPr>
+                    <pic:cNvPr id="25" name="Imagen 25" descr="Captura de pantalla de un celular&#10;&#10;Descripción generada automáticamente"/>
+                    <pic:cNvPicPr/>
+                  </pic:nvPicPr>
+                  <pic:blipFill>
+                    <a:blip r:embed="rId31"/>
+                    <a:stretch>
+                      <a:fillRect/>
+                    </a:stretch>
+                  </pic:blipFill>
+                  <pic:spPr>
+                    <a:xfrm>
+                      <a:off x="0" y="0"/>
+                      <a:ext cx="3832775" cy="4553536"/>
+                    </a:xfrm>
+                    <a:prstGeom prst="rect">
+                      <a:avLst/>
+                    </a:prstGeom>
+                  </pic:spPr>
+                </pic:pic>
+              </a:graphicData>
+            </a:graphic>
+          </wp:inline>
+        </w:drawing>
+      </w:r>
+    </w:p>
+    <w:p>
+      <w:pPr>
+        <w:jc w:val="both"/>
+        <w:rPr>
+          <w:lang w:val="en-US"/>
+        </w:rPr>
+      </w:pPr>
+      <w:r>
+        <w:rPr>
+          <w:lang w:val="en-US"/>
+        </w:rPr>
+        <w:lastRenderedPageBreak/>
+        <w:t>In the new window, at the top, we make sure that Debug appears in Configuration and Win32 in Platform:</w:t>
+      </w:r>
+    </w:p>
+    <w:p>
+      <w:pPr>
+        <w:jc w:val="center"/>
+        <w:rPr>
+          <w:lang w:val="en-US"/>
+        </w:rPr>
+      </w:pPr>
+      <w:r>
+        <w:rPr>
+          <w:noProof/>
+        </w:rPr>
+        <w:drawing>
+          <wp:inline distT="0" distB="0" distL="0" distR="0" wp14:anchorId="77ECA30D" wp14:editId="4C38322B">
+            <wp:extent cx="5380186" cy="426757"/>
+            <wp:effectExtent l="0" t="0" r="0" b="0"/>
+            <wp:docPr id="53" name="Imagen 53" descr="Interfaz de usuario gráfica, Aplicación&#10;&#10;Descripción generada automáticamente"/>
+            <wp:cNvGraphicFramePr>
+              <a:graphicFrameLocks xmlns:a="http://schemas.openxmlformats.org/drawingml/2006/main" noChangeAspect="1"/>
+            </wp:cNvGraphicFramePr>
+            <a:graphic xmlns:a="http://schemas.openxmlformats.org/drawingml/2006/main">
+              <a:graphicData uri="http://schemas.openxmlformats.org/drawingml/2006/picture">
+                <pic:pic xmlns:pic="http://schemas.openxmlformats.org/drawingml/2006/picture">
+                  <pic:nvPicPr>
+                    <pic:cNvPr id="26" name="Imagen 26" descr="Interfaz de usuario gráfica, Aplicación&#10;&#10;Descripción generada automáticamente"/>
+                    <pic:cNvPicPr/>
+                  </pic:nvPicPr>
+                  <pic:blipFill>
+                    <a:blip r:embed="rId32"/>
+                    <a:stretch>
+                      <a:fillRect/>
+                    </a:stretch>
+                  </pic:blipFill>
+                  <pic:spPr>
+                    <a:xfrm>
+                      <a:off x="0" y="0"/>
+                      <a:ext cx="5380186" cy="426757"/>
+                    </a:xfrm>
+                    <a:prstGeom prst="rect">
+                      <a:avLst/>
+                    </a:prstGeom>
+                  </pic:spPr>
+                </pic:pic>
+              </a:graphicData>
+            </a:graphic>
+          </wp:inline>
+        </w:drawing>
+      </w:r>
+    </w:p>
+    <w:p>
+      <w:pPr>
+        <w:jc w:val="both"/>
+        <w:rPr>
+          <w:lang w:val="en-US"/>
+        </w:rPr>
+      </w:pPr>
+      <w:r>
+        <w:rPr>
+          <w:lang w:val="en-US"/>
+        </w:rPr>
+        <w:t>Let's go to C/C++ &gt; General. We make sure that under “Additional include directories” it says “include”. Do not move any other parameters.</w:t>
+      </w:r>
+    </w:p>
+    <w:p>
+      <w:pPr>
+        <w:jc w:val="center"/>
+        <w:rPr>
+          <w:lang w:val="en-US"/>
+        </w:rPr>
+      </w:pPr>
+      <w:r>
+        <w:rPr>
+          <w:noProof/>
+        </w:rPr>
+        <w:drawing>
+          <wp:inline distT="0" distB="0" distL="0" distR="0" wp14:anchorId="51F7F5B3" wp14:editId="3099B0CA">
+            <wp:extent cx="5364945" cy="1569856"/>
+            <wp:effectExtent l="0" t="0" r="7620" b="0"/>
+            <wp:docPr id="54" name="Imagen 54" descr="Texto, Aplicación, Chat o mensaje de texto&#10;&#10;Descripción generada automáticamente"/>
+            <wp:cNvGraphicFramePr>
+              <a:graphicFrameLocks xmlns:a="http://schemas.openxmlformats.org/drawingml/2006/main" noChangeAspect="1"/>
+            </wp:cNvGraphicFramePr>
+            <a:graphic xmlns:a="http://schemas.openxmlformats.org/drawingml/2006/main">
+              <a:graphicData uri="http://schemas.openxmlformats.org/drawingml/2006/picture">
+                <pic:pic xmlns:pic="http://schemas.openxmlformats.org/drawingml/2006/picture">
+                  <pic:nvPicPr>
+                    <pic:cNvPr id="30" name="Imagen 30" descr="Texto, Aplicación, Chat o mensaje de texto&#10;&#10;Descripción generada automáticamente"/>
+                    <pic:cNvPicPr/>
+                  </pic:nvPicPr>
+                  <pic:blipFill>
+                    <a:blip r:embed="rId33"/>
+                    <a:stretch>
+                      <a:fillRect/>
+                    </a:stretch>
+                  </pic:blipFill>
+                  <pic:spPr>
+                    <a:xfrm>
+                      <a:off x="0" y="0"/>
+                      <a:ext cx="5364945" cy="1569856"/>
+                    </a:xfrm>
+                    <a:prstGeom prst="rect">
+                      <a:avLst/>
+                    </a:prstGeom>
+                  </pic:spPr>
+                </pic:pic>
+              </a:graphicData>
+            </a:graphic>
+          </wp:inline>
+        </w:drawing>
+      </w:r>
+    </w:p>
+    <w:p>
+      <w:pPr>
+        <w:jc w:val="both"/>
+        <w:rPr>
+          <w:lang w:val="en-US"/>
+        </w:rPr>
+      </w:pPr>
+      <w:r>
+        <w:rPr>
+          <w:lang w:val="en-US"/>
+        </w:rPr>
+        <w:t>We go to Linker&gt; General. We make sure again that under "Additional Library Directories" it says "lib". Do not move another parameter.</w:t>
+      </w:r>
+    </w:p>
+    <w:p>
+      <w:pPr>
+        <w:jc w:val="center"/>
+        <w:rPr>
+          <w:lang w:val="en-US"/>
+        </w:rPr>
+      </w:pPr>
+      <w:r>
+        <w:rPr>
+          <w:noProof/>
+        </w:rPr>
+        <w:drawing>
+          <wp:inline distT="0" distB="0" distL="0" distR="0" wp14:anchorId="239BA610" wp14:editId="253E7574">
+            <wp:extent cx="4244708" cy="2042337"/>
+            <wp:effectExtent l="0" t="0" r="3810" b="0"/>
+            <wp:docPr id="55" name="Imagen 55" descr="Interfaz de usuario gráfica, Aplicación&#10;&#10;Descripción generada automáticamente"/>
+            <wp:cNvGraphicFramePr>
+              <a:graphicFrameLocks xmlns:a="http://schemas.openxmlformats.org/drawingml/2006/main" noChangeAspect="1"/>
+            </wp:cNvGraphicFramePr>
+            <a:graphic xmlns:a="http://schemas.openxmlformats.org/drawingml/2006/main">
+              <a:graphicData uri="http://schemas.openxmlformats.org/drawingml/2006/picture">
+                <pic:pic xmlns:pic="http://schemas.openxmlformats.org/drawingml/2006/picture">
+                  <pic:nvPicPr>
+                    <pic:cNvPr id="32" name="Imagen 32" descr="Interfaz de usuario gráfica, Aplicación&#10;&#10;Descripción generada automáticamente"/>
+                    <pic:cNvPicPr/>
+                  </pic:nvPicPr>
+                  <pic:blipFill>
+                    <a:blip r:embed="rId34"/>
+                    <a:stretch>
+                      <a:fillRect/>
+                    </a:stretch>
+                  </pic:blipFill>
+                  <pic:spPr>
+                    <a:xfrm>
+                      <a:off x="0" y="0"/>
+                      <a:ext cx="4244708" cy="2042337"/>
+                    </a:xfrm>
+                    <a:prstGeom prst="rect">
+                      <a:avLst/>
+                    </a:prstGeom>
+                  </pic:spPr>
+                </pic:pic>
+              </a:graphicData>
+            </a:graphic>
+          </wp:inline>
+        </w:drawing>
+      </w:r>
+    </w:p>
+    <w:p>
+      <w:pPr>
+        <w:jc w:val="both"/>
+        <w:rPr>
+          <w:lang w:val="en-US"/>
+        </w:rPr>
+      </w:pPr>
+      <w:r>
+        <w:rPr>
+          <w:lang w:val="en-US"/>
+        </w:rPr>
+        <w:t>Let's go to Linker &gt; Input. We copy the following text between quotes (DO NOT COPY THE QUOTES): “</w:t>
+      </w:r>
+      <w:proofErr w:type="gramStart"/>
+      <w:r>
+        <w:rPr>
+          <w:b/>
+          <w:bCs/>
+          <w:lang w:val="en-US"/>
+        </w:rPr>
+        <w:t>SDL2.lib;SDL2main.lib</w:t>
+      </w:r>
+      <w:proofErr w:type="gramEnd"/>
+      <w:r>
+        <w:rPr>
+          <w:b/>
+          <w:bCs/>
+          <w:lang w:val="en-US"/>
+        </w:rPr>
+        <w:t>;assimp-vc141-mtd.lib;opengl32.lib;glfw3.lib;kernel32.lib;user32.lib;gdi32.lib; winspool.lib;comdlg32.lib;advapi32.lib;shell32.lib;ole32.lib;oleaut32.lib;uuid.lib;odbc32.lib;odbccp32.lib;%(AdditionalDependencies)</w:t>
+      </w:r>
+      <w:r>
+        <w:rPr>
+          <w:lang w:val="en-US"/>
+        </w:rPr>
+        <w:t>”</w:t>
+      </w:r>
+    </w:p>
+    <w:p>
+      <w:pPr>
+        <w:jc w:val="both"/>
+        <w:rPr>
+          <w:lang w:val="en-US"/>
+        </w:rPr>
+      </w:pPr>
+      <w:r>
+        <w:rPr>
+          <w:lang w:val="en-US"/>
+        </w:rPr>
+        <w:t>In Additional dependencies we paste and replace all the text with the one copied before.</w:t>
+      </w:r>
+    </w:p>
+    <w:p>
+      <w:pPr>
+        <w:jc w:val="center"/>
+        <w:rPr>
+          <w:lang w:val="en-US"/>
+        </w:rPr>
+      </w:pPr>
+      <w:r>
+        <w:rPr>
+          <w:noProof/>
+        </w:rPr>
+        <w:drawing>
+          <wp:inline distT="0" distB="0" distL="0" distR="0" wp14:anchorId="3FA09B35" wp14:editId="0F6F1FF1">
+            <wp:extent cx="4940498" cy="1080000"/>
+            <wp:effectExtent l="0" t="0" r="0" b="6350"/>
+            <wp:docPr id="56" name="Imagen 56" descr="Interfaz de usuario gráfica, Texto&#10;&#10;Descripción generada automáticamente"/>
+            <wp:cNvGraphicFramePr>
+              <a:graphicFrameLocks xmlns:a="http://schemas.openxmlformats.org/drawingml/2006/main" noChangeAspect="1"/>
+            </wp:cNvGraphicFramePr>
+            <a:graphic xmlns:a="http://schemas.openxmlformats.org/drawingml/2006/main">
+              <a:graphicData uri="http://schemas.openxmlformats.org/drawingml/2006/picture">
+                <pic:pic xmlns:pic="http://schemas.openxmlformats.org/drawingml/2006/picture">
+                  <pic:nvPicPr>
+                    <pic:cNvPr id="31" name="Imagen 31" descr="Interfaz de usuario gráfica, Texto&#10;&#10;Descripción generada automáticamente"/>
+                    <pic:cNvPicPr/>
+                  </pic:nvPicPr>
+                  <pic:blipFill>
+                    <a:blip r:embed="rId35"/>
+                    <a:stretch>
+                      <a:fillRect/>
+                    </a:stretch>
+                  </pic:blipFill>
+                  <pic:spPr>
+                    <a:xfrm>
+                      <a:off x="0" y="0"/>
+                      <a:ext cx="4940498" cy="1080000"/>
+                    </a:xfrm>
+                    <a:prstGeom prst="rect">
+                      <a:avLst/>
+                    </a:prstGeom>
+                  </pic:spPr>
+                </pic:pic>
+              </a:graphicData>
+            </a:graphic>
+          </wp:inline>
+        </w:drawing>
+      </w:r>
+    </w:p>
+    <w:p>
+      <w:pPr>
+        <w:jc w:val="both"/>
+        <w:rPr>
+          <w:lang w:val="en-US"/>
+        </w:rPr>
+      </w:pPr>
+      <w:r>
+        <w:rPr>
+          <w:lang w:val="en-US"/>
+        </w:rPr>
+        <w:lastRenderedPageBreak/>
+        <w:t>Click on the “Accept” button.</w:t>
+      </w:r>
+    </w:p>
+    <w:p>
+      <w:pPr>
+        <w:jc w:val="both"/>
+        <w:rPr>
+          <w:lang w:val="en-US"/>
+        </w:rPr>
+      </w:pPr>
+      <w:r>
+        <w:rPr>
+          <w:lang w:val="en-US"/>
+        </w:rPr>
+        <w:t>The project already has everything it needs to run. Now, at the top, just click on “Local Windows Debugger”.</w:t>
+      </w:r>
+    </w:p>
+    <w:p>
+      <w:pPr>
+        <w:jc w:val="center"/>
+        <w:rPr>
+          <w:lang w:val="en-US"/>
+        </w:rPr>
+      </w:pPr>
+      <w:r>
+        <w:rPr>
+          <w:noProof/>
+        </w:rPr>
+        <w:drawing>
+          <wp:inline distT="0" distB="0" distL="0" distR="0" wp14:anchorId="49B2860C" wp14:editId="60CD5612">
+            <wp:extent cx="3604260" cy="327660"/>
+            <wp:effectExtent l="0" t="0" r="0" b="0"/>
+            <wp:docPr id="57" name="Imagen 57"/>
+            <wp:cNvGraphicFramePr>
+              <a:graphicFrameLocks xmlns:a="http://schemas.openxmlformats.org/drawingml/2006/main" noChangeAspect="1"/>
+            </wp:cNvGraphicFramePr>
+            <a:graphic xmlns:a="http://schemas.openxmlformats.org/drawingml/2006/main">
+              <a:graphicData uri="http://schemas.openxmlformats.org/drawingml/2006/picture">
+                <pic:pic xmlns:pic="http://schemas.openxmlformats.org/drawingml/2006/picture">
+                  <pic:nvPicPr>
+                    <pic:cNvPr id="1" name=""/>
+                    <pic:cNvPicPr/>
+                  </pic:nvPicPr>
+                  <pic:blipFill>
+                    <a:blip r:embed="rId36"/>
+                    <a:stretch>
+                      <a:fillRect/>
+                    </a:stretch>
+                  </pic:blipFill>
+                  <pic:spPr>
+                    <a:xfrm>
+                      <a:off x="0" y="0"/>
+                      <a:ext cx="3610893" cy="328263"/>
+                    </a:xfrm>
+                    <a:prstGeom prst="rect">
+                      <a:avLst/>
+                    </a:prstGeom>
+                  </pic:spPr>
+                </pic:pic>
+              </a:graphicData>
+            </a:graphic>
+          </wp:inline>
+        </w:drawing>
+      </w:r>
+    </w:p>
+    <w:p>
+      <w:pPr>
+        <w:jc w:val="both"/>
+        <w:rPr>
+          <w:lang w:val="en-US"/>
+        </w:rPr>
+      </w:pPr>
+      <w:r>
+        <w:rPr>
+          <w:lang w:val="en-US"/>
+        </w:rPr>
+        <w:t>If you have followed all the steps so far correctly, the program will now run without a hitch.</w:t>
+      </w:r>
+    </w:p>
+    <w:p>
+      <w:pPr>
+        <w:rPr>
+          <w:lang w:val="en-US"/>
+        </w:rPr>
+      </w:pPr>
+      <w:r>
+        <w:rPr>
+          <w:lang w:val="en-US"/>
+        </w:rPr>
+        <w:br w:type="page"/>
+      </w:r>
+    </w:p>
+    <w:p>
+      <w:pPr>
+        <w:pStyle w:val="Ttulo1"/>
+        <w:rPr>
+          <w:lang w:val="en-US"/>
+        </w:rPr>
+      </w:pPr>
+      <w:r>
+        <w:rPr>
+          <w:lang w:val="en-US"/>
+        </w:rPr>
+        <w:lastRenderedPageBreak/>
+        <w:t>Run from .exe file</w:t>
+      </w:r>
+    </w:p>
+    <w:p>
+      <w:pPr>
+        <w:jc w:val="both"/>
+        <w:rPr>
+          <w:lang w:val="en-US"/>
+        </w:rPr>
+      </w:pPr>
+      <w:r>
+        <w:rPr>
+          <w:lang w:val="en-US"/>
+        </w:rPr>
+        <w:t>Once the entire repository has been downloaded from GitHub or Drive, it is possible to simply run the project executable.</w:t>
+      </w:r>
+    </w:p>
+    <w:p>
+      <w:pPr>
+        <w:jc w:val="both"/>
+        <w:rPr>
+          <w:lang w:val="en-US"/>
+        </w:rPr>
+      </w:pPr>
+      <w:r>
+        <w:rPr>
+          <w:lang w:val="en-US"/>
+        </w:rPr>
+        <w:t>To do this, inside the project elements folder, click on ProyectoCG.exe and wait for the program to be executed. Note that the background music starts before the view is loaded.</w:t>
+      </w:r>
+    </w:p>
+    <w:p>
+      <w:pPr>
+        <w:jc w:val="both"/>
+        <w:rPr>
+          <w:b/>
+          <w:bCs/>
+          <w:lang w:val="en-US"/>
+        </w:rPr>
+      </w:pPr>
+      <w:r>
+        <w:rPr>
+          <w:b/>
+          <w:bCs/>
+          <w:lang w:val="en-US"/>
+        </w:rPr>
+        <w:t>Note: It is possible that on an Intel processor there may be errors in this step. If this is the case, the first method must be used to configure the build environment.</w:t>
+      </w:r>
+    </w:p>
+    <w:p>
+      <w:pPr>
+        <w:jc w:val="center"/>
+        <w:rPr>
+          <w:b/>
+          <w:bCs/>
+          <w:lang w:val="en-US"/>
+        </w:rPr>
+      </w:pPr>
+      <w:r>
+        <w:rPr>
+          <w:noProof/>
+        </w:rPr>
+        <w:drawing>
+          <wp:inline distT="0" distB="0" distL="0" distR="0" wp14:anchorId="184B9B90" wp14:editId="60D237AE">
+            <wp:extent cx="5612130" cy="968375"/>
+            <wp:effectExtent l="0" t="0" r="7620" b="3175"/>
+            <wp:docPr id="58" name="Imagen 58" descr="Interfaz de usuario gráfica, Texto, Aplicación&#10;&#10;Descripción generada automáticamente"/>
+            <wp:cNvGraphicFramePr>
+              <a:graphicFrameLocks xmlns:a="http://schemas.openxmlformats.org/drawingml/2006/main" noChangeAspect="1"/>
+            </wp:cNvGraphicFramePr>
+            <a:graphic xmlns:a="http://schemas.openxmlformats.org/drawingml/2006/main">
+              <a:graphicData uri="http://schemas.openxmlformats.org/drawingml/2006/picture">
+                <pic:pic xmlns:pic="http://schemas.openxmlformats.org/drawingml/2006/picture">
+                  <pic:nvPicPr>
+                    <pic:cNvPr id="2" name="Imagen 2" descr="Interfaz de usuario gráfica, Texto, Aplicación&#10;&#10;Descripción generada automáticamente"/>
+                    <pic:cNvPicPr/>
+                  </pic:nvPicPr>
+                  <pic:blipFill>
+                    <a:blip r:embed="rId37"/>
+                    <a:stretch>
+                      <a:fillRect/>
+                    </a:stretch>
+                  </pic:blipFill>
+                  <pic:spPr>
+                    <a:xfrm>
+                      <a:off x="0" y="0"/>
+                      <a:ext cx="5612130" cy="968375"/>
+                    </a:xfrm>
+                    <a:prstGeom prst="rect">
+                      <a:avLst/>
+                    </a:prstGeom>
+                  </pic:spPr>
+                </pic:pic>
+              </a:graphicData>
+            </a:graphic>
+          </wp:inline>
+        </w:drawing>
+      </w:r>
     </w:p>
     <w:sectPr>
       <w:type w:val="continuous"/>
@@ -3073,6 +5905,118 @@
 <file path=word/numbering.xml><?xml version="1.0" encoding="utf-8"?>
 <w:numbering xmlns:wpc="http://schemas.microsoft.com/office/word/2010/wordprocessingCanvas" xmlns:cx="http://schemas.microsoft.com/office/drawing/2014/chartex" xmlns:cx1="http://schemas.microsoft.com/office/drawing/2015/9/8/chartex" xmlns:cx2="http://schemas.microsoft.com/office/drawing/2015/10/21/chartex" xmlns:cx3="http://schemas.microsoft.com/office/drawing/2016/5/9/chartex" xmlns:cx4="http://schemas.microsoft.com/office/drawing/2016/5/10/chartex" xmlns:cx5="http://schemas.microsoft.com/office/drawing/2016/5/11/chartex" xmlns:cx6="http://schemas.microsoft.com/office/drawing/2016/5/12/chartex" xmlns:cx7="http://schemas.microsoft.com/office/drawing/2016/5/13/chartex" xmlns:cx8="http://schemas.microsoft.com/office/drawing/2016/5/14/chartex" xmlns:mc="http://schemas.openxmlformats.org/markup-compatibility/2006" xmlns:aink="http://schemas.microsoft.com/office/drawing/2016/ink" xmlns:am3d="http://schemas.microsoft.com/office/drawing/2017/model3d" xmlns:o="urn:schemas-microsoft-com:office:office" xmlns:oel="http://schemas.microsoft.com/office/2019/extlst" xmlns:r="http://schemas.openxmlformats.org/officeDocument/2006/relationships" xmlns:m="http://schemas.openxmlformats.org/officeDocument/2006/math" xmlns:v="urn:schemas-microsoft-com:vml" xmlns:wp14="http://schemas.microsoft.com/office/word/2010/wordprocessingDrawing" xmlns:wp="http://schemas.openxmlformats.org/drawingml/2006/wordprocessingDrawing" xmlns:w10="urn:schemas-microsoft-com:office:word" xmlns:w="http://schemas.openxmlformats.org/wordprocessingml/2006/main" xmlns:w14="http://schemas.microsoft.com/office/word/2010/wordml" xmlns:w15="http://schemas.microsoft.com/office/word/2012/wordml" xmlns:w16cex="http://schemas.microsoft.com/office/word/2018/wordml/cex" xmlns:w16cid="http://schemas.microsoft.com/office/word/2016/wordml/cid" xmlns:w16="http://schemas.microsoft.com/office/word/2018/wordml" xmlns:w16sdtdh="http://schemas.microsoft.com/office/word/2020/wordml/sdtdatahash" xmlns:w16se="http://schemas.microsoft.com/office/word/2015/wordml/symex" xmlns:wpg="http://schemas.microsoft.com/office/word/2010/wordprocessingGroup" xmlns:wpi="http://schemas.microsoft.com/office/word/2010/wordprocessingInk" xmlns:wne="http://schemas.microsoft.com/office/word/2006/wordml" xmlns:wps="http://schemas.microsoft.com/office/word/2010/wordprocessingShape" mc:Ignorable="w14 w15 w16se w16cid w16 w16cex w16sdtdh wp14">
   <w:abstractNum w:abstractNumId="0" w15:restartNumberingAfterBreak="0">
+    <w:nsid w:val="15DC5450"/>
+    <w:multiLevelType w:val="hybridMultilevel"/>
+    <w:tmpl w:val="A9300A68"/>
+    <w:lvl w:ilvl="0" w:tplc="3DD6CA52">
+      <w:numFmt w:val="bullet"/>
+      <w:lvlText w:val="•"/>
+      <w:lvlJc w:val="left"/>
+      <w:pPr>
+        <w:ind w:left="720" w:hanging="360"/>
+      </w:pPr>
+      <w:rPr>
+        <w:rFonts w:ascii="Calibri" w:eastAsiaTheme="minorHAnsi" w:hAnsi="Calibri" w:cs="Calibri" w:hint="default"/>
+      </w:rPr>
+    </w:lvl>
+    <w:lvl w:ilvl="1" w:tplc="080A0003" w:tentative="1">
+      <w:start w:val="1"/>
+      <w:numFmt w:val="bullet"/>
+      <w:lvlText w:val="o"/>
+      <w:lvlJc w:val="left"/>
+      <w:pPr>
+        <w:ind w:left="1440" w:hanging="360"/>
+      </w:pPr>
+      <w:rPr>
+        <w:rFonts w:ascii="Courier New" w:hAnsi="Courier New" w:cs="Courier New" w:hint="default"/>
+      </w:rPr>
+    </w:lvl>
+    <w:lvl w:ilvl="2" w:tplc="080A0005" w:tentative="1">
+      <w:start w:val="1"/>
+      <w:numFmt w:val="bullet"/>
+      <w:lvlText w:val=""/>
+      <w:lvlJc w:val="left"/>
+      <w:pPr>
+        <w:ind w:left="2160" w:hanging="360"/>
+      </w:pPr>
+      <w:rPr>
+        <w:rFonts w:ascii="Wingdings" w:hAnsi="Wingdings" w:hint="default"/>
+      </w:rPr>
+    </w:lvl>
+    <w:lvl w:ilvl="3" w:tplc="080A0001" w:tentative="1">
+      <w:start w:val="1"/>
+      <w:numFmt w:val="bullet"/>
+      <w:lvlText w:val=""/>
+      <w:lvlJc w:val="left"/>
+      <w:pPr>
+        <w:ind w:left="2880" w:hanging="360"/>
+      </w:pPr>
+      <w:rPr>
+        <w:rFonts w:ascii="Symbol" w:hAnsi="Symbol" w:hint="default"/>
+      </w:rPr>
+    </w:lvl>
+    <w:lvl w:ilvl="4" w:tplc="080A0003" w:tentative="1">
+      <w:start w:val="1"/>
+      <w:numFmt w:val="bullet"/>
+      <w:lvlText w:val="o"/>
+      <w:lvlJc w:val="left"/>
+      <w:pPr>
+        <w:ind w:left="3600" w:hanging="360"/>
+      </w:pPr>
+      <w:rPr>
+        <w:rFonts w:ascii="Courier New" w:hAnsi="Courier New" w:cs="Courier New" w:hint="default"/>
+      </w:rPr>
+    </w:lvl>
+    <w:lvl w:ilvl="5" w:tplc="080A0005" w:tentative="1">
+      <w:start w:val="1"/>
+      <w:numFmt w:val="bullet"/>
+      <w:lvlText w:val=""/>
+      <w:lvlJc w:val="left"/>
+      <w:pPr>
+        <w:ind w:left="4320" w:hanging="360"/>
+      </w:pPr>
+      <w:rPr>
+        <w:rFonts w:ascii="Wingdings" w:hAnsi="Wingdings" w:hint="default"/>
+      </w:rPr>
+    </w:lvl>
+    <w:lvl w:ilvl="6" w:tplc="080A0001" w:tentative="1">
+      <w:start w:val="1"/>
+      <w:numFmt w:val="bullet"/>
+      <w:lvlText w:val=""/>
+      <w:lvlJc w:val="left"/>
+      <w:pPr>
+        <w:ind w:left="5040" w:hanging="360"/>
+      </w:pPr>
+      <w:rPr>
+        <w:rFonts w:ascii="Symbol" w:hAnsi="Symbol" w:hint="default"/>
+      </w:rPr>
+    </w:lvl>
+    <w:lvl w:ilvl="7" w:tplc="080A0003" w:tentative="1">
+      <w:start w:val="1"/>
+      <w:numFmt w:val="bullet"/>
+      <w:lvlText w:val="o"/>
+      <w:lvlJc w:val="left"/>
+      <w:pPr>
+        <w:ind w:left="5760" w:hanging="360"/>
+      </w:pPr>
+      <w:rPr>
+        <w:rFonts w:ascii="Courier New" w:hAnsi="Courier New" w:cs="Courier New" w:hint="default"/>
+      </w:rPr>
+    </w:lvl>
+    <w:lvl w:ilvl="8" w:tplc="080A0005" w:tentative="1">
+      <w:start w:val="1"/>
+      <w:numFmt w:val="bullet"/>
+      <w:lvlText w:val=""/>
+      <w:lvlJc w:val="left"/>
+      <w:pPr>
+        <w:ind w:left="6480" w:hanging="360"/>
+      </w:pPr>
+      <w:rPr>
+        <w:rFonts w:ascii="Wingdings" w:hAnsi="Wingdings" w:hint="default"/>
+      </w:rPr>
+    </w:lvl>
+  </w:abstractNum>
+  <w:abstractNum w:abstractNumId="1" w15:restartNumberingAfterBreak="0">
     <w:nsid w:val="186C0C65"/>
     <w:multiLevelType w:val="hybridMultilevel"/>
     <w:tmpl w:val="4E848DE2"/>
@@ -3158,7 +6102,119 @@
       </w:pPr>
     </w:lvl>
   </w:abstractNum>
-  <w:abstractNum w:abstractNumId="1" w15:restartNumberingAfterBreak="0">
+  <w:abstractNum w:abstractNumId="2" w15:restartNumberingAfterBreak="0">
+    <w:nsid w:val="332127FB"/>
+    <w:multiLevelType w:val="hybridMultilevel"/>
+    <w:tmpl w:val="539AC5DA"/>
+    <w:lvl w:ilvl="0" w:tplc="3DD6CA52">
+      <w:numFmt w:val="bullet"/>
+      <w:lvlText w:val="•"/>
+      <w:lvlJc w:val="left"/>
+      <w:pPr>
+        <w:ind w:left="720" w:hanging="360"/>
+      </w:pPr>
+      <w:rPr>
+        <w:rFonts w:ascii="Calibri" w:eastAsiaTheme="minorHAnsi" w:hAnsi="Calibri" w:cs="Calibri" w:hint="default"/>
+      </w:rPr>
+    </w:lvl>
+    <w:lvl w:ilvl="1" w:tplc="080A0003" w:tentative="1">
+      <w:start w:val="1"/>
+      <w:numFmt w:val="bullet"/>
+      <w:lvlText w:val="o"/>
+      <w:lvlJc w:val="left"/>
+      <w:pPr>
+        <w:ind w:left="1440" w:hanging="360"/>
+      </w:pPr>
+      <w:rPr>
+        <w:rFonts w:ascii="Courier New" w:hAnsi="Courier New" w:cs="Courier New" w:hint="default"/>
+      </w:rPr>
+    </w:lvl>
+    <w:lvl w:ilvl="2" w:tplc="080A0005" w:tentative="1">
+      <w:start w:val="1"/>
+      <w:numFmt w:val="bullet"/>
+      <w:lvlText w:val=""/>
+      <w:lvlJc w:val="left"/>
+      <w:pPr>
+        <w:ind w:left="2160" w:hanging="360"/>
+      </w:pPr>
+      <w:rPr>
+        <w:rFonts w:ascii="Wingdings" w:hAnsi="Wingdings" w:hint="default"/>
+      </w:rPr>
+    </w:lvl>
+    <w:lvl w:ilvl="3" w:tplc="080A0001" w:tentative="1">
+      <w:start w:val="1"/>
+      <w:numFmt w:val="bullet"/>
+      <w:lvlText w:val=""/>
+      <w:lvlJc w:val="left"/>
+      <w:pPr>
+        <w:ind w:left="2880" w:hanging="360"/>
+      </w:pPr>
+      <w:rPr>
+        <w:rFonts w:ascii="Symbol" w:hAnsi="Symbol" w:hint="default"/>
+      </w:rPr>
+    </w:lvl>
+    <w:lvl w:ilvl="4" w:tplc="080A0003" w:tentative="1">
+      <w:start w:val="1"/>
+      <w:numFmt w:val="bullet"/>
+      <w:lvlText w:val="o"/>
+      <w:lvlJc w:val="left"/>
+      <w:pPr>
+        <w:ind w:left="3600" w:hanging="360"/>
+      </w:pPr>
+      <w:rPr>
+        <w:rFonts w:ascii="Courier New" w:hAnsi="Courier New" w:cs="Courier New" w:hint="default"/>
+      </w:rPr>
+    </w:lvl>
+    <w:lvl w:ilvl="5" w:tplc="080A0005" w:tentative="1">
+      <w:start w:val="1"/>
+      <w:numFmt w:val="bullet"/>
+      <w:lvlText w:val=""/>
+      <w:lvlJc w:val="left"/>
+      <w:pPr>
+        <w:ind w:left="4320" w:hanging="360"/>
+      </w:pPr>
+      <w:rPr>
+        <w:rFonts w:ascii="Wingdings" w:hAnsi="Wingdings" w:hint="default"/>
+      </w:rPr>
+    </w:lvl>
+    <w:lvl w:ilvl="6" w:tplc="080A0001" w:tentative="1">
+      <w:start w:val="1"/>
+      <w:numFmt w:val="bullet"/>
+      <w:lvlText w:val=""/>
+      <w:lvlJc w:val="left"/>
+      <w:pPr>
+        <w:ind w:left="5040" w:hanging="360"/>
+      </w:pPr>
+      <w:rPr>
+        <w:rFonts w:ascii="Symbol" w:hAnsi="Symbol" w:hint="default"/>
+      </w:rPr>
+    </w:lvl>
+    <w:lvl w:ilvl="7" w:tplc="080A0003" w:tentative="1">
+      <w:start w:val="1"/>
+      <w:numFmt w:val="bullet"/>
+      <w:lvlText w:val="o"/>
+      <w:lvlJc w:val="left"/>
+      <w:pPr>
+        <w:ind w:left="5760" w:hanging="360"/>
+      </w:pPr>
+      <w:rPr>
+        <w:rFonts w:ascii="Courier New" w:hAnsi="Courier New" w:cs="Courier New" w:hint="default"/>
+      </w:rPr>
+    </w:lvl>
+    <w:lvl w:ilvl="8" w:tplc="080A0005" w:tentative="1">
+      <w:start w:val="1"/>
+      <w:numFmt w:val="bullet"/>
+      <w:lvlText w:val=""/>
+      <w:lvlJc w:val="left"/>
+      <w:pPr>
+        <w:ind w:left="6480" w:hanging="360"/>
+      </w:pPr>
+      <w:rPr>
+        <w:rFonts w:ascii="Wingdings" w:hAnsi="Wingdings" w:hint="default"/>
+      </w:rPr>
+    </w:lvl>
+  </w:abstractNum>
+  <w:abstractNum w:abstractNumId="3" w15:restartNumberingAfterBreak="0">
     <w:nsid w:val="5763281E"/>
     <w:multiLevelType w:val="hybridMultilevel"/>
     <w:tmpl w:val="90C8AAB6"/>
@@ -3271,7 +6327,7 @@
       </w:rPr>
     </w:lvl>
   </w:abstractNum>
-  <w:abstractNum w:abstractNumId="2" w15:restartNumberingAfterBreak="0">
+  <w:abstractNum w:abstractNumId="4" w15:restartNumberingAfterBreak="0">
     <w:nsid w:val="57A33E1E"/>
     <w:multiLevelType w:val="hybridMultilevel"/>
     <w:tmpl w:val="6530714E"/>
@@ -3384,7 +6440,7 @@
       </w:rPr>
     </w:lvl>
   </w:abstractNum>
-  <w:abstractNum w:abstractNumId="3" w15:restartNumberingAfterBreak="0">
+  <w:abstractNum w:abstractNumId="5" w15:restartNumberingAfterBreak="0">
     <w:nsid w:val="62F21FC0"/>
     <w:multiLevelType w:val="hybridMultilevel"/>
     <w:tmpl w:val="AA10DD56"/>
@@ -3470,17 +6526,139 @@
       </w:pPr>
     </w:lvl>
   </w:abstractNum>
+  <w:abstractNum w:abstractNumId="6" w15:restartNumberingAfterBreak="0">
+    <w:nsid w:val="7574307A"/>
+    <w:multiLevelType w:val="hybridMultilevel"/>
+    <w:tmpl w:val="C428EC18"/>
+    <w:lvl w:ilvl="0" w:tplc="080A0001">
+      <w:start w:val="1"/>
+      <w:numFmt w:val="bullet"/>
+      <w:lvlText w:val=""/>
+      <w:lvlJc w:val="left"/>
+      <w:pPr>
+        <w:ind w:left="720" w:hanging="360"/>
+      </w:pPr>
+      <w:rPr>
+        <w:rFonts w:ascii="Symbol" w:hAnsi="Symbol" w:hint="default"/>
+      </w:rPr>
+    </w:lvl>
+    <w:lvl w:ilvl="1" w:tplc="080A0003" w:tentative="1">
+      <w:start w:val="1"/>
+      <w:numFmt w:val="bullet"/>
+      <w:lvlText w:val="o"/>
+      <w:lvlJc w:val="left"/>
+      <w:pPr>
+        <w:ind w:left="1440" w:hanging="360"/>
+      </w:pPr>
+      <w:rPr>
+        <w:rFonts w:ascii="Courier New" w:hAnsi="Courier New" w:cs="Courier New" w:hint="default"/>
+      </w:rPr>
+    </w:lvl>
+    <w:lvl w:ilvl="2" w:tplc="080A0005" w:tentative="1">
+      <w:start w:val="1"/>
+      <w:numFmt w:val="bullet"/>
+      <w:lvlText w:val=""/>
+      <w:lvlJc w:val="left"/>
+      <w:pPr>
+        <w:ind w:left="2160" w:hanging="360"/>
+      </w:pPr>
+      <w:rPr>
+        <w:rFonts w:ascii="Wingdings" w:hAnsi="Wingdings" w:hint="default"/>
+      </w:rPr>
+    </w:lvl>
+    <w:lvl w:ilvl="3" w:tplc="080A0001" w:tentative="1">
+      <w:start w:val="1"/>
+      <w:numFmt w:val="bullet"/>
+      <w:lvlText w:val=""/>
+      <w:lvlJc w:val="left"/>
+      <w:pPr>
+        <w:ind w:left="2880" w:hanging="360"/>
+      </w:pPr>
+      <w:rPr>
+        <w:rFonts w:ascii="Symbol" w:hAnsi="Symbol" w:hint="default"/>
+      </w:rPr>
+    </w:lvl>
+    <w:lvl w:ilvl="4" w:tplc="080A0003" w:tentative="1">
+      <w:start w:val="1"/>
+      <w:numFmt w:val="bullet"/>
+      <w:lvlText w:val="o"/>
+      <w:lvlJc w:val="left"/>
+      <w:pPr>
+        <w:ind w:left="3600" w:hanging="360"/>
+      </w:pPr>
+      <w:rPr>
+        <w:rFonts w:ascii="Courier New" w:hAnsi="Courier New" w:cs="Courier New" w:hint="default"/>
+      </w:rPr>
+    </w:lvl>
+    <w:lvl w:ilvl="5" w:tplc="080A0005" w:tentative="1">
+      <w:start w:val="1"/>
+      <w:numFmt w:val="bullet"/>
+      <w:lvlText w:val=""/>
+      <w:lvlJc w:val="left"/>
+      <w:pPr>
+        <w:ind w:left="4320" w:hanging="360"/>
+      </w:pPr>
+      <w:rPr>
+        <w:rFonts w:ascii="Wingdings" w:hAnsi="Wingdings" w:hint="default"/>
+      </w:rPr>
+    </w:lvl>
+    <w:lvl w:ilvl="6" w:tplc="080A0001" w:tentative="1">
+      <w:start w:val="1"/>
+      <w:numFmt w:val="bullet"/>
+      <w:lvlText w:val=""/>
+      <w:lvlJc w:val="left"/>
+      <w:pPr>
+        <w:ind w:left="5040" w:hanging="360"/>
+      </w:pPr>
+      <w:rPr>
+        <w:rFonts w:ascii="Symbol" w:hAnsi="Symbol" w:hint="default"/>
+      </w:rPr>
+    </w:lvl>
+    <w:lvl w:ilvl="7" w:tplc="080A0003" w:tentative="1">
+      <w:start w:val="1"/>
+      <w:numFmt w:val="bullet"/>
+      <w:lvlText w:val="o"/>
+      <w:lvlJc w:val="left"/>
+      <w:pPr>
+        <w:ind w:left="5760" w:hanging="360"/>
+      </w:pPr>
+      <w:rPr>
+        <w:rFonts w:ascii="Courier New" w:hAnsi="Courier New" w:cs="Courier New" w:hint="default"/>
+      </w:rPr>
+    </w:lvl>
+    <w:lvl w:ilvl="8" w:tplc="080A0005" w:tentative="1">
+      <w:start w:val="1"/>
+      <w:numFmt w:val="bullet"/>
+      <w:lvlText w:val=""/>
+      <w:lvlJc w:val="left"/>
+      <w:pPr>
+        <w:ind w:left="6480" w:hanging="360"/>
+      </w:pPr>
+      <w:rPr>
+        <w:rFonts w:ascii="Wingdings" w:hAnsi="Wingdings" w:hint="default"/>
+      </w:rPr>
+    </w:lvl>
+  </w:abstractNum>
   <w:num w:numId="1" w16cid:durableId="236674504">
+    <w:abstractNumId w:val="3"/>
+  </w:num>
+  <w:num w:numId="2" w16cid:durableId="1138303080">
+    <w:abstractNumId w:val="5"/>
+  </w:num>
+  <w:num w:numId="3" w16cid:durableId="2104062349">
     <w:abstractNumId w:val="1"/>
   </w:num>
-  <w:num w:numId="2" w16cid:durableId="1138303080">
-    <w:abstractNumId w:val="3"/>
+  <w:num w:numId="4" w16cid:durableId="699085882">
+    <w:abstractNumId w:val="4"/>
   </w:num>
-  <w:num w:numId="3" w16cid:durableId="2104062349">
+  <w:num w:numId="5" w16cid:durableId="841505090">
+    <w:abstractNumId w:val="6"/>
+  </w:num>
+  <w:num w:numId="6" w16cid:durableId="1622346582">
+    <w:abstractNumId w:val="2"/>
+  </w:num>
+  <w:num w:numId="7" w16cid:durableId="1706366543">
     <w:abstractNumId w:val="0"/>
-  </w:num>
-  <w:num w:numId="4" w16cid:durableId="699085882">
-    <w:abstractNumId w:val="2"/>
   </w:num>
 </w:numbering>
 </file>

</xml_diff>

<commit_message>
Se añade documentación divida en inglés y español
</commit_message>
<xml_diff>
--- a/Editables/Configuracion_proyecto.docx
+++ b/Editables/Configuracion_proyecto.docx
@@ -674,22 +674,8 @@
           <w:szCs w:val="34"/>
           <w:lang w:eastAsia="es-MX"/>
         </w:rPr>
-        <w:t xml:space="preserve">Colin Santos Luis </w:t>
-      </w:r>
-      <w:proofErr w:type="spellStart"/>
-      <w:r>
-        <w:rPr>
-          <w:rFonts w:ascii="Times New Roman" w:eastAsia="Times New Roman" w:hAnsi="Times New Roman" w:cs="Times New Roman"/>
-          <w:b/>
-          <w:bCs/>
-          <w:color w:val="000000"/>
-          <w:sz w:val="34"/>
-          <w:szCs w:val="34"/>
-          <w:lang w:eastAsia="es-MX"/>
-        </w:rPr>
-        <w:t>Froylan</w:t>
-      </w:r>
-      <w:proofErr w:type="spellEnd"/>
+        <w:t>Colin Santos Luis Froylan</w:t>
+      </w:r>
     </w:p>
     <w:p>
       <w:pPr>
@@ -3221,2644 +3207,6 @@
             <wp:extent cx="5612130" cy="968375"/>
             <wp:effectExtent l="0" t="0" r="7620" b="3175"/>
             <wp:docPr id="2" name="Imagen 2" descr="Interfaz de usuario gráfica, Texto, Aplicación&#10;&#10;Descripción generada automáticamente"/>
-            <wp:cNvGraphicFramePr>
-              <a:graphicFrameLocks xmlns:a="http://schemas.openxmlformats.org/drawingml/2006/main" noChangeAspect="1"/>
-            </wp:cNvGraphicFramePr>
-            <a:graphic xmlns:a="http://schemas.openxmlformats.org/drawingml/2006/main">
-              <a:graphicData uri="http://schemas.openxmlformats.org/drawingml/2006/picture">
-                <pic:pic xmlns:pic="http://schemas.openxmlformats.org/drawingml/2006/picture">
-                  <pic:nvPicPr>
-                    <pic:cNvPr id="2" name="Imagen 2" descr="Interfaz de usuario gráfica, Texto, Aplicación&#10;&#10;Descripción generada automáticamente"/>
-                    <pic:cNvPicPr/>
-                  </pic:nvPicPr>
-                  <pic:blipFill>
-                    <a:blip r:embed="rId37"/>
-                    <a:stretch>
-                      <a:fillRect/>
-                    </a:stretch>
-                  </pic:blipFill>
-                  <pic:spPr>
-                    <a:xfrm>
-                      <a:off x="0" y="0"/>
-                      <a:ext cx="5612130" cy="968375"/>
-                    </a:xfrm>
-                    <a:prstGeom prst="rect">
-                      <a:avLst/>
-                    </a:prstGeom>
-                  </pic:spPr>
-                </pic:pic>
-              </a:graphicData>
-            </a:graphic>
-          </wp:inline>
-        </w:drawing>
-      </w:r>
-    </w:p>
-    <w:p>
-      <w:r>
-        <w:br w:type="page"/>
-      </w:r>
-    </w:p>
-    <w:p>
-      <w:pPr>
-        <w:pStyle w:val="Ttulo1"/>
-        <w:rPr>
-          <w:lang w:val="en-US"/>
-        </w:rPr>
-      </w:pPr>
-      <w:r>
-        <w:rPr>
-          <w:lang w:val="en-US"/>
-        </w:rPr>
-        <w:lastRenderedPageBreak/>
-        <w:t>What is this manual for?</w:t>
-      </w:r>
-    </w:p>
-    <w:p>
-      <w:pPr>
-        <w:jc w:val="both"/>
-        <w:rPr>
-          <w:lang w:val="en-US"/>
-        </w:rPr>
-      </w:pPr>
-      <w:r>
-        <w:rPr>
-          <w:lang w:val="en-US"/>
-        </w:rPr>
-        <w:t>This manual is written with the intention of carrying out a correct initial configuration so that the program works properly and that it meets the objectives that were intended when programming and testing it, as well as the requirements and definitions necessary for this program to be able to be executed in the end user's computer.</w:t>
-      </w:r>
-    </w:p>
-    <w:p>
-      <w:pPr>
-        <w:jc w:val="both"/>
-        <w:rPr>
-          <w:lang w:val="en-US"/>
-        </w:rPr>
-      </w:pPr>
-      <w:r>
-        <w:rPr>
-          <w:lang w:val="en-US"/>
-        </w:rPr>
-        <w:t>This manual is NOT designed to solve doubts or problems regarding the behavior of the program or its operation; That's what the user manual is for, which covers those topics.</w:t>
-      </w:r>
-    </w:p>
-    <w:p>
-      <w:pPr>
-        <w:pStyle w:val="Ttulo1"/>
-        <w:rPr>
-          <w:lang w:val="en-US"/>
-        </w:rPr>
-      </w:pPr>
-      <w:r>
-        <w:rPr>
-          <w:lang w:val="en-US"/>
-        </w:rPr>
-        <w:t>Requirements for installation from files downloaded with Drive</w:t>
-      </w:r>
-    </w:p>
-    <w:p>
-      <w:pPr>
-        <w:pStyle w:val="Prrafodelista"/>
-        <w:numPr>
-          <w:ilvl w:val="0"/>
-          <w:numId w:val="6"/>
-        </w:numPr>
-        <w:jc w:val="both"/>
-        <w:rPr>
-          <w:lang w:val="en-US"/>
-        </w:rPr>
-      </w:pPr>
-      <w:r>
-        <w:rPr>
-          <w:lang w:val="en-US"/>
-        </w:rPr>
-        <w:t>A computer with a minimum Windows 7 operating system (supported up to Windows 11).</w:t>
-      </w:r>
-    </w:p>
-    <w:p>
-      <w:pPr>
-        <w:pStyle w:val="Prrafodelista"/>
-        <w:numPr>
-          <w:ilvl w:val="0"/>
-          <w:numId w:val="6"/>
-        </w:numPr>
-        <w:jc w:val="both"/>
-        <w:rPr>
-          <w:lang w:val="en-US"/>
-        </w:rPr>
-      </w:pPr>
-      <w:r>
-        <w:rPr>
-          <w:lang w:val="en-US"/>
-        </w:rPr>
-        <w:t>Visual Studio in its 2017 or 2019 versions. **</w:t>
-      </w:r>
-    </w:p>
-    <w:p>
-      <w:pPr>
-        <w:jc w:val="both"/>
-        <w:rPr>
-          <w:lang w:val="en-US"/>
-        </w:rPr>
-      </w:pPr>
-      <w:r>
-        <w:rPr>
-          <w:lang w:val="en-US"/>
-        </w:rPr>
-        <w:t>**: The program may work in other versions of Visual Studio than those mentioned, but this is not guaranteed, in addition to the fact that this manual will take the 2019 version as an example, so it is highly recommended to use this version by above any other.</w:t>
-      </w:r>
-    </w:p>
-    <w:p>
-      <w:pPr>
-        <w:pStyle w:val="Ttulo1"/>
-        <w:rPr>
-          <w:lang w:val="en-US"/>
-        </w:rPr>
-      </w:pPr>
-      <w:r>
-        <w:rPr>
-          <w:lang w:val="en-US"/>
-        </w:rPr>
-        <w:t>Environment settings</w:t>
-      </w:r>
-    </w:p>
-    <w:p>
-      <w:pPr>
-        <w:jc w:val="both"/>
-        <w:rPr>
-          <w:lang w:val="en-US"/>
-        </w:rPr>
-      </w:pPr>
-      <w:r>
-        <w:rPr>
-          <w:lang w:val="en-US"/>
-        </w:rPr>
-        <w:t>This manual is written with the intention of carrying out a correct initial configuration so that the program works properly and that it meets the objectives that were intended when programming and testing it, as well as the requirements and necessary adjustments so that this program can be executed in the end user's computer.</w:t>
-      </w:r>
-    </w:p>
-    <w:p>
-      <w:pPr>
-        <w:jc w:val="both"/>
-        <w:rPr>
-          <w:lang w:val="en-US"/>
-        </w:rPr>
-      </w:pPr>
-      <w:r>
-        <w:rPr>
-          <w:lang w:val="en-US"/>
-        </w:rPr>
-        <w:t>Open VS in its 2017 or 2019 version.</w:t>
-      </w:r>
-    </w:p>
-    <w:p>
-      <w:pPr>
-        <w:jc w:val="both"/>
-        <w:rPr>
-          <w:b/>
-          <w:bCs/>
-          <w:lang w:val="en-US"/>
-        </w:rPr>
-      </w:pPr>
-      <w:r>
-        <w:rPr>
-          <w:lang w:val="en-US"/>
-        </w:rPr>
-        <w:t xml:space="preserve">Select the box </w:t>
-      </w:r>
-      <w:r>
-        <w:rPr>
-          <w:b/>
-          <w:bCs/>
-          <w:lang w:val="en-US"/>
-        </w:rPr>
-        <w:t>«Create a new project».</w:t>
-      </w:r>
-    </w:p>
-    <w:p>
-      <w:pPr>
-        <w:jc w:val="center"/>
-        <w:rPr>
-          <w:lang w:val="en-US"/>
-        </w:rPr>
-      </w:pPr>
-      <w:r>
-        <w:rPr>
-          <w:noProof/>
-        </w:rPr>
-        <w:drawing>
-          <wp:inline distT="0" distB="0" distL="0" distR="0" wp14:anchorId="6B1D4420" wp14:editId="5CCB6779">
-            <wp:extent cx="2207718" cy="2844000"/>
-            <wp:effectExtent l="0" t="0" r="2540" b="0"/>
-            <wp:docPr id="20" name="Imagen 20" descr="Interfaz de usuario gráfica, Texto, Aplicación&#10;&#10;Descripción generada automáticamente"/>
-            <wp:cNvGraphicFramePr>
-              <a:graphicFrameLocks xmlns:a="http://schemas.openxmlformats.org/drawingml/2006/main" noChangeAspect="1"/>
-            </wp:cNvGraphicFramePr>
-            <a:graphic xmlns:a="http://schemas.openxmlformats.org/drawingml/2006/main">
-              <a:graphicData uri="http://schemas.openxmlformats.org/drawingml/2006/picture">
-                <pic:pic xmlns:pic="http://schemas.openxmlformats.org/drawingml/2006/picture">
-                  <pic:nvPicPr>
-                    <pic:cNvPr id="3" name="Imagen 3" descr="Interfaz de usuario gráfica, Texto, Aplicación&#10;&#10;Descripción generada automáticamente"/>
-                    <pic:cNvPicPr/>
-                  </pic:nvPicPr>
-                  <pic:blipFill>
-                    <a:blip r:embed="rId8"/>
-                    <a:stretch>
-                      <a:fillRect/>
-                    </a:stretch>
-                  </pic:blipFill>
-                  <pic:spPr>
-                    <a:xfrm>
-                      <a:off x="0" y="0"/>
-                      <a:ext cx="2207718" cy="2844000"/>
-                    </a:xfrm>
-                    <a:prstGeom prst="rect">
-                      <a:avLst/>
-                    </a:prstGeom>
-                  </pic:spPr>
-                </pic:pic>
-              </a:graphicData>
-            </a:graphic>
-          </wp:inline>
-        </w:drawing>
-      </w:r>
-    </w:p>
-    <w:p>
-      <w:pPr>
-        <w:jc w:val="both"/>
-        <w:rPr>
-          <w:lang w:val="en-US"/>
-        </w:rPr>
-      </w:pPr>
-      <w:r>
-        <w:rPr>
-          <w:lang w:val="en-US"/>
-        </w:rPr>
-        <w:t>Select Empty Visual C++ Project</w:t>
-      </w:r>
-    </w:p>
-    <w:p>
-      <w:pPr>
-        <w:jc w:val="center"/>
-        <w:rPr>
-          <w:lang w:val="en-US"/>
-        </w:rPr>
-      </w:pPr>
-      <w:r>
-        <w:rPr>
-          <w:noProof/>
-        </w:rPr>
-        <w:lastRenderedPageBreak/>
-        <w:drawing>
-          <wp:inline distT="0" distB="0" distL="0" distR="0" wp14:anchorId="3E72BE6A" wp14:editId="52FFCCE9">
-            <wp:extent cx="4524573" cy="900000"/>
-            <wp:effectExtent l="0" t="0" r="0" b="0"/>
-            <wp:docPr id="22" name="Imagen 22" descr="Captura de pantalla de un celular&#10;&#10;Descripción generada automáticamente"/>
-            <wp:cNvGraphicFramePr>
-              <a:graphicFrameLocks xmlns:a="http://schemas.openxmlformats.org/drawingml/2006/main" noChangeAspect="1"/>
-            </wp:cNvGraphicFramePr>
-            <a:graphic xmlns:a="http://schemas.openxmlformats.org/drawingml/2006/main">
-              <a:graphicData uri="http://schemas.openxmlformats.org/drawingml/2006/picture">
-                <pic:pic xmlns:pic="http://schemas.openxmlformats.org/drawingml/2006/picture">
-                  <pic:nvPicPr>
-                    <pic:cNvPr id="4" name="Imagen 4" descr="Captura de pantalla de un celular&#10;&#10;Descripción generada automáticamente"/>
-                    <pic:cNvPicPr/>
-                  </pic:nvPicPr>
-                  <pic:blipFill>
-                    <a:blip r:embed="rId9"/>
-                    <a:stretch>
-                      <a:fillRect/>
-                    </a:stretch>
-                  </pic:blipFill>
-                  <pic:spPr>
-                    <a:xfrm>
-                      <a:off x="0" y="0"/>
-                      <a:ext cx="4524573" cy="900000"/>
-                    </a:xfrm>
-                    <a:prstGeom prst="rect">
-                      <a:avLst/>
-                    </a:prstGeom>
-                  </pic:spPr>
-                </pic:pic>
-              </a:graphicData>
-            </a:graphic>
-          </wp:inline>
-        </w:drawing>
-      </w:r>
-    </w:p>
-    <w:p>
-      <w:pPr>
-        <w:jc w:val="both"/>
-        <w:rPr>
-          <w:lang w:val="en-US"/>
-        </w:rPr>
-      </w:pPr>
-      <w:r>
-        <w:rPr>
-          <w:lang w:val="en-US"/>
-        </w:rPr>
-        <w:t xml:space="preserve">Place a name and the location you want and click </w:t>
-      </w:r>
-      <w:r>
-        <w:rPr>
-          <w:b/>
-          <w:bCs/>
-          <w:lang w:val="en-US"/>
-        </w:rPr>
-        <w:t>&lt;&lt;Create&gt;&gt;</w:t>
-      </w:r>
-      <w:r>
-        <w:rPr>
-          <w:b/>
-          <w:bCs/>
-          <w:lang w:val="en-US"/>
-        </w:rPr>
-        <w:t>.</w:t>
-      </w:r>
-    </w:p>
-    <w:p>
-      <w:pPr>
-        <w:jc w:val="center"/>
-        <w:rPr>
-          <w:lang w:val="en-US"/>
-        </w:rPr>
-      </w:pPr>
-      <w:r>
-        <w:rPr>
-          <w:noProof/>
-        </w:rPr>
-        <w:drawing>
-          <wp:inline distT="0" distB="0" distL="0" distR="0" wp14:anchorId="3D325331" wp14:editId="4EAE40D0">
-            <wp:extent cx="3711857" cy="2160000"/>
-            <wp:effectExtent l="0" t="0" r="3175" b="0"/>
-            <wp:docPr id="33" name="Imagen 33" descr="Interfaz de usuario gráfica, Aplicación, Sitio web&#10;&#10;Descripción generada automáticamente"/>
-            <wp:cNvGraphicFramePr>
-              <a:graphicFrameLocks xmlns:a="http://schemas.openxmlformats.org/drawingml/2006/main" noChangeAspect="1"/>
-            </wp:cNvGraphicFramePr>
-            <a:graphic xmlns:a="http://schemas.openxmlformats.org/drawingml/2006/main">
-              <a:graphicData uri="http://schemas.openxmlformats.org/drawingml/2006/picture">
-                <pic:pic xmlns:pic="http://schemas.openxmlformats.org/drawingml/2006/picture">
-                  <pic:nvPicPr>
-                    <pic:cNvPr id="5" name="Imagen 5" descr="Interfaz de usuario gráfica, Aplicación, Sitio web&#10;&#10;Descripción generada automáticamente"/>
-                    <pic:cNvPicPr/>
-                  </pic:nvPicPr>
-                  <pic:blipFill>
-                    <a:blip r:embed="rId10"/>
-                    <a:stretch>
-                      <a:fillRect/>
-                    </a:stretch>
-                  </pic:blipFill>
-                  <pic:spPr>
-                    <a:xfrm>
-                      <a:off x="0" y="0"/>
-                      <a:ext cx="3711857" cy="2160000"/>
-                    </a:xfrm>
-                    <a:prstGeom prst="rect">
-                      <a:avLst/>
-                    </a:prstGeom>
-                  </pic:spPr>
-                </pic:pic>
-              </a:graphicData>
-            </a:graphic>
-          </wp:inline>
-        </w:drawing>
-      </w:r>
-    </w:p>
-    <w:p>
-      <w:pPr>
-        <w:jc w:val="both"/>
-        <w:rPr>
-          <w:lang w:val="en-US"/>
-        </w:rPr>
-      </w:pPr>
-      <w:r>
-        <w:rPr>
-          <w:lang w:val="en-US"/>
-        </w:rPr>
-        <w:t>Once the solution is created, place the sent zip files in the folder where the files with the .</w:t>
-      </w:r>
-      <w:proofErr w:type="spellStart"/>
-      <w:r>
-        <w:rPr>
-          <w:lang w:val="en-US"/>
-        </w:rPr>
-        <w:t>vcxproj</w:t>
-      </w:r>
-      <w:proofErr w:type="spellEnd"/>
-      <w:r>
-        <w:rPr>
-          <w:lang w:val="en-US"/>
-        </w:rPr>
-        <w:t xml:space="preserve"> extension are located</w:t>
-      </w:r>
-    </w:p>
-    <w:p>
-      <w:pPr>
-        <w:jc w:val="center"/>
-        <w:rPr>
-          <w:lang w:val="en-US"/>
-        </w:rPr>
-      </w:pPr>
-      <w:r>
-        <w:rPr>
-          <w:noProof/>
-        </w:rPr>
-        <w:drawing>
-          <wp:inline distT="0" distB="0" distL="0" distR="0" wp14:anchorId="2176F196" wp14:editId="6B1ED258">
-            <wp:extent cx="3807544" cy="2880000"/>
-            <wp:effectExtent l="0" t="0" r="2540" b="0"/>
-            <wp:docPr id="34" name="Imagen 34" descr="Interfaz de usuario gráfica, Texto&#10;&#10;Descripción generada automáticamente"/>
-            <wp:cNvGraphicFramePr>
-              <a:graphicFrameLocks xmlns:a="http://schemas.openxmlformats.org/drawingml/2006/main" noChangeAspect="1"/>
-            </wp:cNvGraphicFramePr>
-            <a:graphic xmlns:a="http://schemas.openxmlformats.org/drawingml/2006/main">
-              <a:graphicData uri="http://schemas.openxmlformats.org/drawingml/2006/picture">
-                <pic:pic xmlns:pic="http://schemas.openxmlformats.org/drawingml/2006/picture">
-                  <pic:nvPicPr>
-                    <pic:cNvPr id="6" name="Imagen 6" descr="Interfaz de usuario gráfica, Texto&#10;&#10;Descripción generada automáticamente"/>
-                    <pic:cNvPicPr/>
-                  </pic:nvPicPr>
-                  <pic:blipFill>
-                    <a:blip r:embed="rId11"/>
-                    <a:stretch>
-                      <a:fillRect/>
-                    </a:stretch>
-                  </pic:blipFill>
-                  <pic:spPr>
-                    <a:xfrm>
-                      <a:off x="0" y="0"/>
-                      <a:ext cx="3807544" cy="2880000"/>
-                    </a:xfrm>
-                    <a:prstGeom prst="rect">
-                      <a:avLst/>
-                    </a:prstGeom>
-                  </pic:spPr>
-                </pic:pic>
-              </a:graphicData>
-            </a:graphic>
-          </wp:inline>
-        </w:drawing>
-      </w:r>
-    </w:p>
-    <w:p>
-      <w:pPr>
-        <w:jc w:val="both"/>
-        <w:rPr>
-          <w:lang w:val="en-US"/>
-        </w:rPr>
-      </w:pPr>
-      <w:r>
-        <w:rPr>
-          <w:lang w:val="en-US"/>
-        </w:rPr>
-        <w:t xml:space="preserve">In Visual Studio, in the Solution Explorer window, add item in Source Files (by right-clicking on </w:t>
-      </w:r>
-      <w:r>
-        <w:rPr>
-          <w:b/>
-          <w:bCs/>
-          <w:lang w:val="en-US"/>
-        </w:rPr>
-        <w:t>Source Files</w:t>
-      </w:r>
-      <w:r>
-        <w:rPr>
-          <w:lang w:val="en-US"/>
-        </w:rPr>
-        <w:t>).</w:t>
-      </w:r>
-    </w:p>
-    <w:p>
-      <w:pPr>
-        <w:jc w:val="center"/>
-        <w:rPr>
-          <w:lang w:val="en-US"/>
-        </w:rPr>
-      </w:pPr>
-      <w:r>
-        <w:rPr>
-          <w:noProof/>
-        </w:rPr>
-        <w:lastRenderedPageBreak/>
-        <w:drawing>
-          <wp:inline distT="0" distB="0" distL="0" distR="0" wp14:anchorId="24344194" wp14:editId="03C49FAA">
-            <wp:extent cx="4378096" cy="1980000"/>
-            <wp:effectExtent l="0" t="0" r="3810" b="1270"/>
-            <wp:docPr id="35" name="Imagen 35" descr="Captura de pantalla de computadora&#10;&#10;Descripción generada automáticamente"/>
-            <wp:cNvGraphicFramePr>
-              <a:graphicFrameLocks xmlns:a="http://schemas.openxmlformats.org/drawingml/2006/main" noChangeAspect="1"/>
-            </wp:cNvGraphicFramePr>
-            <a:graphic xmlns:a="http://schemas.openxmlformats.org/drawingml/2006/main">
-              <a:graphicData uri="http://schemas.openxmlformats.org/drawingml/2006/picture">
-                <pic:pic xmlns:pic="http://schemas.openxmlformats.org/drawingml/2006/picture">
-                  <pic:nvPicPr>
-                    <pic:cNvPr id="9" name="Imagen 9" descr="Captura de pantalla de computadora&#10;&#10;Descripción generada automáticamente"/>
-                    <pic:cNvPicPr/>
-                  </pic:nvPicPr>
-                  <pic:blipFill>
-                    <a:blip r:embed="rId12"/>
-                    <a:stretch>
-                      <a:fillRect/>
-                    </a:stretch>
-                  </pic:blipFill>
-                  <pic:spPr>
-                    <a:xfrm>
-                      <a:off x="0" y="0"/>
-                      <a:ext cx="4378096" cy="1980000"/>
-                    </a:xfrm>
-                    <a:prstGeom prst="rect">
-                      <a:avLst/>
-                    </a:prstGeom>
-                  </pic:spPr>
-                </pic:pic>
-              </a:graphicData>
-            </a:graphic>
-          </wp:inline>
-        </w:drawing>
-      </w:r>
-    </w:p>
-    <w:p>
-      <w:pPr>
-        <w:jc w:val="both"/>
-        <w:rPr>
-          <w:lang w:val="en-US"/>
-        </w:rPr>
-      </w:pPr>
-      <w:r>
-        <w:rPr>
-          <w:lang w:val="en-US"/>
-        </w:rPr>
-        <w:t xml:space="preserve">Add the code files named </w:t>
-      </w:r>
-      <w:r>
-        <w:rPr>
-          <w:b/>
-          <w:bCs/>
-          <w:lang w:val="en-US"/>
-        </w:rPr>
-        <w:t>Final.cpp</w:t>
-      </w:r>
-      <w:r>
-        <w:rPr>
-          <w:lang w:val="en-US"/>
-        </w:rPr>
-        <w:t xml:space="preserve"> and </w:t>
-      </w:r>
-      <w:proofErr w:type="spellStart"/>
-      <w:r>
-        <w:rPr>
-          <w:b/>
-          <w:bCs/>
-          <w:lang w:val="en-US"/>
-        </w:rPr>
-        <w:t>glad.c</w:t>
-      </w:r>
-      <w:proofErr w:type="spellEnd"/>
-      <w:r>
-        <w:rPr>
-          <w:lang w:val="en-US"/>
-        </w:rPr>
-        <w:t xml:space="preserve"> (If the code files are not found in the window, you made the mistake of putting the files in a different location in the previous steps)</w:t>
-      </w:r>
-      <w:r>
-        <w:rPr>
-          <w:lang w:val="en-US"/>
-        </w:rPr>
-        <w:t>.</w:t>
-      </w:r>
-    </w:p>
-    <w:p>
-      <w:pPr>
-        <w:jc w:val="center"/>
-        <w:rPr>
-          <w:lang w:val="en-US"/>
-        </w:rPr>
-      </w:pPr>
-      <w:r>
-        <w:rPr>
-          <w:noProof/>
-        </w:rPr>
-        <w:drawing>
-          <wp:inline distT="0" distB="0" distL="0" distR="0" wp14:anchorId="11F7BA1C" wp14:editId="67AB758C">
-            <wp:extent cx="4271095" cy="2700000"/>
-            <wp:effectExtent l="0" t="0" r="0" b="5715"/>
-            <wp:docPr id="36" name="Imagen 36" descr="Captura de pantalla de computadora&#10;&#10;Descripción generada automáticamente"/>
-            <wp:cNvGraphicFramePr>
-              <a:graphicFrameLocks xmlns:a="http://schemas.openxmlformats.org/drawingml/2006/main" noChangeAspect="1"/>
-            </wp:cNvGraphicFramePr>
-            <a:graphic xmlns:a="http://schemas.openxmlformats.org/drawingml/2006/main">
-              <a:graphicData uri="http://schemas.openxmlformats.org/drawingml/2006/picture">
-                <pic:pic xmlns:pic="http://schemas.openxmlformats.org/drawingml/2006/picture">
-                  <pic:nvPicPr>
-                    <pic:cNvPr id="10" name="Imagen 10" descr="Captura de pantalla de computadora&#10;&#10;Descripción generada automáticamente"/>
-                    <pic:cNvPicPr/>
-                  </pic:nvPicPr>
-                  <pic:blipFill>
-                    <a:blip r:embed="rId13"/>
-                    <a:stretch>
-                      <a:fillRect/>
-                    </a:stretch>
-                  </pic:blipFill>
-                  <pic:spPr>
-                    <a:xfrm>
-                      <a:off x="0" y="0"/>
-                      <a:ext cx="4271095" cy="2700000"/>
-                    </a:xfrm>
-                    <a:prstGeom prst="rect">
-                      <a:avLst/>
-                    </a:prstGeom>
-                  </pic:spPr>
-                </pic:pic>
-              </a:graphicData>
-            </a:graphic>
-          </wp:inline>
-        </w:drawing>
-      </w:r>
-    </w:p>
-    <w:p>
-      <w:pPr>
-        <w:jc w:val="both"/>
-        <w:rPr>
-          <w:lang w:val="en-US"/>
-        </w:rPr>
-      </w:pPr>
-      <w:r>
-        <w:rPr>
-          <w:lang w:val="en-US"/>
-        </w:rPr>
-        <w:t xml:space="preserve">Add another element, but now in </w:t>
-      </w:r>
-      <w:r>
-        <w:rPr>
-          <w:b/>
-          <w:bCs/>
-          <w:lang w:val="en-US"/>
-        </w:rPr>
-        <w:t>Header Files</w:t>
-      </w:r>
-      <w:r>
-        <w:rPr>
-          <w:lang w:val="en-US"/>
-        </w:rPr>
-        <w:t xml:space="preserve">. This time, the </w:t>
-      </w:r>
-      <w:proofErr w:type="spellStart"/>
-      <w:r>
-        <w:rPr>
-          <w:b/>
-          <w:bCs/>
-          <w:lang w:val="en-US"/>
-        </w:rPr>
-        <w:t>camera.h</w:t>
-      </w:r>
-      <w:proofErr w:type="spellEnd"/>
-      <w:r>
-        <w:rPr>
-          <w:lang w:val="en-US"/>
-        </w:rPr>
-        <w:t xml:space="preserve"> file is added. This </w:t>
-      </w:r>
-      <w:r>
-        <w:rPr>
-          <w:lang w:val="en-US"/>
-        </w:rPr>
-        <w:t>is in</w:t>
-      </w:r>
-      <w:r>
-        <w:rPr>
-          <w:lang w:val="en-US"/>
-        </w:rPr>
-        <w:t xml:space="preserve"> the </w:t>
-      </w:r>
-      <w:r>
-        <w:rPr>
-          <w:b/>
-          <w:bCs/>
-          <w:lang w:val="en-US"/>
-        </w:rPr>
-        <w:t>include</w:t>
-      </w:r>
-      <w:r>
-        <w:rPr>
-          <w:lang w:val="en-US"/>
-        </w:rPr>
-        <w:t xml:space="preserve"> folder.</w:t>
-      </w:r>
-    </w:p>
-    <w:p>
-      <w:pPr>
-        <w:jc w:val="center"/>
-        <w:rPr>
-          <w:lang w:val="en-US"/>
-        </w:rPr>
-      </w:pPr>
-      <w:r>
-        <w:rPr>
-          <w:noProof/>
-        </w:rPr>
-        <w:drawing>
-          <wp:inline distT="0" distB="0" distL="0" distR="0" wp14:anchorId="449EFEB7" wp14:editId="229E78FD">
-            <wp:extent cx="4467502" cy="1980000"/>
-            <wp:effectExtent l="0" t="0" r="9525" b="1270"/>
-            <wp:docPr id="37" name="Imagen 37" descr="Captura de pantalla de un celular&#10;&#10;Descripción generada automáticamente"/>
-            <wp:cNvGraphicFramePr>
-              <a:graphicFrameLocks xmlns:a="http://schemas.openxmlformats.org/drawingml/2006/main" noChangeAspect="1"/>
-            </wp:cNvGraphicFramePr>
-            <a:graphic xmlns:a="http://schemas.openxmlformats.org/drawingml/2006/main">
-              <a:graphicData uri="http://schemas.openxmlformats.org/drawingml/2006/picture">
-                <pic:pic xmlns:pic="http://schemas.openxmlformats.org/drawingml/2006/picture">
-                  <pic:nvPicPr>
-                    <pic:cNvPr id="11" name="Imagen 11" descr="Captura de pantalla de un celular&#10;&#10;Descripción generada automáticamente"/>
-                    <pic:cNvPicPr/>
-                  </pic:nvPicPr>
-                  <pic:blipFill>
-                    <a:blip r:embed="rId14"/>
-                    <a:stretch>
-                      <a:fillRect/>
-                    </a:stretch>
-                  </pic:blipFill>
-                  <pic:spPr>
-                    <a:xfrm>
-                      <a:off x="0" y="0"/>
-                      <a:ext cx="4467502" cy="1980000"/>
-                    </a:xfrm>
-                    <a:prstGeom prst="rect">
-                      <a:avLst/>
-                    </a:prstGeom>
-                  </pic:spPr>
-                </pic:pic>
-              </a:graphicData>
-            </a:graphic>
-          </wp:inline>
-        </w:drawing>
-      </w:r>
-    </w:p>
-    <w:p>
-      <w:pPr>
-        <w:jc w:val="center"/>
-        <w:rPr>
-          <w:lang w:val="en-US"/>
-        </w:rPr>
-      </w:pPr>
-      <w:r>
-        <w:rPr>
-          <w:noProof/>
-        </w:rPr>
-        <w:lastRenderedPageBreak/>
-        <w:drawing>
-          <wp:inline distT="0" distB="0" distL="0" distR="0" wp14:anchorId="79C6C890" wp14:editId="5A0936F8">
-            <wp:extent cx="4631264" cy="2880000"/>
-            <wp:effectExtent l="0" t="0" r="0" b="0"/>
-            <wp:docPr id="38" name="Imagen 38" descr="Captura de pantalla de computadora&#10;&#10;Descripción generada automáticamente"/>
-            <wp:cNvGraphicFramePr>
-              <a:graphicFrameLocks xmlns:a="http://schemas.openxmlformats.org/drawingml/2006/main" noChangeAspect="1"/>
-            </wp:cNvGraphicFramePr>
-            <a:graphic xmlns:a="http://schemas.openxmlformats.org/drawingml/2006/main">
-              <a:graphicData uri="http://schemas.openxmlformats.org/drawingml/2006/picture">
-                <pic:pic xmlns:pic="http://schemas.openxmlformats.org/drawingml/2006/picture">
-                  <pic:nvPicPr>
-                    <pic:cNvPr id="12" name="Imagen 12" descr="Captura de pantalla de computadora&#10;&#10;Descripción generada automáticamente"/>
-                    <pic:cNvPicPr/>
-                  </pic:nvPicPr>
-                  <pic:blipFill>
-                    <a:blip r:embed="rId15"/>
-                    <a:stretch>
-                      <a:fillRect/>
-                    </a:stretch>
-                  </pic:blipFill>
-                  <pic:spPr>
-                    <a:xfrm>
-                      <a:off x="0" y="0"/>
-                      <a:ext cx="4631264" cy="2880000"/>
-                    </a:xfrm>
-                    <a:prstGeom prst="rect">
-                      <a:avLst/>
-                    </a:prstGeom>
-                  </pic:spPr>
-                </pic:pic>
-              </a:graphicData>
-            </a:graphic>
-          </wp:inline>
-        </w:drawing>
-      </w:r>
-    </w:p>
-    <w:p>
-      <w:pPr>
-        <w:jc w:val="both"/>
-        <w:rPr>
-          <w:lang w:val="en-US"/>
-        </w:rPr>
-      </w:pPr>
-      <w:r>
-        <w:rPr>
-          <w:lang w:val="en-US"/>
-        </w:rPr>
-        <w:t xml:space="preserve">Open the properties of the project (by right-clicking on the name of the project that we created in the Solution Explorer, the name of </w:t>
-      </w:r>
-      <w:proofErr w:type="spellStart"/>
-      <w:r>
-        <w:rPr>
-          <w:lang w:val="en-US"/>
-        </w:rPr>
-        <w:t>ProyectoCompuG</w:t>
-      </w:r>
-      <w:proofErr w:type="spellEnd"/>
-      <w:r>
-        <w:rPr>
-          <w:lang w:val="en-US"/>
-        </w:rPr>
-        <w:t xml:space="preserve"> appears in blue in the image).</w:t>
-      </w:r>
-    </w:p>
-    <w:p>
-      <w:pPr>
-        <w:jc w:val="center"/>
-        <w:rPr>
-          <w:lang w:val="en-US"/>
-        </w:rPr>
-      </w:pPr>
-      <w:r>
-        <w:rPr>
-          <w:noProof/>
-        </w:rPr>
-        <w:drawing>
-          <wp:inline distT="0" distB="0" distL="0" distR="0" wp14:anchorId="0A122690" wp14:editId="755E2944">
-            <wp:extent cx="4204875" cy="3780000"/>
-            <wp:effectExtent l="0" t="0" r="5715" b="0"/>
-            <wp:docPr id="39" name="Imagen 39" descr="Captura de pantalla de computadora&#10;&#10;Descripción generada automáticamente"/>
-            <wp:cNvGraphicFramePr>
-              <a:graphicFrameLocks xmlns:a="http://schemas.openxmlformats.org/drawingml/2006/main" noChangeAspect="1"/>
-            </wp:cNvGraphicFramePr>
-            <a:graphic xmlns:a="http://schemas.openxmlformats.org/drawingml/2006/main">
-              <a:graphicData uri="http://schemas.openxmlformats.org/drawingml/2006/picture">
-                <pic:pic xmlns:pic="http://schemas.openxmlformats.org/drawingml/2006/picture">
-                  <pic:nvPicPr>
-                    <pic:cNvPr id="13" name="Imagen 13" descr="Captura de pantalla de computadora&#10;&#10;Descripción generada automáticamente"/>
-                    <pic:cNvPicPr/>
-                  </pic:nvPicPr>
-                  <pic:blipFill>
-                    <a:blip r:embed="rId16"/>
-                    <a:stretch>
-                      <a:fillRect/>
-                    </a:stretch>
-                  </pic:blipFill>
-                  <pic:spPr>
-                    <a:xfrm>
-                      <a:off x="0" y="0"/>
-                      <a:ext cx="4204875" cy="3780000"/>
-                    </a:xfrm>
-                    <a:prstGeom prst="rect">
-                      <a:avLst/>
-                    </a:prstGeom>
-                  </pic:spPr>
-                </pic:pic>
-              </a:graphicData>
-            </a:graphic>
-          </wp:inline>
-        </w:drawing>
-      </w:r>
-    </w:p>
-    <w:p>
-      <w:pPr>
-        <w:jc w:val="both"/>
-        <w:rPr>
-          <w:lang w:val="en-US"/>
-        </w:rPr>
-      </w:pPr>
-      <w:r>
-        <w:rPr>
-          <w:lang w:val="en-US"/>
-        </w:rPr>
-        <w:t xml:space="preserve">In the Properties Window, go to C/C++ &gt; General, on the </w:t>
-      </w:r>
-      <w:r>
-        <w:rPr>
-          <w:lang w:val="en-US"/>
-        </w:rPr>
-        <w:t>left</w:t>
-      </w:r>
-      <w:r>
-        <w:rPr>
-          <w:lang w:val="en-US"/>
-        </w:rPr>
-        <w:t xml:space="preserve"> side locate Additional Include Directories, and add include. Also, leave the settings as indicated in the following image:</w:t>
-      </w:r>
-    </w:p>
-    <w:p>
-      <w:pPr>
-        <w:jc w:val="center"/>
-        <w:rPr>
-          <w:lang w:val="en-US"/>
-        </w:rPr>
-      </w:pPr>
-      <w:r>
-        <w:rPr>
-          <w:noProof/>
-        </w:rPr>
-        <w:lastRenderedPageBreak/>
-        <w:drawing>
-          <wp:inline distT="0" distB="0" distL="0" distR="0" wp14:anchorId="08B09A5C" wp14:editId="7A1E7F01">
-            <wp:extent cx="5168115" cy="1980000"/>
-            <wp:effectExtent l="0" t="0" r="0" b="1270"/>
-            <wp:docPr id="40" name="Imagen 40" descr="Interfaz de usuario gráfica, Texto, Aplicación, Correo electrónico&#10;&#10;Descripción generada automáticamente"/>
-            <wp:cNvGraphicFramePr>
-              <a:graphicFrameLocks xmlns:a="http://schemas.openxmlformats.org/drawingml/2006/main" noChangeAspect="1"/>
-            </wp:cNvGraphicFramePr>
-            <a:graphic xmlns:a="http://schemas.openxmlformats.org/drawingml/2006/main">
-              <a:graphicData uri="http://schemas.openxmlformats.org/drawingml/2006/picture">
-                <pic:pic xmlns:pic="http://schemas.openxmlformats.org/drawingml/2006/picture">
-                  <pic:nvPicPr>
-                    <pic:cNvPr id="17" name="Imagen 17" descr="Interfaz de usuario gráfica, Texto, Aplicación, Correo electrónico&#10;&#10;Descripción generada automáticamente"/>
-                    <pic:cNvPicPr/>
-                  </pic:nvPicPr>
-                  <pic:blipFill>
-                    <a:blip r:embed="rId17"/>
-                    <a:stretch>
-                      <a:fillRect/>
-                    </a:stretch>
-                  </pic:blipFill>
-                  <pic:spPr>
-                    <a:xfrm>
-                      <a:off x="0" y="0"/>
-                      <a:ext cx="5168115" cy="1980000"/>
-                    </a:xfrm>
-                    <a:prstGeom prst="rect">
-                      <a:avLst/>
-                    </a:prstGeom>
-                  </pic:spPr>
-                </pic:pic>
-              </a:graphicData>
-            </a:graphic>
-          </wp:inline>
-        </w:drawing>
-      </w:r>
-    </w:p>
-    <w:p>
-      <w:pPr>
-        <w:jc w:val="both"/>
-        <w:rPr>
-          <w:lang w:val="en-US"/>
-        </w:rPr>
-      </w:pPr>
-      <w:r>
-        <w:rPr>
-          <w:lang w:val="en-US"/>
-        </w:rPr>
-        <w:t xml:space="preserve">In the Properties Window, go to Linker &gt; General, on the </w:t>
-      </w:r>
-      <w:proofErr w:type="gramStart"/>
-      <w:r>
-        <w:rPr>
-          <w:lang w:val="en-US"/>
-        </w:rPr>
-        <w:t>right hand</w:t>
-      </w:r>
-      <w:proofErr w:type="gramEnd"/>
-      <w:r>
-        <w:rPr>
-          <w:lang w:val="en-US"/>
-        </w:rPr>
-        <w:t xml:space="preserve"> side locate Additional Library Directories, and add lib.</w:t>
-      </w:r>
-    </w:p>
-    <w:p>
-      <w:pPr>
-        <w:jc w:val="center"/>
-        <w:rPr>
-          <w:lang w:val="en-US"/>
-        </w:rPr>
-      </w:pPr>
-      <w:r>
-        <w:rPr>
-          <w:noProof/>
-        </w:rPr>
-        <w:drawing>
-          <wp:inline distT="0" distB="0" distL="0" distR="0" wp14:anchorId="0DD75414" wp14:editId="18C14C19">
-            <wp:extent cx="5236158" cy="1980000"/>
-            <wp:effectExtent l="0" t="0" r="3175" b="1270"/>
-            <wp:docPr id="41" name="Imagen 41" descr="Interfaz de usuario gráfica, Texto, Aplicación&#10;&#10;Descripción generada automáticamente"/>
-            <wp:cNvGraphicFramePr>
-              <a:graphicFrameLocks xmlns:a="http://schemas.openxmlformats.org/drawingml/2006/main" noChangeAspect="1"/>
-            </wp:cNvGraphicFramePr>
-            <a:graphic xmlns:a="http://schemas.openxmlformats.org/drawingml/2006/main">
-              <a:graphicData uri="http://schemas.openxmlformats.org/drawingml/2006/picture">
-                <pic:pic xmlns:pic="http://schemas.openxmlformats.org/drawingml/2006/picture">
-                  <pic:nvPicPr>
-                    <pic:cNvPr id="18" name="Imagen 18" descr="Interfaz de usuario gráfica, Texto, Aplicación&#10;&#10;Descripción generada automáticamente"/>
-                    <pic:cNvPicPr/>
-                  </pic:nvPicPr>
-                  <pic:blipFill>
-                    <a:blip r:embed="rId18"/>
-                    <a:stretch>
-                      <a:fillRect/>
-                    </a:stretch>
-                  </pic:blipFill>
-                  <pic:spPr>
-                    <a:xfrm>
-                      <a:off x="0" y="0"/>
-                      <a:ext cx="5236158" cy="1980000"/>
-                    </a:xfrm>
-                    <a:prstGeom prst="rect">
-                      <a:avLst/>
-                    </a:prstGeom>
-                  </pic:spPr>
-                </pic:pic>
-              </a:graphicData>
-            </a:graphic>
-          </wp:inline>
-        </w:drawing>
-      </w:r>
-    </w:p>
-    <w:p>
-      <w:pPr>
-        <w:jc w:val="both"/>
-        <w:rPr>
-          <w:lang w:val="en-US"/>
-        </w:rPr>
-      </w:pPr>
-      <w:r>
-        <w:rPr>
-          <w:lang w:val="en-US"/>
-        </w:rPr>
-        <w:t xml:space="preserve">In the Properties Window, go to Linker &gt; Input, on the right hand side locate Additional Dependencies, and add </w:t>
-      </w:r>
-      <w:proofErr w:type="gramStart"/>
-      <w:r>
-        <w:rPr>
-          <w:b/>
-          <w:bCs/>
-          <w:lang w:val="en-US"/>
-        </w:rPr>
-        <w:t>SDL2.lib;SDL2main.lib</w:t>
-      </w:r>
-      <w:proofErr w:type="gramEnd"/>
-      <w:r>
-        <w:rPr>
-          <w:b/>
-          <w:bCs/>
-          <w:lang w:val="en-US"/>
-        </w:rPr>
-        <w:t xml:space="preserve">;assimp-vc141-mtd.lib;opengl32.lib;glfw3.lib; </w:t>
-      </w:r>
-      <w:r>
-        <w:rPr>
-          <w:lang w:val="en-US"/>
-        </w:rPr>
-        <w:t>(Respect the elements that already exist). Don't forget to click OK when you're done with these changes.</w:t>
-      </w:r>
-    </w:p>
-    <w:p>
-      <w:pPr>
-        <w:jc w:val="center"/>
-        <w:rPr>
-          <w:lang w:val="en-US"/>
-        </w:rPr>
-      </w:pPr>
-      <w:r>
-        <w:rPr>
-          <w:noProof/>
-        </w:rPr>
-        <w:drawing>
-          <wp:inline distT="0" distB="0" distL="0" distR="0" wp14:anchorId="1CE4C2D2" wp14:editId="0F12C2D7">
-            <wp:extent cx="5121423" cy="1440000"/>
-            <wp:effectExtent l="0" t="0" r="3175" b="8255"/>
-            <wp:docPr id="42" name="Imagen 42" descr="Interfaz de usuario gráfica, Texto, Aplicación, Correo electrónico&#10;&#10;Descripción generada automáticamente"/>
-            <wp:cNvGraphicFramePr>
-              <a:graphicFrameLocks xmlns:a="http://schemas.openxmlformats.org/drawingml/2006/main" noChangeAspect="1"/>
-            </wp:cNvGraphicFramePr>
-            <a:graphic xmlns:a="http://schemas.openxmlformats.org/drawingml/2006/main">
-              <a:graphicData uri="http://schemas.openxmlformats.org/drawingml/2006/picture">
-                <pic:pic xmlns:pic="http://schemas.openxmlformats.org/drawingml/2006/picture">
-                  <pic:nvPicPr>
-                    <pic:cNvPr id="19" name="Imagen 19" descr="Interfaz de usuario gráfica, Texto, Aplicación, Correo electrónico&#10;&#10;Descripción generada automáticamente"/>
-                    <pic:cNvPicPr/>
-                  </pic:nvPicPr>
-                  <pic:blipFill>
-                    <a:blip r:embed="rId19"/>
-                    <a:stretch>
-                      <a:fillRect/>
-                    </a:stretch>
-                  </pic:blipFill>
-                  <pic:spPr>
-                    <a:xfrm>
-                      <a:off x="0" y="0"/>
-                      <a:ext cx="5121423" cy="1440000"/>
-                    </a:xfrm>
-                    <a:prstGeom prst="rect">
-                      <a:avLst/>
-                    </a:prstGeom>
-                  </pic:spPr>
-                </pic:pic>
-              </a:graphicData>
-            </a:graphic>
-          </wp:inline>
-        </w:drawing>
-      </w:r>
-    </w:p>
-    <w:p>
-      <w:pPr>
-        <w:jc w:val="both"/>
-        <w:rPr>
-          <w:lang w:val="en-US"/>
-        </w:rPr>
-      </w:pPr>
-      <w:r>
-        <w:rPr>
-          <w:lang w:val="en-US"/>
-        </w:rPr>
-        <w:t>Once this is done, the file should be able to compile and run without errors.</w:t>
-      </w:r>
-    </w:p>
-    <w:p>
-      <w:pPr>
-        <w:rPr>
-          <w:lang w:val="en-US"/>
-        </w:rPr>
-      </w:pPr>
-      <w:r>
-        <w:rPr>
-          <w:lang w:val="en-US"/>
-        </w:rPr>
-        <w:br w:type="page"/>
-      </w:r>
-    </w:p>
-    <w:p>
-      <w:pPr>
-        <w:pStyle w:val="Ttulo1"/>
-        <w:rPr>
-          <w:lang w:val="en-US"/>
-        </w:rPr>
-      </w:pPr>
-      <w:r>
-        <w:rPr>
-          <w:lang w:val="en-US"/>
-        </w:rPr>
-        <w:lastRenderedPageBreak/>
-        <w:t xml:space="preserve">Requirements for installation with </w:t>
-      </w:r>
-      <w:proofErr w:type="spellStart"/>
-      <w:r>
-        <w:rPr>
-          <w:lang w:val="en-US"/>
-        </w:rPr>
-        <w:t>Github</w:t>
-      </w:r>
-      <w:proofErr w:type="spellEnd"/>
-    </w:p>
-    <w:p>
-      <w:pPr>
-        <w:pStyle w:val="Prrafodelista"/>
-        <w:numPr>
-          <w:ilvl w:val="0"/>
-          <w:numId w:val="6"/>
-        </w:numPr>
-        <w:jc w:val="both"/>
-        <w:rPr>
-          <w:lang w:val="en-US"/>
-        </w:rPr>
-      </w:pPr>
-      <w:r>
-        <w:rPr>
-          <w:lang w:val="en-US"/>
-        </w:rPr>
-        <w:t>A computer with a minimum Windows 7 operating system (supported up to Windows 11).</w:t>
-      </w:r>
-    </w:p>
-    <w:p>
-      <w:pPr>
-        <w:pStyle w:val="Prrafodelista"/>
-        <w:numPr>
-          <w:ilvl w:val="0"/>
-          <w:numId w:val="6"/>
-        </w:numPr>
-        <w:jc w:val="both"/>
-        <w:rPr>
-          <w:lang w:val="en-US"/>
-        </w:rPr>
-      </w:pPr>
-      <w:r>
-        <w:rPr>
-          <w:lang w:val="en-US"/>
-        </w:rPr>
-        <w:t>Visual Studio in its 2017 or 2019 versions. **</w:t>
-      </w:r>
-    </w:p>
-    <w:p>
-      <w:pPr>
-        <w:pStyle w:val="Prrafodelista"/>
-        <w:numPr>
-          <w:ilvl w:val="0"/>
-          <w:numId w:val="6"/>
-        </w:numPr>
-        <w:jc w:val="both"/>
-        <w:rPr>
-          <w:b/>
-          <w:bCs/>
-          <w:lang w:val="en-US"/>
-        </w:rPr>
-      </w:pPr>
-      <w:r>
-        <w:rPr>
-          <w:b/>
-          <w:bCs/>
-          <w:lang w:val="en-US"/>
-        </w:rPr>
-        <w:t>It is not a requirement, but it is recommended to have an AMD Ryzen series processor, since we have detected that there are problems in some Intel processors to show the project.</w:t>
-      </w:r>
-    </w:p>
-    <w:p>
-      <w:pPr>
-        <w:pStyle w:val="Prrafodelista"/>
-        <w:numPr>
-          <w:ilvl w:val="0"/>
-          <w:numId w:val="6"/>
-        </w:numPr>
-        <w:jc w:val="both"/>
-        <w:rPr>
-          <w:lang w:val="en-US"/>
-        </w:rPr>
-      </w:pPr>
-      <w:r>
-        <w:rPr>
-          <w:lang w:val="en-US"/>
-        </w:rPr>
-        <w:t xml:space="preserve">The link to the repository that contains the entire project. This link is: </w:t>
-      </w:r>
-      <w:hyperlink r:id="rId38" w:history="1">
-        <w:r>
-          <w:rPr>
-            <w:rStyle w:val="Hipervnculo"/>
-            <w:lang w:val="en-US"/>
-          </w:rPr>
-          <w:t>https://github.com/suadero99/ProyectoCG</w:t>
-        </w:r>
-      </w:hyperlink>
-      <w:r>
-        <w:rPr>
-          <w:lang w:val="en-US"/>
-        </w:rPr>
-        <w:t xml:space="preserve"> </w:t>
-      </w:r>
-      <w:r>
-        <w:rPr>
-          <w:lang w:val="en-US"/>
-        </w:rPr>
-        <w:t xml:space="preserve"> and also be a collaborator to have access to said repository.</w:t>
-      </w:r>
-    </w:p>
-    <w:p>
-      <w:pPr>
-        <w:jc w:val="both"/>
-        <w:rPr>
-          <w:lang w:val="en-US"/>
-        </w:rPr>
-      </w:pPr>
-      <w:r>
-        <w:rPr>
-          <w:lang w:val="en-US"/>
-        </w:rPr>
-        <w:t>**: The program may work in other versions of Visual Studio other than those mentioned, but this is not guaranteed, in addition to the fact that this manual will take the 2019 version as an example, so it is highly recommended to use this version by above any other.</w:t>
-      </w:r>
-    </w:p>
-    <w:p>
-      <w:pPr>
-        <w:pStyle w:val="Ttulo1"/>
-        <w:rPr>
-          <w:lang w:val="en-US"/>
-        </w:rPr>
-      </w:pPr>
-      <w:r>
-        <w:rPr>
-          <w:lang w:val="en-US"/>
-        </w:rPr>
-        <w:t>Environment settings</w:t>
-      </w:r>
-    </w:p>
-    <w:p>
-      <w:pPr>
-        <w:jc w:val="both"/>
-        <w:rPr>
-          <w:lang w:val="en-US"/>
-        </w:rPr>
-      </w:pPr>
-      <w:r>
-        <w:rPr>
-          <w:lang w:val="en-US"/>
-        </w:rPr>
-        <w:t>Note: For reference, screenshots of Visual Studio 2019 (hereinafter referred to as VS) in Spanish will be used.</w:t>
-      </w:r>
-    </w:p>
-    <w:p>
-      <w:pPr>
-        <w:jc w:val="both"/>
-        <w:rPr>
-          <w:lang w:val="en-US"/>
-        </w:rPr>
-      </w:pPr>
-      <w:r>
-        <w:rPr>
-          <w:lang w:val="en-US"/>
-        </w:rPr>
-        <w:t>Open VS in its 2017 or 2019 version.</w:t>
-      </w:r>
-    </w:p>
-    <w:p>
-      <w:pPr>
-        <w:jc w:val="both"/>
-        <w:rPr>
-          <w:lang w:val="en-US"/>
-        </w:rPr>
-      </w:pPr>
-      <w:r>
-        <w:rPr>
-          <w:lang w:val="en-US"/>
-        </w:rPr>
-        <w:t>Select the “</w:t>
-      </w:r>
-      <w:r>
-        <w:rPr>
-          <w:b/>
-          <w:bCs/>
-          <w:lang w:val="en-US"/>
-        </w:rPr>
-        <w:t>Clone a repository</w:t>
-      </w:r>
-      <w:r>
-        <w:rPr>
-          <w:lang w:val="en-US"/>
-        </w:rPr>
-        <w:t xml:space="preserve">” </w:t>
-      </w:r>
-      <w:r>
-        <w:rPr>
-          <w:lang w:val="en-US"/>
-        </w:rPr>
-        <w:t>option</w:t>
-      </w:r>
-      <w:r>
-        <w:rPr>
-          <w:lang w:val="en-US"/>
-        </w:rPr>
-        <w:t>.</w:t>
-      </w:r>
-    </w:p>
-    <w:p>
-      <w:pPr>
-        <w:jc w:val="center"/>
-        <w:rPr>
-          <w:lang w:val="en-US"/>
-        </w:rPr>
-      </w:pPr>
-      <w:r>
-        <w:rPr>
-          <w:noProof/>
-        </w:rPr>
-        <w:drawing>
-          <wp:inline distT="0" distB="0" distL="0" distR="0" wp14:anchorId="41DD5B3A" wp14:editId="2316F9EB">
-            <wp:extent cx="1441938" cy="1861902"/>
-            <wp:effectExtent l="0" t="0" r="6350" b="5080"/>
-            <wp:docPr id="43" name="Imagen 43" descr="Captura de pantalla de un celular&#10;&#10;Descripción generada automáticamente"/>
-            <wp:cNvGraphicFramePr>
-              <a:graphicFrameLocks xmlns:a="http://schemas.openxmlformats.org/drawingml/2006/main" noChangeAspect="1"/>
-            </wp:cNvGraphicFramePr>
-            <a:graphic xmlns:a="http://schemas.openxmlformats.org/drawingml/2006/main">
-              <a:graphicData uri="http://schemas.openxmlformats.org/drawingml/2006/picture">
-                <pic:pic xmlns:pic="http://schemas.openxmlformats.org/drawingml/2006/picture">
-                  <pic:nvPicPr>
-                    <pic:cNvPr id="1" name="Imagen 1" descr="Captura de pantalla de un celular&#10;&#10;Descripción generada automáticamente"/>
-                    <pic:cNvPicPr/>
-                  </pic:nvPicPr>
-                  <pic:blipFill rotWithShape="1">
-                    <a:blip r:embed="rId21"/>
-                    <a:srcRect l="59064" t="15686" r="4141" b="13095"/>
-                    <a:stretch/>
-                  </pic:blipFill>
-                  <pic:spPr bwMode="auto">
-                    <a:xfrm>
-                      <a:off x="0" y="0"/>
-                      <a:ext cx="1460287" cy="1885595"/>
-                    </a:xfrm>
-                    <a:prstGeom prst="rect">
-                      <a:avLst/>
-                    </a:prstGeom>
-                    <a:ln>
-                      <a:noFill/>
-                    </a:ln>
-                    <a:extLst>
-                      <a:ext uri="{53640926-AAD7-44D8-BBD7-CCE9431645EC}">
-                        <a14:shadowObscured xmlns:a14="http://schemas.microsoft.com/office/drawing/2010/main"/>
-                      </a:ext>
-                    </a:extLst>
-                  </pic:spPr>
-                </pic:pic>
-              </a:graphicData>
-            </a:graphic>
-          </wp:inline>
-        </w:drawing>
-      </w:r>
-    </w:p>
-    <w:p>
-      <w:pPr>
-        <w:jc w:val="both"/>
-        <w:rPr>
-          <w:lang w:val="en-US"/>
-        </w:rPr>
-      </w:pPr>
-      <w:r>
-        <w:rPr>
-          <w:lang w:val="en-US"/>
-        </w:rPr>
-        <w:t>The following screen is displayed.</w:t>
-      </w:r>
-    </w:p>
-    <w:p>
-      <w:pPr>
-        <w:jc w:val="center"/>
-        <w:rPr>
-          <w:lang w:val="en-US"/>
-        </w:rPr>
-      </w:pPr>
-      <w:r>
-        <w:rPr>
-          <w:noProof/>
-        </w:rPr>
-        <w:drawing>
-          <wp:inline distT="0" distB="0" distL="0" distR="0" wp14:anchorId="17F43E76" wp14:editId="0D1A5C42">
-            <wp:extent cx="4145319" cy="2120970"/>
-            <wp:effectExtent l="0" t="0" r="7620" b="0"/>
-            <wp:docPr id="44" name="Imagen 44" descr="Interfaz de usuario gráfica, Aplicación&#10;&#10;Descripción generada automáticamente"/>
-            <wp:cNvGraphicFramePr>
-              <a:graphicFrameLocks xmlns:a="http://schemas.openxmlformats.org/drawingml/2006/main" noChangeAspect="1"/>
-            </wp:cNvGraphicFramePr>
-            <a:graphic xmlns:a="http://schemas.openxmlformats.org/drawingml/2006/main">
-              <a:graphicData uri="http://schemas.openxmlformats.org/drawingml/2006/picture">
-                <pic:pic xmlns:pic="http://schemas.openxmlformats.org/drawingml/2006/picture">
-                  <pic:nvPicPr>
-                    <pic:cNvPr id="14" name="Imagen 14" descr="Interfaz de usuario gráfica, Aplicación&#10;&#10;Descripción generada automáticamente"/>
-                    <pic:cNvPicPr/>
-                  </pic:nvPicPr>
-                  <pic:blipFill>
-                    <a:blip r:embed="rId22"/>
-                    <a:stretch>
-                      <a:fillRect/>
-                    </a:stretch>
-                  </pic:blipFill>
-                  <pic:spPr>
-                    <a:xfrm>
-                      <a:off x="0" y="0"/>
-                      <a:ext cx="4148864" cy="2122784"/>
-                    </a:xfrm>
-                    <a:prstGeom prst="rect">
-                      <a:avLst/>
-                    </a:prstGeom>
-                  </pic:spPr>
-                </pic:pic>
-              </a:graphicData>
-            </a:graphic>
-          </wp:inline>
-        </w:drawing>
-      </w:r>
-    </w:p>
-    <w:p>
-      <w:pPr>
-        <w:jc w:val="both"/>
-        <w:rPr>
-          <w:lang w:val="en-US"/>
-        </w:rPr>
-      </w:pPr>
-      <w:r>
-        <w:rPr>
-          <w:lang w:val="en-US"/>
-        </w:rPr>
-        <w:lastRenderedPageBreak/>
-        <w:t xml:space="preserve">Copy the repository link into the box that </w:t>
-      </w:r>
-      <w:proofErr w:type="gramStart"/>
-      <w:r>
-        <w:rPr>
-          <w:lang w:val="en-US"/>
-        </w:rPr>
-        <w:t>says</w:t>
-      </w:r>
-      <w:proofErr w:type="gramEnd"/>
-      <w:r>
-        <w:rPr>
-          <w:lang w:val="en-US"/>
-        </w:rPr>
-        <w:t xml:space="preserve"> “</w:t>
-      </w:r>
-      <w:r>
-        <w:rPr>
-          <w:b/>
-          <w:bCs/>
-          <w:lang w:val="en-US"/>
-        </w:rPr>
-        <w:t>Repository location</w:t>
-      </w:r>
-      <w:r>
-        <w:rPr>
-          <w:lang w:val="en-US"/>
-        </w:rPr>
-        <w:t>” and select a path (where you want to save the project). Once both fields are filled in, click the “Clone” button.</w:t>
-      </w:r>
-    </w:p>
-    <w:p>
-      <w:pPr>
-        <w:jc w:val="both"/>
-        <w:rPr>
-          <w:lang w:val="en-US"/>
-        </w:rPr>
-      </w:pPr>
-      <w:r>
-        <w:rPr>
-          <w:lang w:val="en-US"/>
-        </w:rPr>
-        <w:t xml:space="preserve">The repository link is </w:t>
-      </w:r>
-      <w:hyperlink r:id="rId39" w:history="1">
-        <w:r>
-          <w:rPr>
-            <w:rStyle w:val="Hipervnculo"/>
-            <w:b/>
-            <w:bCs/>
-            <w:i/>
-            <w:iCs/>
-            <w:lang w:val="en-US"/>
-          </w:rPr>
-          <w:t>https://github.com/suadero99/ProyectoCG</w:t>
-        </w:r>
-      </w:hyperlink>
-      <w:r>
-        <w:rPr>
-          <w:lang w:val="en-US"/>
-        </w:rPr>
-        <w:t xml:space="preserve"> </w:t>
-      </w:r>
-    </w:p>
-    <w:p>
-      <w:pPr>
-        <w:jc w:val="both"/>
-        <w:rPr>
-          <w:lang w:val="en-US"/>
-        </w:rPr>
-      </w:pPr>
-      <w:r>
-        <w:rPr>
-          <w:lang w:val="en-US"/>
-        </w:rPr>
-        <w:t>If everything was entered correctly, you will have a screen like the following:</w:t>
-      </w:r>
-    </w:p>
-    <w:p>
-      <w:pPr>
-        <w:jc w:val="center"/>
-        <w:rPr>
-          <w:lang w:val="en-US"/>
-        </w:rPr>
-      </w:pPr>
-      <w:r>
-        <w:rPr>
-          <w:noProof/>
-        </w:rPr>
-        <w:drawing>
-          <wp:inline distT="0" distB="0" distL="0" distR="0" wp14:anchorId="166BCEAB" wp14:editId="40E43F7A">
-            <wp:extent cx="5044440" cy="2676327"/>
-            <wp:effectExtent l="0" t="0" r="3810" b="0"/>
-            <wp:docPr id="45" name="Imagen 45" descr="Captura de pantalla de computadora&#10;&#10;Descripción generada automáticamente"/>
-            <wp:cNvGraphicFramePr>
-              <a:graphicFrameLocks xmlns:a="http://schemas.openxmlformats.org/drawingml/2006/main" noChangeAspect="1"/>
-            </wp:cNvGraphicFramePr>
-            <a:graphic xmlns:a="http://schemas.openxmlformats.org/drawingml/2006/main">
-              <a:graphicData uri="http://schemas.openxmlformats.org/drawingml/2006/picture">
-                <pic:pic xmlns:pic="http://schemas.openxmlformats.org/drawingml/2006/picture">
-                  <pic:nvPicPr>
-                    <pic:cNvPr id="15" name="Imagen 15" descr="Captura de pantalla de computadora&#10;&#10;Descripción generada automáticamente"/>
-                    <pic:cNvPicPr/>
-                  </pic:nvPicPr>
-                  <pic:blipFill>
-                    <a:blip r:embed="rId24"/>
-                    <a:stretch>
-                      <a:fillRect/>
-                    </a:stretch>
-                  </pic:blipFill>
-                  <pic:spPr>
-                    <a:xfrm>
-                      <a:off x="0" y="0"/>
-                      <a:ext cx="5045893" cy="2677098"/>
-                    </a:xfrm>
-                    <a:prstGeom prst="rect">
-                      <a:avLst/>
-                    </a:prstGeom>
-                  </pic:spPr>
-                </pic:pic>
-              </a:graphicData>
-            </a:graphic>
-          </wp:inline>
-        </w:drawing>
-      </w:r>
-    </w:p>
-    <w:p>
-      <w:pPr>
-        <w:jc w:val="both"/>
-        <w:rPr>
-          <w:lang w:val="en-US"/>
-        </w:rPr>
-      </w:pPr>
-      <w:r>
-        <w:rPr>
-          <w:lang w:val="en-US"/>
-        </w:rPr>
-        <w:t>After waiting for the download of the project, we proceed to make the initial configuration.</w:t>
-      </w:r>
-    </w:p>
-    <w:p>
-      <w:pPr>
-        <w:jc w:val="both"/>
-        <w:rPr>
-          <w:lang w:val="en-US"/>
-        </w:rPr>
-      </w:pPr>
-      <w:r>
-        <w:rPr>
-          <w:lang w:val="en-US"/>
-        </w:rPr>
-        <w:t>In the solution explorer, we proceed to double-click on the bold letters “</w:t>
-      </w:r>
-      <w:r>
-        <w:rPr>
-          <w:b/>
-          <w:bCs/>
-          <w:lang w:val="en-US"/>
-        </w:rPr>
-        <w:t>ProyectoCG.sln</w:t>
-      </w:r>
-      <w:r>
-        <w:rPr>
-          <w:lang w:val="en-US"/>
-        </w:rPr>
-        <w:t>”.</w:t>
-      </w:r>
-    </w:p>
-    <w:p>
-      <w:pPr>
-        <w:jc w:val="center"/>
-        <w:rPr>
-          <w:lang w:val="en-US"/>
-        </w:rPr>
-      </w:pPr>
-      <w:r>
-        <w:rPr>
-          <w:noProof/>
-        </w:rPr>
-        <w:drawing>
-          <wp:inline distT="0" distB="0" distL="0" distR="0" wp14:anchorId="1710DE53" wp14:editId="7D2DE679">
-            <wp:extent cx="1546860" cy="1120140"/>
-            <wp:effectExtent l="0" t="0" r="0" b="3810"/>
-            <wp:docPr id="46" name="Imagen 46" descr="Interfaz de usuario gráfica, Texto, Aplicación&#10;&#10;Descripción generada automáticamente"/>
-            <wp:cNvGraphicFramePr>
-              <a:graphicFrameLocks xmlns:a="http://schemas.openxmlformats.org/drawingml/2006/main" noChangeAspect="1"/>
-            </wp:cNvGraphicFramePr>
-            <a:graphic xmlns:a="http://schemas.openxmlformats.org/drawingml/2006/main">
-              <a:graphicData uri="http://schemas.openxmlformats.org/drawingml/2006/picture">
-                <pic:pic xmlns:pic="http://schemas.openxmlformats.org/drawingml/2006/picture">
-                  <pic:nvPicPr>
-                    <pic:cNvPr id="16" name="Imagen 16" descr="Interfaz de usuario gráfica, Texto, Aplicación&#10;&#10;Descripción generada automáticamente"/>
-                    <pic:cNvPicPr/>
-                  </pic:nvPicPr>
-                  <pic:blipFill rotWithShape="1">
-                    <a:blip r:embed="rId25"/>
-                    <a:srcRect b="64481"/>
-                    <a:stretch/>
-                  </pic:blipFill>
-                  <pic:spPr bwMode="auto">
-                    <a:xfrm>
-                      <a:off x="0" y="0"/>
-                      <a:ext cx="1550508" cy="1122782"/>
-                    </a:xfrm>
-                    <a:prstGeom prst="rect">
-                      <a:avLst/>
-                    </a:prstGeom>
-                    <a:ln>
-                      <a:noFill/>
-                    </a:ln>
-                    <a:extLst>
-                      <a:ext uri="{53640926-AAD7-44D8-BBD7-CCE9431645EC}">
-                        <a14:shadowObscured xmlns:a14="http://schemas.microsoft.com/office/drawing/2010/main"/>
-                      </a:ext>
-                    </a:extLst>
-                  </pic:spPr>
-                </pic:pic>
-              </a:graphicData>
-            </a:graphic>
-          </wp:inline>
-        </w:drawing>
-      </w:r>
-    </w:p>
-    <w:p>
-      <w:pPr>
-        <w:jc w:val="both"/>
-        <w:rPr>
-          <w:lang w:val="en-US"/>
-        </w:rPr>
-      </w:pPr>
-      <w:r>
-        <w:rPr>
-          <w:lang w:val="en-US"/>
-        </w:rPr>
-        <w:t>You will have the following screen in the solution explorer:</w:t>
-      </w:r>
-    </w:p>
-    <w:p>
-      <w:pPr>
-        <w:jc w:val="center"/>
-        <w:rPr>
-          <w:lang w:val="en-US"/>
-        </w:rPr>
-      </w:pPr>
-      <w:r>
-        <w:rPr>
-          <w:noProof/>
-        </w:rPr>
-        <w:drawing>
-          <wp:inline distT="0" distB="0" distL="0" distR="0" wp14:anchorId="43C98B2A" wp14:editId="25EC98B6">
-            <wp:extent cx="1691640" cy="1697510"/>
-            <wp:effectExtent l="0" t="0" r="3810" b="0"/>
-            <wp:docPr id="47" name="Imagen 47" descr="Interfaz de usuario gráfica, Texto&#10;&#10;Descripción generada automáticamente con confianza media"/>
-            <wp:cNvGraphicFramePr>
-              <a:graphicFrameLocks xmlns:a="http://schemas.openxmlformats.org/drawingml/2006/main" noChangeAspect="1"/>
-            </wp:cNvGraphicFramePr>
-            <a:graphic xmlns:a="http://schemas.openxmlformats.org/drawingml/2006/main">
-              <a:graphicData uri="http://schemas.openxmlformats.org/drawingml/2006/picture">
-                <pic:pic xmlns:pic="http://schemas.openxmlformats.org/drawingml/2006/picture">
-                  <pic:nvPicPr>
-                    <pic:cNvPr id="23" name="Imagen 23" descr="Interfaz de usuario gráfica, Texto&#10;&#10;Descripción generada automáticamente con confianza media"/>
-                    <pic:cNvPicPr/>
-                  </pic:nvPicPr>
-                  <pic:blipFill rotWithShape="1">
-                    <a:blip r:embed="rId26"/>
-                    <a:srcRect b="50614"/>
-                    <a:stretch/>
-                  </pic:blipFill>
-                  <pic:spPr bwMode="auto">
-                    <a:xfrm>
-                      <a:off x="0" y="0"/>
-                      <a:ext cx="1700244" cy="1706144"/>
-                    </a:xfrm>
-                    <a:prstGeom prst="rect">
-                      <a:avLst/>
-                    </a:prstGeom>
-                    <a:ln>
-                      <a:noFill/>
-                    </a:ln>
-                    <a:extLst>
-                      <a:ext uri="{53640926-AAD7-44D8-BBD7-CCE9431645EC}">
-                        <a14:shadowObscured xmlns:a14="http://schemas.microsoft.com/office/drawing/2010/main"/>
-                      </a:ext>
-                    </a:extLst>
-                  </pic:spPr>
-                </pic:pic>
-              </a:graphicData>
-            </a:graphic>
-          </wp:inline>
-        </w:drawing>
-      </w:r>
-    </w:p>
-    <w:p>
-      <w:pPr>
-        <w:jc w:val="both"/>
-        <w:rPr>
-          <w:lang w:val="en-US"/>
-        </w:rPr>
-      </w:pPr>
-      <w:r>
-        <w:rPr>
-          <w:lang w:val="en-US"/>
-        </w:rPr>
-        <w:t xml:space="preserve">We make sure that at the top it says </w:t>
-      </w:r>
-      <w:r>
-        <w:rPr>
-          <w:noProof/>
-        </w:rPr>
-        <w:drawing>
-          <wp:inline distT="0" distB="0" distL="0" distR="0" wp14:anchorId="37E595BC" wp14:editId="7DAE1826">
-            <wp:extent cx="1447800" cy="271077"/>
-            <wp:effectExtent l="0" t="0" r="0" b="0"/>
-            <wp:docPr id="48" name="Imagen 48"/>
-            <wp:cNvGraphicFramePr>
-              <a:graphicFrameLocks xmlns:a="http://schemas.openxmlformats.org/drawingml/2006/main" noChangeAspect="1"/>
-            </wp:cNvGraphicFramePr>
-            <a:graphic xmlns:a="http://schemas.openxmlformats.org/drawingml/2006/main">
-              <a:graphicData uri="http://schemas.openxmlformats.org/drawingml/2006/picture">
-                <pic:pic xmlns:pic="http://schemas.openxmlformats.org/drawingml/2006/picture">
-                  <pic:nvPicPr>
-                    <pic:cNvPr id="1" name=""/>
-                    <pic:cNvPicPr/>
-                  </pic:nvPicPr>
-                  <pic:blipFill>
-                    <a:blip r:embed="rId27"/>
-                    <a:stretch>
-                      <a:fillRect/>
-                    </a:stretch>
-                  </pic:blipFill>
-                  <pic:spPr>
-                    <a:xfrm>
-                      <a:off x="0" y="0"/>
-                      <a:ext cx="1452868" cy="272026"/>
-                    </a:xfrm>
-                    <a:prstGeom prst="rect">
-                      <a:avLst/>
-                    </a:prstGeom>
-                  </pic:spPr>
-                </pic:pic>
-              </a:graphicData>
-            </a:graphic>
-          </wp:inline>
-        </w:drawing>
-      </w:r>
-      <w:r>
-        <w:rPr>
-          <w:lang w:val="en-US"/>
-        </w:rPr>
-        <w:t>. Just as we make sure that in Source Files the following 2 files appear:</w:t>
-      </w:r>
-    </w:p>
-    <w:p>
-      <w:pPr>
-        <w:jc w:val="center"/>
-        <w:rPr>
-          <w:lang w:val="en-US"/>
-        </w:rPr>
-      </w:pPr>
-      <w:r>
-        <w:rPr>
-          <w:noProof/>
-        </w:rPr>
-        <w:lastRenderedPageBreak/>
-        <w:drawing>
-          <wp:inline distT="0" distB="0" distL="0" distR="0" wp14:anchorId="752182FB" wp14:editId="21AABC7D">
-            <wp:extent cx="1501270" cy="571550"/>
-            <wp:effectExtent l="0" t="0" r="3810" b="0"/>
-            <wp:docPr id="49" name="Imagen 49" descr="Interfaz de usuario gráfica, Texto&#10;&#10;Descripción generada automáticamente"/>
-            <wp:cNvGraphicFramePr>
-              <a:graphicFrameLocks xmlns:a="http://schemas.openxmlformats.org/drawingml/2006/main" noChangeAspect="1"/>
-            </wp:cNvGraphicFramePr>
-            <a:graphic xmlns:a="http://schemas.openxmlformats.org/drawingml/2006/main">
-              <a:graphicData uri="http://schemas.openxmlformats.org/drawingml/2006/picture">
-                <pic:pic xmlns:pic="http://schemas.openxmlformats.org/drawingml/2006/picture">
-                  <pic:nvPicPr>
-                    <pic:cNvPr id="27" name="Imagen 27" descr="Interfaz de usuario gráfica, Texto&#10;&#10;Descripción generada automáticamente"/>
-                    <pic:cNvPicPr/>
-                  </pic:nvPicPr>
-                  <pic:blipFill>
-                    <a:blip r:embed="rId28"/>
-                    <a:stretch>
-                      <a:fillRect/>
-                    </a:stretch>
-                  </pic:blipFill>
-                  <pic:spPr>
-                    <a:xfrm>
-                      <a:off x="0" y="0"/>
-                      <a:ext cx="1501270" cy="571550"/>
-                    </a:xfrm>
-                    <a:prstGeom prst="rect">
-                      <a:avLst/>
-                    </a:prstGeom>
-                  </pic:spPr>
-                </pic:pic>
-              </a:graphicData>
-            </a:graphic>
-          </wp:inline>
-        </w:drawing>
-      </w:r>
-    </w:p>
-    <w:p>
-      <w:pPr>
-        <w:jc w:val="both"/>
-        <w:rPr>
-          <w:lang w:val="en-US"/>
-        </w:rPr>
-      </w:pPr>
-      <w:r>
-        <w:rPr>
-          <w:lang w:val="en-US"/>
-        </w:rPr>
-        <w:t>If this is not the case, we right-click on Source Files&gt;Add&gt;Existing Item…</w:t>
-      </w:r>
-    </w:p>
-    <w:p>
-      <w:pPr>
-        <w:jc w:val="center"/>
-        <w:rPr>
-          <w:lang w:val="en-US"/>
-        </w:rPr>
-      </w:pPr>
-      <w:r>
-        <w:rPr>
-          <w:noProof/>
-        </w:rPr>
-        <w:drawing>
-          <wp:inline distT="0" distB="0" distL="0" distR="0" wp14:anchorId="1E245D23" wp14:editId="7415B784">
-            <wp:extent cx="5288280" cy="417055"/>
-            <wp:effectExtent l="0" t="0" r="0" b="2540"/>
-            <wp:docPr id="50" name="Imagen 50"/>
-            <wp:cNvGraphicFramePr>
-              <a:graphicFrameLocks xmlns:a="http://schemas.openxmlformats.org/drawingml/2006/main" noChangeAspect="1"/>
-            </wp:cNvGraphicFramePr>
-            <a:graphic xmlns:a="http://schemas.openxmlformats.org/drawingml/2006/main">
-              <a:graphicData uri="http://schemas.openxmlformats.org/drawingml/2006/picture">
-                <pic:pic xmlns:pic="http://schemas.openxmlformats.org/drawingml/2006/picture">
-                  <pic:nvPicPr>
-                    <pic:cNvPr id="1" name=""/>
-                    <pic:cNvPicPr/>
-                  </pic:nvPicPr>
-                  <pic:blipFill>
-                    <a:blip r:embed="rId29"/>
-                    <a:stretch>
-                      <a:fillRect/>
-                    </a:stretch>
-                  </pic:blipFill>
-                  <pic:spPr>
-                    <a:xfrm>
-                      <a:off x="0" y="0"/>
-                      <a:ext cx="5301064" cy="418063"/>
-                    </a:xfrm>
-                    <a:prstGeom prst="rect">
-                      <a:avLst/>
-                    </a:prstGeom>
-                  </pic:spPr>
-                </pic:pic>
-              </a:graphicData>
-            </a:graphic>
-          </wp:inline>
-        </w:drawing>
-      </w:r>
-    </w:p>
-    <w:p>
-      <w:pPr>
-        <w:jc w:val="both"/>
-        <w:rPr>
-          <w:lang w:val="en-US"/>
-        </w:rPr>
-      </w:pPr>
-      <w:r>
-        <w:rPr>
-          <w:lang w:val="en-US"/>
-        </w:rPr>
-        <w:t xml:space="preserve">And we proceed to search for the files mentioned before, select </w:t>
-      </w:r>
-      <w:proofErr w:type="gramStart"/>
-      <w:r>
-        <w:rPr>
-          <w:lang w:val="en-US"/>
-        </w:rPr>
-        <w:t>them</w:t>
-      </w:r>
-      <w:proofErr w:type="gramEnd"/>
-      <w:r>
-        <w:rPr>
-          <w:lang w:val="en-US"/>
-        </w:rPr>
-        <w:t xml:space="preserve"> and add them. If they are not found, make sure you have successfully downloaded the project from the repository.</w:t>
-      </w:r>
-    </w:p>
-    <w:p>
-      <w:pPr>
-        <w:jc w:val="center"/>
-        <w:rPr>
-          <w:lang w:val="en-US"/>
-        </w:rPr>
-      </w:pPr>
-      <w:r>
-        <w:rPr>
-          <w:noProof/>
-        </w:rPr>
-        <w:drawing>
-          <wp:inline distT="0" distB="0" distL="0" distR="0" wp14:anchorId="1A1CE103" wp14:editId="60F0EAC2">
-            <wp:extent cx="4304131" cy="1176655"/>
-            <wp:effectExtent l="0" t="0" r="1270" b="4445"/>
-            <wp:docPr id="51" name="Imagen 51" descr="Captura de pantalla de un celular&#10;&#10;Descripción generada automáticamente"/>
-            <wp:cNvGraphicFramePr>
-              <a:graphicFrameLocks xmlns:a="http://schemas.openxmlformats.org/drawingml/2006/main" noChangeAspect="1"/>
-            </wp:cNvGraphicFramePr>
-            <a:graphic xmlns:a="http://schemas.openxmlformats.org/drawingml/2006/main">
-              <a:graphicData uri="http://schemas.openxmlformats.org/drawingml/2006/picture">
-                <pic:pic xmlns:pic="http://schemas.openxmlformats.org/drawingml/2006/picture">
-                  <pic:nvPicPr>
-                    <pic:cNvPr id="28" name="Imagen 28" descr="Captura de pantalla de un celular&#10;&#10;Descripción generada automáticamente"/>
-                    <pic:cNvPicPr/>
-                  </pic:nvPicPr>
-                  <pic:blipFill rotWithShape="1">
-                    <a:blip r:embed="rId30"/>
-                    <a:srcRect t="40931"/>
-                    <a:stretch/>
-                  </pic:blipFill>
-                  <pic:spPr bwMode="auto">
-                    <a:xfrm>
-                      <a:off x="0" y="0"/>
-                      <a:ext cx="4311393" cy="1178640"/>
-                    </a:xfrm>
-                    <a:prstGeom prst="rect">
-                      <a:avLst/>
-                    </a:prstGeom>
-                    <a:ln>
-                      <a:noFill/>
-                    </a:ln>
-                    <a:extLst>
-                      <a:ext uri="{53640926-AAD7-44D8-BBD7-CCE9431645EC}">
-                        <a14:shadowObscured xmlns:a14="http://schemas.microsoft.com/office/drawing/2010/main"/>
-                      </a:ext>
-                    </a:extLst>
-                  </pic:spPr>
-                </pic:pic>
-              </a:graphicData>
-            </a:graphic>
-          </wp:inline>
-        </w:drawing>
-      </w:r>
-    </w:p>
-    <w:p>
-      <w:pPr>
-        <w:jc w:val="both"/>
-        <w:rPr>
-          <w:b/>
-          <w:bCs/>
-          <w:lang w:val="en-US"/>
-        </w:rPr>
-      </w:pPr>
-      <w:r>
-        <w:rPr>
-          <w:lang w:val="en-US"/>
-        </w:rPr>
-        <w:t xml:space="preserve">After this, we right click on the bold text </w:t>
-      </w:r>
-      <w:r>
-        <w:rPr>
-          <w:rFonts w:cstheme="minorHAnsi"/>
-          <w:b/>
-          <w:bCs/>
-          <w:lang w:val="en-US"/>
-        </w:rPr>
-        <w:t>«</w:t>
-      </w:r>
-      <w:proofErr w:type="spellStart"/>
-      <w:r>
-        <w:rPr>
-          <w:rFonts w:cstheme="minorHAnsi"/>
-          <w:b/>
-          <w:bCs/>
-          <w:lang w:val="en-US"/>
-        </w:rPr>
-        <w:t>ProyectoCG</w:t>
-      </w:r>
-      <w:proofErr w:type="spellEnd"/>
-      <w:r>
-        <w:rPr>
-          <w:rFonts w:cstheme="minorHAnsi"/>
-          <w:b/>
-          <w:bCs/>
-          <w:lang w:val="en-US"/>
-        </w:rPr>
-        <w:t>»</w:t>
-      </w:r>
-      <w:r>
-        <w:rPr>
-          <w:rFonts w:cstheme="minorHAnsi"/>
-          <w:lang w:val="en-US"/>
-        </w:rPr>
-        <w:t xml:space="preserve"> </w:t>
-      </w:r>
-      <w:r>
-        <w:rPr>
-          <w:lang w:val="en-US"/>
-        </w:rPr>
-        <w:t xml:space="preserve">in the solution explorer. We select </w:t>
-      </w:r>
-      <w:r>
-        <w:rPr>
-          <w:b/>
-          <w:bCs/>
-          <w:lang w:val="en-US"/>
-        </w:rPr>
-        <w:t>“Properties”.</w:t>
-      </w:r>
-    </w:p>
-    <w:p>
-      <w:pPr>
-        <w:jc w:val="center"/>
-        <w:rPr>
-          <w:lang w:val="en-US"/>
-        </w:rPr>
-      </w:pPr>
-      <w:r>
-        <w:rPr>
-          <w:noProof/>
-        </w:rPr>
-        <w:drawing>
-          <wp:inline distT="0" distB="0" distL="0" distR="0" wp14:anchorId="12232A5D" wp14:editId="379395AA">
-            <wp:extent cx="3794046" cy="4507524"/>
-            <wp:effectExtent l="0" t="0" r="0" b="7620"/>
-            <wp:docPr id="52" name="Imagen 52" descr="Captura de pantalla de un celular&#10;&#10;Descripción generada automáticamente"/>
-            <wp:cNvGraphicFramePr>
-              <a:graphicFrameLocks xmlns:a="http://schemas.openxmlformats.org/drawingml/2006/main" noChangeAspect="1"/>
-            </wp:cNvGraphicFramePr>
-            <a:graphic xmlns:a="http://schemas.openxmlformats.org/drawingml/2006/main">
-              <a:graphicData uri="http://schemas.openxmlformats.org/drawingml/2006/picture">
-                <pic:pic xmlns:pic="http://schemas.openxmlformats.org/drawingml/2006/picture">
-                  <pic:nvPicPr>
-                    <pic:cNvPr id="25" name="Imagen 25" descr="Captura de pantalla de un celular&#10;&#10;Descripción generada automáticamente"/>
-                    <pic:cNvPicPr/>
-                  </pic:nvPicPr>
-                  <pic:blipFill>
-                    <a:blip r:embed="rId31"/>
-                    <a:stretch>
-                      <a:fillRect/>
-                    </a:stretch>
-                  </pic:blipFill>
-                  <pic:spPr>
-                    <a:xfrm>
-                      <a:off x="0" y="0"/>
-                      <a:ext cx="3832775" cy="4553536"/>
-                    </a:xfrm>
-                    <a:prstGeom prst="rect">
-                      <a:avLst/>
-                    </a:prstGeom>
-                  </pic:spPr>
-                </pic:pic>
-              </a:graphicData>
-            </a:graphic>
-          </wp:inline>
-        </w:drawing>
-      </w:r>
-    </w:p>
-    <w:p>
-      <w:pPr>
-        <w:jc w:val="both"/>
-        <w:rPr>
-          <w:lang w:val="en-US"/>
-        </w:rPr>
-      </w:pPr>
-      <w:r>
-        <w:rPr>
-          <w:lang w:val="en-US"/>
-        </w:rPr>
-        <w:lastRenderedPageBreak/>
-        <w:t>In the new window, at the top, we make sure that Debug appears in Configuration and Win32 in Platform:</w:t>
-      </w:r>
-    </w:p>
-    <w:p>
-      <w:pPr>
-        <w:jc w:val="center"/>
-        <w:rPr>
-          <w:lang w:val="en-US"/>
-        </w:rPr>
-      </w:pPr>
-      <w:r>
-        <w:rPr>
-          <w:noProof/>
-        </w:rPr>
-        <w:drawing>
-          <wp:inline distT="0" distB="0" distL="0" distR="0" wp14:anchorId="77ECA30D" wp14:editId="4C38322B">
-            <wp:extent cx="5380186" cy="426757"/>
-            <wp:effectExtent l="0" t="0" r="0" b="0"/>
-            <wp:docPr id="53" name="Imagen 53" descr="Interfaz de usuario gráfica, Aplicación&#10;&#10;Descripción generada automáticamente"/>
-            <wp:cNvGraphicFramePr>
-              <a:graphicFrameLocks xmlns:a="http://schemas.openxmlformats.org/drawingml/2006/main" noChangeAspect="1"/>
-            </wp:cNvGraphicFramePr>
-            <a:graphic xmlns:a="http://schemas.openxmlformats.org/drawingml/2006/main">
-              <a:graphicData uri="http://schemas.openxmlformats.org/drawingml/2006/picture">
-                <pic:pic xmlns:pic="http://schemas.openxmlformats.org/drawingml/2006/picture">
-                  <pic:nvPicPr>
-                    <pic:cNvPr id="26" name="Imagen 26" descr="Interfaz de usuario gráfica, Aplicación&#10;&#10;Descripción generada automáticamente"/>
-                    <pic:cNvPicPr/>
-                  </pic:nvPicPr>
-                  <pic:blipFill>
-                    <a:blip r:embed="rId32"/>
-                    <a:stretch>
-                      <a:fillRect/>
-                    </a:stretch>
-                  </pic:blipFill>
-                  <pic:spPr>
-                    <a:xfrm>
-                      <a:off x="0" y="0"/>
-                      <a:ext cx="5380186" cy="426757"/>
-                    </a:xfrm>
-                    <a:prstGeom prst="rect">
-                      <a:avLst/>
-                    </a:prstGeom>
-                  </pic:spPr>
-                </pic:pic>
-              </a:graphicData>
-            </a:graphic>
-          </wp:inline>
-        </w:drawing>
-      </w:r>
-    </w:p>
-    <w:p>
-      <w:pPr>
-        <w:jc w:val="both"/>
-        <w:rPr>
-          <w:lang w:val="en-US"/>
-        </w:rPr>
-      </w:pPr>
-      <w:r>
-        <w:rPr>
-          <w:lang w:val="en-US"/>
-        </w:rPr>
-        <w:t>Let's go to C/C++ &gt; General. We make sure that under “Additional include directories” it says “include”. Do not move any other parameters.</w:t>
-      </w:r>
-    </w:p>
-    <w:p>
-      <w:pPr>
-        <w:jc w:val="center"/>
-        <w:rPr>
-          <w:lang w:val="en-US"/>
-        </w:rPr>
-      </w:pPr>
-      <w:r>
-        <w:rPr>
-          <w:noProof/>
-        </w:rPr>
-        <w:drawing>
-          <wp:inline distT="0" distB="0" distL="0" distR="0" wp14:anchorId="51F7F5B3" wp14:editId="3099B0CA">
-            <wp:extent cx="5364945" cy="1569856"/>
-            <wp:effectExtent l="0" t="0" r="7620" b="0"/>
-            <wp:docPr id="54" name="Imagen 54" descr="Texto, Aplicación, Chat o mensaje de texto&#10;&#10;Descripción generada automáticamente"/>
-            <wp:cNvGraphicFramePr>
-              <a:graphicFrameLocks xmlns:a="http://schemas.openxmlformats.org/drawingml/2006/main" noChangeAspect="1"/>
-            </wp:cNvGraphicFramePr>
-            <a:graphic xmlns:a="http://schemas.openxmlformats.org/drawingml/2006/main">
-              <a:graphicData uri="http://schemas.openxmlformats.org/drawingml/2006/picture">
-                <pic:pic xmlns:pic="http://schemas.openxmlformats.org/drawingml/2006/picture">
-                  <pic:nvPicPr>
-                    <pic:cNvPr id="30" name="Imagen 30" descr="Texto, Aplicación, Chat o mensaje de texto&#10;&#10;Descripción generada automáticamente"/>
-                    <pic:cNvPicPr/>
-                  </pic:nvPicPr>
-                  <pic:blipFill>
-                    <a:blip r:embed="rId33"/>
-                    <a:stretch>
-                      <a:fillRect/>
-                    </a:stretch>
-                  </pic:blipFill>
-                  <pic:spPr>
-                    <a:xfrm>
-                      <a:off x="0" y="0"/>
-                      <a:ext cx="5364945" cy="1569856"/>
-                    </a:xfrm>
-                    <a:prstGeom prst="rect">
-                      <a:avLst/>
-                    </a:prstGeom>
-                  </pic:spPr>
-                </pic:pic>
-              </a:graphicData>
-            </a:graphic>
-          </wp:inline>
-        </w:drawing>
-      </w:r>
-    </w:p>
-    <w:p>
-      <w:pPr>
-        <w:jc w:val="both"/>
-        <w:rPr>
-          <w:lang w:val="en-US"/>
-        </w:rPr>
-      </w:pPr>
-      <w:r>
-        <w:rPr>
-          <w:lang w:val="en-US"/>
-        </w:rPr>
-        <w:t>We go to Linker&gt; General. We make sure again that under "Additional Library Directories" it says "lib". Do not move another parameter.</w:t>
-      </w:r>
-    </w:p>
-    <w:p>
-      <w:pPr>
-        <w:jc w:val="center"/>
-        <w:rPr>
-          <w:lang w:val="en-US"/>
-        </w:rPr>
-      </w:pPr>
-      <w:r>
-        <w:rPr>
-          <w:noProof/>
-        </w:rPr>
-        <w:drawing>
-          <wp:inline distT="0" distB="0" distL="0" distR="0" wp14:anchorId="239BA610" wp14:editId="253E7574">
-            <wp:extent cx="4244708" cy="2042337"/>
-            <wp:effectExtent l="0" t="0" r="3810" b="0"/>
-            <wp:docPr id="55" name="Imagen 55" descr="Interfaz de usuario gráfica, Aplicación&#10;&#10;Descripción generada automáticamente"/>
-            <wp:cNvGraphicFramePr>
-              <a:graphicFrameLocks xmlns:a="http://schemas.openxmlformats.org/drawingml/2006/main" noChangeAspect="1"/>
-            </wp:cNvGraphicFramePr>
-            <a:graphic xmlns:a="http://schemas.openxmlformats.org/drawingml/2006/main">
-              <a:graphicData uri="http://schemas.openxmlformats.org/drawingml/2006/picture">
-                <pic:pic xmlns:pic="http://schemas.openxmlformats.org/drawingml/2006/picture">
-                  <pic:nvPicPr>
-                    <pic:cNvPr id="32" name="Imagen 32" descr="Interfaz de usuario gráfica, Aplicación&#10;&#10;Descripción generada automáticamente"/>
-                    <pic:cNvPicPr/>
-                  </pic:nvPicPr>
-                  <pic:blipFill>
-                    <a:blip r:embed="rId34"/>
-                    <a:stretch>
-                      <a:fillRect/>
-                    </a:stretch>
-                  </pic:blipFill>
-                  <pic:spPr>
-                    <a:xfrm>
-                      <a:off x="0" y="0"/>
-                      <a:ext cx="4244708" cy="2042337"/>
-                    </a:xfrm>
-                    <a:prstGeom prst="rect">
-                      <a:avLst/>
-                    </a:prstGeom>
-                  </pic:spPr>
-                </pic:pic>
-              </a:graphicData>
-            </a:graphic>
-          </wp:inline>
-        </w:drawing>
-      </w:r>
-    </w:p>
-    <w:p>
-      <w:pPr>
-        <w:jc w:val="both"/>
-        <w:rPr>
-          <w:lang w:val="en-US"/>
-        </w:rPr>
-      </w:pPr>
-      <w:r>
-        <w:rPr>
-          <w:lang w:val="en-US"/>
-        </w:rPr>
-        <w:t>Let's go to Linker &gt; Input. We copy the following text between quotes (DO NOT COPY THE QUOTES): “</w:t>
-      </w:r>
-      <w:proofErr w:type="gramStart"/>
-      <w:r>
-        <w:rPr>
-          <w:b/>
-          <w:bCs/>
-          <w:lang w:val="en-US"/>
-        </w:rPr>
-        <w:t>SDL2.lib;SDL2main.lib</w:t>
-      </w:r>
-      <w:proofErr w:type="gramEnd"/>
-      <w:r>
-        <w:rPr>
-          <w:b/>
-          <w:bCs/>
-          <w:lang w:val="en-US"/>
-        </w:rPr>
-        <w:t>;assimp-vc141-mtd.lib;opengl32.lib;glfw3.lib;kernel32.lib;user32.lib;gdi32.lib; winspool.lib;comdlg32.lib;advapi32.lib;shell32.lib;ole32.lib;oleaut32.lib;uuid.lib;odbc32.lib;odbccp32.lib;%(AdditionalDependencies)</w:t>
-      </w:r>
-      <w:r>
-        <w:rPr>
-          <w:lang w:val="en-US"/>
-        </w:rPr>
-        <w:t>”</w:t>
-      </w:r>
-    </w:p>
-    <w:p>
-      <w:pPr>
-        <w:jc w:val="both"/>
-        <w:rPr>
-          <w:lang w:val="en-US"/>
-        </w:rPr>
-      </w:pPr>
-      <w:r>
-        <w:rPr>
-          <w:lang w:val="en-US"/>
-        </w:rPr>
-        <w:t>In Additional dependencies we paste and replace all the text with the one copied before.</w:t>
-      </w:r>
-    </w:p>
-    <w:p>
-      <w:pPr>
-        <w:jc w:val="center"/>
-        <w:rPr>
-          <w:lang w:val="en-US"/>
-        </w:rPr>
-      </w:pPr>
-      <w:r>
-        <w:rPr>
-          <w:noProof/>
-        </w:rPr>
-        <w:drawing>
-          <wp:inline distT="0" distB="0" distL="0" distR="0" wp14:anchorId="3FA09B35" wp14:editId="0F6F1FF1">
-            <wp:extent cx="4940498" cy="1080000"/>
-            <wp:effectExtent l="0" t="0" r="0" b="6350"/>
-            <wp:docPr id="56" name="Imagen 56" descr="Interfaz de usuario gráfica, Texto&#10;&#10;Descripción generada automáticamente"/>
-            <wp:cNvGraphicFramePr>
-              <a:graphicFrameLocks xmlns:a="http://schemas.openxmlformats.org/drawingml/2006/main" noChangeAspect="1"/>
-            </wp:cNvGraphicFramePr>
-            <a:graphic xmlns:a="http://schemas.openxmlformats.org/drawingml/2006/main">
-              <a:graphicData uri="http://schemas.openxmlformats.org/drawingml/2006/picture">
-                <pic:pic xmlns:pic="http://schemas.openxmlformats.org/drawingml/2006/picture">
-                  <pic:nvPicPr>
-                    <pic:cNvPr id="31" name="Imagen 31" descr="Interfaz de usuario gráfica, Texto&#10;&#10;Descripción generada automáticamente"/>
-                    <pic:cNvPicPr/>
-                  </pic:nvPicPr>
-                  <pic:blipFill>
-                    <a:blip r:embed="rId35"/>
-                    <a:stretch>
-                      <a:fillRect/>
-                    </a:stretch>
-                  </pic:blipFill>
-                  <pic:spPr>
-                    <a:xfrm>
-                      <a:off x="0" y="0"/>
-                      <a:ext cx="4940498" cy="1080000"/>
-                    </a:xfrm>
-                    <a:prstGeom prst="rect">
-                      <a:avLst/>
-                    </a:prstGeom>
-                  </pic:spPr>
-                </pic:pic>
-              </a:graphicData>
-            </a:graphic>
-          </wp:inline>
-        </w:drawing>
-      </w:r>
-    </w:p>
-    <w:p>
-      <w:pPr>
-        <w:jc w:val="both"/>
-        <w:rPr>
-          <w:lang w:val="en-US"/>
-        </w:rPr>
-      </w:pPr>
-      <w:r>
-        <w:rPr>
-          <w:lang w:val="en-US"/>
-        </w:rPr>
-        <w:lastRenderedPageBreak/>
-        <w:t>Click on the “Accept” button.</w:t>
-      </w:r>
-    </w:p>
-    <w:p>
-      <w:pPr>
-        <w:jc w:val="both"/>
-        <w:rPr>
-          <w:lang w:val="en-US"/>
-        </w:rPr>
-      </w:pPr>
-      <w:r>
-        <w:rPr>
-          <w:lang w:val="en-US"/>
-        </w:rPr>
-        <w:t>The project already has everything it needs to run. Now, at the top, just click on “Local Windows Debugger”.</w:t>
-      </w:r>
-    </w:p>
-    <w:p>
-      <w:pPr>
-        <w:jc w:val="center"/>
-        <w:rPr>
-          <w:lang w:val="en-US"/>
-        </w:rPr>
-      </w:pPr>
-      <w:r>
-        <w:rPr>
-          <w:noProof/>
-        </w:rPr>
-        <w:drawing>
-          <wp:inline distT="0" distB="0" distL="0" distR="0" wp14:anchorId="49B2860C" wp14:editId="60CD5612">
-            <wp:extent cx="3604260" cy="327660"/>
-            <wp:effectExtent l="0" t="0" r="0" b="0"/>
-            <wp:docPr id="57" name="Imagen 57"/>
-            <wp:cNvGraphicFramePr>
-              <a:graphicFrameLocks xmlns:a="http://schemas.openxmlformats.org/drawingml/2006/main" noChangeAspect="1"/>
-            </wp:cNvGraphicFramePr>
-            <a:graphic xmlns:a="http://schemas.openxmlformats.org/drawingml/2006/main">
-              <a:graphicData uri="http://schemas.openxmlformats.org/drawingml/2006/picture">
-                <pic:pic xmlns:pic="http://schemas.openxmlformats.org/drawingml/2006/picture">
-                  <pic:nvPicPr>
-                    <pic:cNvPr id="1" name=""/>
-                    <pic:cNvPicPr/>
-                  </pic:nvPicPr>
-                  <pic:blipFill>
-                    <a:blip r:embed="rId36"/>
-                    <a:stretch>
-                      <a:fillRect/>
-                    </a:stretch>
-                  </pic:blipFill>
-                  <pic:spPr>
-                    <a:xfrm>
-                      <a:off x="0" y="0"/>
-                      <a:ext cx="3610893" cy="328263"/>
-                    </a:xfrm>
-                    <a:prstGeom prst="rect">
-                      <a:avLst/>
-                    </a:prstGeom>
-                  </pic:spPr>
-                </pic:pic>
-              </a:graphicData>
-            </a:graphic>
-          </wp:inline>
-        </w:drawing>
-      </w:r>
-    </w:p>
-    <w:p>
-      <w:pPr>
-        <w:jc w:val="both"/>
-        <w:rPr>
-          <w:lang w:val="en-US"/>
-        </w:rPr>
-      </w:pPr>
-      <w:r>
-        <w:rPr>
-          <w:lang w:val="en-US"/>
-        </w:rPr>
-        <w:t>If you have followed all the steps so far correctly, the program will now run without a hitch.</w:t>
-      </w:r>
-    </w:p>
-    <w:p>
-      <w:pPr>
-        <w:rPr>
-          <w:lang w:val="en-US"/>
-        </w:rPr>
-      </w:pPr>
-      <w:r>
-        <w:rPr>
-          <w:lang w:val="en-US"/>
-        </w:rPr>
-        <w:br w:type="page"/>
-      </w:r>
-    </w:p>
-    <w:p>
-      <w:pPr>
-        <w:pStyle w:val="Ttulo1"/>
-        <w:rPr>
-          <w:lang w:val="en-US"/>
-        </w:rPr>
-      </w:pPr>
-      <w:r>
-        <w:rPr>
-          <w:lang w:val="en-US"/>
-        </w:rPr>
-        <w:lastRenderedPageBreak/>
-        <w:t>Run from .exe file</w:t>
-      </w:r>
-    </w:p>
-    <w:p>
-      <w:pPr>
-        <w:jc w:val="both"/>
-        <w:rPr>
-          <w:lang w:val="en-US"/>
-        </w:rPr>
-      </w:pPr>
-      <w:r>
-        <w:rPr>
-          <w:lang w:val="en-US"/>
-        </w:rPr>
-        <w:t>Once the entire repository has been downloaded from GitHub or Drive, it is possible to simply run the project executable.</w:t>
-      </w:r>
-    </w:p>
-    <w:p>
-      <w:pPr>
-        <w:jc w:val="both"/>
-        <w:rPr>
-          <w:lang w:val="en-US"/>
-        </w:rPr>
-      </w:pPr>
-      <w:r>
-        <w:rPr>
-          <w:lang w:val="en-US"/>
-        </w:rPr>
-        <w:t>To do this, inside the project elements folder, click on ProyectoCG.exe and wait for the program to be executed. Note that the background music starts before the view is loaded.</w:t>
-      </w:r>
-    </w:p>
-    <w:p>
-      <w:pPr>
-        <w:jc w:val="both"/>
-        <w:rPr>
-          <w:b/>
-          <w:bCs/>
-          <w:lang w:val="en-US"/>
-        </w:rPr>
-      </w:pPr>
-      <w:r>
-        <w:rPr>
-          <w:b/>
-          <w:bCs/>
-          <w:lang w:val="en-US"/>
-        </w:rPr>
-        <w:t>Note: It is possible that on an Intel processor there may be errors in this step. If this is the case, the first method must be used to configure the build environment.</w:t>
-      </w:r>
-    </w:p>
-    <w:p>
-      <w:pPr>
-        <w:jc w:val="center"/>
-        <w:rPr>
-          <w:b/>
-          <w:bCs/>
-          <w:lang w:val="en-US"/>
-        </w:rPr>
-      </w:pPr>
-      <w:r>
-        <w:rPr>
-          <w:noProof/>
-        </w:rPr>
-        <w:drawing>
-          <wp:inline distT="0" distB="0" distL="0" distR="0" wp14:anchorId="184B9B90" wp14:editId="60D237AE">
-            <wp:extent cx="5612130" cy="968375"/>
-            <wp:effectExtent l="0" t="0" r="7620" b="3175"/>
-            <wp:docPr id="58" name="Imagen 58" descr="Interfaz de usuario gráfica, Texto, Aplicación&#10;&#10;Descripción generada automáticamente"/>
             <wp:cNvGraphicFramePr>
               <a:graphicFrameLocks xmlns:a="http://schemas.openxmlformats.org/drawingml/2006/main" noChangeAspect="1"/>
             </wp:cNvGraphicFramePr>

</xml_diff>